<commit_message>
Final Report part 1
</commit_message>
<xml_diff>
--- a/36106-AT1-25100660-project_report.docx
+++ b/36106-AT1-25100660-project_report.docx
@@ -335,7 +335,6 @@
           <w:sz w:val="28"/>
           <w:szCs w:val="28"/>
         </w:rPr>
-        <w:lastRenderedPageBreak/>
         <w:t>University of Technology of Sydney</w:t>
       </w:r>
     </w:p>
@@ -944,32 +943,87 @@
       </w:r>
     </w:p>
     <w:p>
-      <w:pPr>
-        <w:numPr>
-          <w:ilvl w:val="0"/>
-          <w:numId w:val="9"/>
-        </w:numPr>
-      </w:pPr>
-      <w:r>
-        <w:t>Describe the specific business use cases or scenarios where the project is applied.</w:t>
-      </w:r>
-    </w:p>
-    <w:p>
-      <w:pPr>
-        <w:numPr>
-          <w:ilvl w:val="0"/>
-          <w:numId w:val="9"/>
-        </w:numPr>
-      </w:pPr>
-      <w:r>
-        <w:t>Discuss the challenges or opportunities that motivated the project.</w:t>
-      </w:r>
-    </w:p>
-    <w:p>
-      <w:r>
-        <w:t>Instructions: Describe the business use cases or scenarios where the project is applied. Discuss the challenges or opportunities that motivated the project, explaining why machine learning algorithms are relevant in this context.</w:t>
-      </w:r>
-    </w:p>
+      <w:r>
+        <w:t xml:space="preserve">The project focuses on evaluating engineering students’ academic performance, personal traits, and their college characteristics in order to make predictions of their salaries in the industry. For that, the application of the predictive model can be seen in a variety of industries and scenarios. </w:t>
+      </w:r>
+    </w:p>
+    <w:p>
+      <w:r>
+        <w:t>For examples:</w:t>
+      </w:r>
+    </w:p>
+    <w:p>
+      <w:r>
+        <w:t>Use case 1</w:t>
+      </w:r>
+      <w:r>
+        <w:t xml:space="preserve"> - </w:t>
+      </w:r>
+      <w:r>
+        <w:t xml:space="preserve">College Graduates and Students: They can use our model to understand the specific subjects or attributes </w:t>
+      </w:r>
+      <w:r>
+        <w:t>might impact their starting salaries and</w:t>
+      </w:r>
+      <w:r>
+        <w:t xml:space="preserve"> be able to examine</w:t>
+      </w:r>
+      <w:r>
+        <w:t xml:space="preserve"> themselves</w:t>
+      </w:r>
+      <w:r>
+        <w:t xml:space="preserve"> </w:t>
+      </w:r>
+      <w:r>
+        <w:t xml:space="preserve">which help them to be informative and make the right decision about their career planning and skills enhancement. </w:t>
+      </w:r>
+    </w:p>
+    <w:p>
+      <w:r>
+        <w:t xml:space="preserve">Use case 2 – Universities and educational institutions: </w:t>
+      </w:r>
+      <w:r>
+        <w:t>Based on their existing and extracurricular profiles, these organizations may use forecasts to advise their students about possible income expectations. It helps in refining educational programs to improve employability and pay results, at the same time helping to define realistic professional objectives.</w:t>
+      </w:r>
+    </w:p>
+    <w:p>
+      <w:r>
+        <w:t xml:space="preserve">Use case 3 – HR Departments and Recruitment Services: </w:t>
+      </w:r>
+      <w:r>
+        <w:t>By using the model, they may improve offers and negotiations by estimating reasonable wage ranges for recent grads. This tool facilitates the recruiting process by bringing offers and expectations into line with the standards of the industry.</w:t>
+      </w:r>
+      <w:r>
+        <w:t xml:space="preserve"> </w:t>
+      </w:r>
+    </w:p>
+    <w:p>
+      <w:r>
+        <w:t>The complexity of the factors determining wage results and the need for willingness in salary negotiations are the main obstacles motivating this initiative. The chance is in using machine learning to examine these complex relationships and provide stakeholders insights that were hard to measure before.</w:t>
+      </w:r>
+      <w:r>
+        <w:t xml:space="preserve"> Data never lies. As long as the historical information is validated and trustful,  building an algorithm for formulate a trend that could use for predicting future data is the best thing we can do when it comes to assessing salaries. In this world where everybody placed their benefits above everything else</w:t>
+      </w:r>
+      <w:r>
+        <w:t>,</w:t>
+      </w:r>
+      <w:r>
+        <w:t xml:space="preserve"> </w:t>
+      </w:r>
+      <w:r>
+        <w:t>evaluations can become biased, leaving room for individuals to be exploited</w:t>
+      </w:r>
+      <w:r>
+        <w:t>. Therefore,</w:t>
+      </w:r>
+      <w:r>
+        <w:t xml:space="preserve"> </w:t>
+      </w:r>
+      <w:r>
+        <w:t>I see machine learning as a method to bring balance to negotiations, providing metrics that serve as fair tools benefiting both parties involved in the agreement.</w:t>
+      </w:r>
+    </w:p>
+    <w:p/>
     <w:p>
       <w:pPr>
         <w:numPr>
@@ -1021,6 +1075,7 @@
         </w:numPr>
       </w:pPr>
       <w:r>
+        <w:lastRenderedPageBreak/>
         <w:t>Explain how the project aims to address these requirements.</w:t>
       </w:r>
     </w:p>
@@ -1028,6 +1083,20 @@
       <w:r>
         <w:t>Instructions: Specify the key objectives or goals of the project, highlighting the desired outcomes. Identify the stakeholders involved and their specific requirements. Explain how the project aims to address these requirements through the use of machine learning algorithms.</w:t>
       </w:r>
+    </w:p>
+    <w:p>
+      <w:r>
+        <w:t>The objectives (goals) of the projects are:</w:t>
+      </w:r>
+    </w:p>
+    <w:p>
+      <w:pPr>
+        <w:pStyle w:val="ListParagraph"/>
+        <w:numPr>
+          <w:ilvl w:val="0"/>
+          <w:numId w:val="14"/>
+        </w:numPr>
+      </w:pPr>
     </w:p>
     <w:p>
       <w:pPr>
@@ -3193,6 +3262,119 @@
     </w:lvl>
   </w:abstractNum>
   <w:abstractNum w:abstractNumId="8" w15:restartNumberingAfterBreak="0">
+    <w:nsid w:val="49A20EAA"/>
+    <w:multiLevelType w:val="hybridMultilevel"/>
+    <w:tmpl w:val="08BC5CFA"/>
+    <w:lvl w:ilvl="0" w:tplc="C10A1612">
+      <w:start w:val="4"/>
+      <w:numFmt w:val="bullet"/>
+      <w:lvlText w:val="-"/>
+      <w:lvlJc w:val="left"/>
+      <w:pPr>
+        <w:ind w:left="720" w:hanging="360"/>
+      </w:pPr>
+      <w:rPr>
+        <w:rFonts w:ascii="Proxima Nova" w:eastAsia="Proxima Nova" w:hAnsi="Proxima Nova" w:cs="Proxima Nova" w:hint="default"/>
+      </w:rPr>
+    </w:lvl>
+    <w:lvl w:ilvl="1" w:tplc="04090003" w:tentative="1">
+      <w:start w:val="1"/>
+      <w:numFmt w:val="bullet"/>
+      <w:lvlText w:val="o"/>
+      <w:lvlJc w:val="left"/>
+      <w:pPr>
+        <w:ind w:left="1440" w:hanging="360"/>
+      </w:pPr>
+      <w:rPr>
+        <w:rFonts w:ascii="Courier New" w:hAnsi="Courier New" w:hint="default"/>
+      </w:rPr>
+    </w:lvl>
+    <w:lvl w:ilvl="2" w:tplc="04090005" w:tentative="1">
+      <w:start w:val="1"/>
+      <w:numFmt w:val="bullet"/>
+      <w:lvlText w:val=""/>
+      <w:lvlJc w:val="left"/>
+      <w:pPr>
+        <w:ind w:left="2160" w:hanging="360"/>
+      </w:pPr>
+      <w:rPr>
+        <w:rFonts w:ascii="Wingdings" w:hAnsi="Wingdings" w:hint="default"/>
+      </w:rPr>
+    </w:lvl>
+    <w:lvl w:ilvl="3" w:tplc="04090001" w:tentative="1">
+      <w:start w:val="1"/>
+      <w:numFmt w:val="bullet"/>
+      <w:lvlText w:val=""/>
+      <w:lvlJc w:val="left"/>
+      <w:pPr>
+        <w:ind w:left="2880" w:hanging="360"/>
+      </w:pPr>
+      <w:rPr>
+        <w:rFonts w:ascii="Symbol" w:hAnsi="Symbol" w:hint="default"/>
+      </w:rPr>
+    </w:lvl>
+    <w:lvl w:ilvl="4" w:tplc="04090003" w:tentative="1">
+      <w:start w:val="1"/>
+      <w:numFmt w:val="bullet"/>
+      <w:lvlText w:val="o"/>
+      <w:lvlJc w:val="left"/>
+      <w:pPr>
+        <w:ind w:left="3600" w:hanging="360"/>
+      </w:pPr>
+      <w:rPr>
+        <w:rFonts w:ascii="Courier New" w:hAnsi="Courier New" w:hint="default"/>
+      </w:rPr>
+    </w:lvl>
+    <w:lvl w:ilvl="5" w:tplc="04090005" w:tentative="1">
+      <w:start w:val="1"/>
+      <w:numFmt w:val="bullet"/>
+      <w:lvlText w:val=""/>
+      <w:lvlJc w:val="left"/>
+      <w:pPr>
+        <w:ind w:left="4320" w:hanging="360"/>
+      </w:pPr>
+      <w:rPr>
+        <w:rFonts w:ascii="Wingdings" w:hAnsi="Wingdings" w:hint="default"/>
+      </w:rPr>
+    </w:lvl>
+    <w:lvl w:ilvl="6" w:tplc="04090001" w:tentative="1">
+      <w:start w:val="1"/>
+      <w:numFmt w:val="bullet"/>
+      <w:lvlText w:val=""/>
+      <w:lvlJc w:val="left"/>
+      <w:pPr>
+        <w:ind w:left="5040" w:hanging="360"/>
+      </w:pPr>
+      <w:rPr>
+        <w:rFonts w:ascii="Symbol" w:hAnsi="Symbol" w:hint="default"/>
+      </w:rPr>
+    </w:lvl>
+    <w:lvl w:ilvl="7" w:tplc="04090003" w:tentative="1">
+      <w:start w:val="1"/>
+      <w:numFmt w:val="bullet"/>
+      <w:lvlText w:val="o"/>
+      <w:lvlJc w:val="left"/>
+      <w:pPr>
+        <w:ind w:left="5760" w:hanging="360"/>
+      </w:pPr>
+      <w:rPr>
+        <w:rFonts w:ascii="Courier New" w:hAnsi="Courier New" w:hint="default"/>
+      </w:rPr>
+    </w:lvl>
+    <w:lvl w:ilvl="8" w:tplc="04090005" w:tentative="1">
+      <w:start w:val="1"/>
+      <w:numFmt w:val="bullet"/>
+      <w:lvlText w:val=""/>
+      <w:lvlJc w:val="left"/>
+      <w:pPr>
+        <w:ind w:left="6480" w:hanging="360"/>
+      </w:pPr>
+      <w:rPr>
+        <w:rFonts w:ascii="Wingdings" w:hAnsi="Wingdings" w:hint="default"/>
+      </w:rPr>
+    </w:lvl>
+  </w:abstractNum>
+  <w:abstractNum w:abstractNumId="9" w15:restartNumberingAfterBreak="0">
     <w:nsid w:val="5452180F"/>
     <w:multiLevelType w:val="multilevel"/>
     <w:tmpl w:val="63926DF2"/>
@@ -3309,7 +3491,7 @@
       </w:rPr>
     </w:lvl>
   </w:abstractNum>
-  <w:abstractNum w:abstractNumId="9" w15:restartNumberingAfterBreak="0">
+  <w:abstractNum w:abstractNumId="10" w15:restartNumberingAfterBreak="0">
     <w:nsid w:val="545222D9"/>
     <w:multiLevelType w:val="multilevel"/>
     <w:tmpl w:val="2578D97C"/>
@@ -3426,7 +3608,7 @@
       </w:rPr>
     </w:lvl>
   </w:abstractNum>
-  <w:abstractNum w:abstractNumId="10" w15:restartNumberingAfterBreak="0">
+  <w:abstractNum w:abstractNumId="11" w15:restartNumberingAfterBreak="0">
     <w:nsid w:val="57175E4F"/>
     <w:multiLevelType w:val="multilevel"/>
     <w:tmpl w:val="949A7402"/>
@@ -3543,7 +3725,7 @@
       </w:rPr>
     </w:lvl>
   </w:abstractNum>
-  <w:abstractNum w:abstractNumId="11" w15:restartNumberingAfterBreak="0">
+  <w:abstractNum w:abstractNumId="12" w15:restartNumberingAfterBreak="0">
     <w:nsid w:val="6426582F"/>
     <w:multiLevelType w:val="multilevel"/>
     <w:tmpl w:val="7B32BF42"/>
@@ -3656,7 +3838,7 @@
       </w:rPr>
     </w:lvl>
   </w:abstractNum>
-  <w:abstractNum w:abstractNumId="12" w15:restartNumberingAfterBreak="0">
+  <w:abstractNum w:abstractNumId="13" w15:restartNumberingAfterBreak="0">
     <w:nsid w:val="6A58037F"/>
     <w:multiLevelType w:val="multilevel"/>
     <w:tmpl w:val="80B4E77A"/>
@@ -3773,7 +3955,7 @@
     <w:abstractNumId w:val="3"/>
   </w:num>
   <w:num w:numId="2" w16cid:durableId="772015881">
-    <w:abstractNumId w:val="12"/>
+    <w:abstractNumId w:val="13"/>
   </w:num>
   <w:num w:numId="3" w16cid:durableId="2144076006">
     <w:abstractNumId w:val="0"/>
@@ -3782,22 +3964,22 @@
     <w:abstractNumId w:val="6"/>
   </w:num>
   <w:num w:numId="5" w16cid:durableId="137307975">
-    <w:abstractNumId w:val="11"/>
+    <w:abstractNumId w:val="12"/>
   </w:num>
   <w:num w:numId="6" w16cid:durableId="557282524">
-    <w:abstractNumId w:val="9"/>
+    <w:abstractNumId w:val="10"/>
   </w:num>
   <w:num w:numId="7" w16cid:durableId="912394697">
     <w:abstractNumId w:val="7"/>
   </w:num>
   <w:num w:numId="8" w16cid:durableId="1529297889">
-    <w:abstractNumId w:val="10"/>
+    <w:abstractNumId w:val="11"/>
   </w:num>
   <w:num w:numId="9" w16cid:durableId="1237473883">
     <w:abstractNumId w:val="1"/>
   </w:num>
   <w:num w:numId="10" w16cid:durableId="1987473383">
-    <w:abstractNumId w:val="8"/>
+    <w:abstractNumId w:val="9"/>
   </w:num>
   <w:num w:numId="11" w16cid:durableId="2019888857">
     <w:abstractNumId w:val="2"/>
@@ -3807,6 +3989,9 @@
   </w:num>
   <w:num w:numId="13" w16cid:durableId="745227707">
     <w:abstractNumId w:val="5"/>
+  </w:num>
+  <w:num w:numId="14" w16cid:durableId="517043923">
+    <w:abstractNumId w:val="8"/>
   </w:num>
 </w:numbering>
 </file>
@@ -4387,6 +4572,17 @@
       <w:szCs w:val="32"/>
     </w:rPr>
   </w:style>
+  <w:style w:type="paragraph" w:styleId="ListParagraph">
+    <w:name w:val="List Paragraph"/>
+    <w:basedOn w:val="Normal"/>
+    <w:uiPriority w:val="34"/>
+    <w:qFormat/>
+    <w:rsid w:val="00F210CB"/>
+    <w:pPr>
+      <w:ind w:left="720"/>
+      <w:contextualSpacing/>
+    </w:pPr>
+  </w:style>
 </w:styles>
 </file>
 

</xml_diff>

<commit_message>
adding bar chart to eda and do data understanding part in the project report
</commit_message>
<xml_diff>
--- a/36106-AT1-25100660-project_report.docx
+++ b/36106-AT1-25100660-project_report.docx
@@ -954,6 +954,10 @@
     </w:p>
     <w:p>
       <w:r>
+        <w:rPr>
+          <w:b/>
+          <w:bCs/>
+        </w:rPr>
         <w:t>Use case 1</w:t>
       </w:r>
       <w:r>
@@ -963,24 +967,19 @@
         <w:t xml:space="preserve">College Graduates and Students: They can use our model to understand the specific subjects or attributes </w:t>
       </w:r>
       <w:r>
-        <w:t>might impact their starting salaries and</w:t>
-      </w:r>
-      <w:r>
-        <w:t xml:space="preserve"> be able to examine</w:t>
-      </w:r>
-      <w:r>
-        <w:t xml:space="preserve"> themselves</w:t>
-      </w:r>
-      <w:r>
-        <w:t xml:space="preserve"> </w:t>
-      </w:r>
-      <w:r>
-        <w:t xml:space="preserve">which help them to be informative and make the right decision about their career planning and skills enhancement. </w:t>
-      </w:r>
-    </w:p>
-    <w:p>
-      <w:r>
-        <w:t xml:space="preserve">Use case 2 – Universities and educational institutions: </w:t>
+        <w:t xml:space="preserve">might impact their starting salaries and be able to examine themselves which help them to be informative and make the right decision about their career planning and skills enhancement. </w:t>
+      </w:r>
+    </w:p>
+    <w:p>
+      <w:r>
+        <w:rPr>
+          <w:b/>
+          <w:bCs/>
+        </w:rPr>
+        <w:t>Use case 2</w:t>
+      </w:r>
+      <w:r>
+        <w:t xml:space="preserve"> – Universities and educational institutions: </w:t>
       </w:r>
       <w:r>
         <w:t>Based on their existing and extracurricular profiles, these organizations may use forecasts to advise their students about possible income expectations. It helps in refining educational programs to improve employability and pay results, at the same time helping to define realistic professional objectives.</w:t>
@@ -988,41 +987,36 @@
     </w:p>
     <w:p>
       <w:r>
-        <w:t xml:space="preserve">Use case 3 – HR Departments and Recruitment Services: </w:t>
-      </w:r>
-      <w:r>
-        <w:t>By using the model, they may improve offers and negotiations by estimating reasonable wage ranges for recent grads. This tool facilitates the recruiting process by bringing offers and expectations into line with the standards of the industry.</w:t>
-      </w:r>
-      <w:r>
-        <w:t xml:space="preserve"> </w:t>
-      </w:r>
-    </w:p>
-    <w:p>
-      <w:r>
-        <w:t>The complexity of the factors determining wage results and the need for willingness in salary negotiations are the main obstacles motivating this initiative. The chance is in using machine learning to examine these complex relationships and provide stakeholders insights that were hard to measure before.</w:t>
-      </w:r>
-      <w:r>
-        <w:t xml:space="preserve"> Data never lies. As long as the historical information is validated and trustful,  building an algorithm for formulate a trend that could use for predicting future data is the best thing we can do when it comes to assessing salaries. In this world where everybody placed their benefits above everything else</w:t>
+        <w:rPr>
+          <w:b/>
+          <w:bCs/>
+        </w:rPr>
+        <w:t>Use case 3</w:t>
+      </w:r>
+      <w:r>
+        <w:t xml:space="preserve"> – HR Departments and Recruitment Services: By using the model, they may improve offers and negotiations by estimating reasonable wage ranges for recent grads. This tool facilitates the recruiting process by bringing offers and expectations into line with the standards of the industry. </w:t>
+      </w:r>
+    </w:p>
+    <w:p>
+      <w:r>
+        <w:t>The complexity of the factors determining wage results and the need for willingness in salary negotiations are the main obstacles motivating this initiative. The chance is in using machine learning to examine these complex relationships and provide stakeholders insights that were hard to measure before. Data never lies. As long as the historical information is validated and trustful,  building an algorithm for formulate a trend that could use for predicting future data is the best thing we can do when it comes to assessing salaries. In this world where everybody placed their benefits above everything else</w:t>
       </w:r>
       <w:r>
         <w:t>,</w:t>
       </w:r>
       <w:r>
-        <w:t xml:space="preserve"> </w:t>
-      </w:r>
-      <w:r>
-        <w:t>evaluations can become biased, leaving room for individuals to be exploited</w:t>
+        <w:t xml:space="preserve"> evaluations can become biased, leaving room for individuals to be exploited</w:t>
       </w:r>
       <w:r>
         <w:t>. Therefore,</w:t>
       </w:r>
       <w:r>
-        <w:t xml:space="preserve"> </w:t>
-      </w:r>
-      <w:r>
-        <w:t>I see machine learning as a method to bring balance to negotiations, providing metrics that serve as fair tools benefiting both parties involved in the agreement.</w:t>
-      </w:r>
-    </w:p>
+        <w:t xml:space="preserve"> I see machine learning as a method to bring balance to negotiations, providing metrics that serve as fair tools benefiting both parties involved in the agreement.</w:t>
+      </w:r>
+    </w:p>
+    <w:p/>
+    <w:p/>
+    <w:p/>
     <w:p/>
     <w:p>
       <w:pPr>
@@ -1042,50 +1036,23 @@
           <w:sz w:val="28"/>
           <w:szCs w:val="28"/>
         </w:rPr>
+        <w:lastRenderedPageBreak/>
         <w:t>Key Objectives</w:t>
       </w:r>
     </w:p>
     <w:p>
       <w:pPr>
-        <w:numPr>
-          <w:ilvl w:val="0"/>
-          <w:numId w:val="8"/>
-        </w:numPr>
-      </w:pPr>
-      <w:r>
-        <w:t>Specify the key objectives or goals of the project.</w:t>
-      </w:r>
-    </w:p>
-    <w:p>
-      <w:pPr>
-        <w:numPr>
-          <w:ilvl w:val="0"/>
-          <w:numId w:val="8"/>
-        </w:numPr>
-      </w:pPr>
-      <w:r>
-        <w:t>Identify the stakeholders and their requirements.</w:t>
-      </w:r>
-    </w:p>
-    <w:p>
-      <w:pPr>
-        <w:numPr>
-          <w:ilvl w:val="0"/>
-          <w:numId w:val="8"/>
-        </w:numPr>
-      </w:pPr>
-      <w:r>
-        <w:lastRenderedPageBreak/>
-        <w:t>Explain how the project aims to address these requirements.</w:t>
-      </w:r>
-    </w:p>
-    <w:p>
-      <w:r>
-        <w:t>Instructions: Specify the key objectives or goals of the project, highlighting the desired outcomes. Identify the stakeholders involved and their specific requirements. Explain how the project aims to address these requirements through the use of machine learning algorithms.</w:t>
-      </w:r>
-    </w:p>
-    <w:p>
-      <w:r>
+        <w:rPr>
+          <w:b/>
+          <w:bCs/>
+          <w:lang w:val="vi-VN"/>
+        </w:rPr>
+      </w:pPr>
+      <w:r>
+        <w:rPr>
+          <w:b/>
+          <w:bCs/>
+        </w:rPr>
         <w:t>The objectives (goals) of the projects are:</w:t>
       </w:r>
     </w:p>
@@ -1094,9 +1061,285 @@
         <w:pStyle w:val="ListParagraph"/>
         <w:numPr>
           <w:ilvl w:val="0"/>
-          <w:numId w:val="14"/>
+          <w:numId w:val="16"/>
         </w:numPr>
-      </w:pPr>
+        <w:rPr>
+          <w:lang w:val="vi-VN"/>
+        </w:rPr>
+      </w:pPr>
+      <w:r>
+        <w:rPr>
+          <w:b/>
+          <w:bCs/>
+          <w:lang w:val="vi-VN"/>
+        </w:rPr>
+        <w:t>Predictive Accuracy Optimization</w:t>
+      </w:r>
+      <w:r>
+        <w:rPr>
+          <w:lang w:val="vi-VN"/>
+        </w:rPr>
+        <w:t xml:space="preserve">: </w:t>
+      </w:r>
+      <w:r>
+        <w:rPr>
+          <w:lang w:val="en-US"/>
+        </w:rPr>
+        <w:t>Using a collection of specified features as a basis, create a machine learning model with predictive accuracy that minimizes the Root Mean Squared Error (RMSE), a performance measure used to assess performance.</w:t>
+      </w:r>
+    </w:p>
+    <w:p>
+      <w:pPr>
+        <w:pStyle w:val="ListParagraph"/>
+        <w:numPr>
+          <w:ilvl w:val="0"/>
+          <w:numId w:val="16"/>
+        </w:numPr>
+        <w:rPr>
+          <w:lang w:val="vi-VN"/>
+        </w:rPr>
+      </w:pPr>
+      <w:r>
+        <w:rPr>
+          <w:b/>
+          <w:bCs/>
+          <w:lang w:val="en-US"/>
+        </w:rPr>
+        <w:t>Equality and Equity</w:t>
+      </w:r>
+      <w:r>
+        <w:rPr>
+          <w:lang w:val="en-US"/>
+        </w:rPr>
+        <w:t>: To guarantee that the model promotes equal compensation practices by avoiding increasing biases, especially those related to gender or socioeconomic status.</w:t>
+      </w:r>
+    </w:p>
+    <w:p>
+      <w:pPr>
+        <w:pStyle w:val="ListParagraph"/>
+        <w:numPr>
+          <w:ilvl w:val="0"/>
+          <w:numId w:val="16"/>
+        </w:numPr>
+        <w:rPr>
+          <w:lang w:val="vi-VN"/>
+        </w:rPr>
+      </w:pPr>
+      <w:r>
+        <w:rPr>
+          <w:b/>
+          <w:bCs/>
+          <w:lang w:val="en-US"/>
+        </w:rPr>
+        <w:t xml:space="preserve">Insightful </w:t>
+      </w:r>
+      <w:r>
+        <w:rPr>
+          <w:b/>
+          <w:bCs/>
+          <w:lang w:val="en-US"/>
+        </w:rPr>
+        <w:t>Investigati</w:t>
+      </w:r>
+      <w:r>
+        <w:rPr>
+          <w:b/>
+          <w:bCs/>
+          <w:lang w:val="en-US"/>
+        </w:rPr>
+        <w:t>on</w:t>
+      </w:r>
+      <w:r>
+        <w:rPr>
+          <w:lang w:val="en-US"/>
+        </w:rPr>
+        <w:t>: To provide stakeholders practical information on the main variables affecting salary levels, allowing data-driven decisions to be made about hiring, career planning, and policy formulation.</w:t>
+      </w:r>
+    </w:p>
+    <w:p>
+      <w:pPr>
+        <w:rPr>
+          <w:b/>
+          <w:bCs/>
+          <w:lang w:val="en-US"/>
+        </w:rPr>
+      </w:pPr>
+      <w:r>
+        <w:rPr>
+          <w:b/>
+          <w:bCs/>
+          <w:lang w:val="en-US"/>
+        </w:rPr>
+        <w:t>Stakeholders:</w:t>
+      </w:r>
+    </w:p>
+    <w:p>
+      <w:pPr>
+        <w:pStyle w:val="ListParagraph"/>
+        <w:numPr>
+          <w:ilvl w:val="0"/>
+          <w:numId w:val="16"/>
+        </w:numPr>
+        <w:rPr>
+          <w:lang w:val="en-US"/>
+        </w:rPr>
+      </w:pPr>
+      <w:r>
+        <w:rPr>
+          <w:b/>
+          <w:bCs/>
+        </w:rPr>
+        <w:t>HR Departments and Recruitment Services</w:t>
+      </w:r>
+      <w:r>
+        <w:rPr>
+          <w:b/>
+          <w:bCs/>
+        </w:rPr>
+        <w:t>:</w:t>
+      </w:r>
+      <w:r>
+        <w:t xml:space="preserve"> These stakeholders are interested in recruiting procedures that are fair and efficient. From that, they can make statistical decisions </w:t>
+      </w:r>
+      <w:r>
+        <w:t>in hiring process.</w:t>
+      </w:r>
+    </w:p>
+    <w:p>
+      <w:pPr>
+        <w:pStyle w:val="ListParagraph"/>
+        <w:numPr>
+          <w:ilvl w:val="0"/>
+          <w:numId w:val="16"/>
+        </w:numPr>
+        <w:rPr>
+          <w:lang w:val="en-US"/>
+        </w:rPr>
+      </w:pPr>
+      <w:r>
+        <w:rPr>
+          <w:b/>
+          <w:bCs/>
+        </w:rPr>
+        <w:t>Universities and Educational Institutions:</w:t>
+      </w:r>
+      <w:r>
+        <w:t xml:space="preserve"> They are seeking to improve the employability and salaries’ range of their graduates. Furthermore, they’ll be able to orientate their students to their suitable careers based on their traits and academic performances. </w:t>
+      </w:r>
+    </w:p>
+    <w:p>
+      <w:pPr>
+        <w:pStyle w:val="ListParagraph"/>
+        <w:numPr>
+          <w:ilvl w:val="0"/>
+          <w:numId w:val="16"/>
+        </w:numPr>
+        <w:rPr>
+          <w:lang w:val="en-US"/>
+        </w:rPr>
+      </w:pPr>
+      <w:r>
+        <w:rPr>
+          <w:b/>
+          <w:bCs/>
+        </w:rPr>
+        <w:t>Students and Pupils:</w:t>
+      </w:r>
+      <w:r>
+        <w:t xml:space="preserve"> Students can be informed and take the initiative to develop skills and plan for their career through the insights of the models.</w:t>
+      </w:r>
+    </w:p>
+    <w:p>
+      <w:pPr>
+        <w:rPr>
+          <w:lang w:val="en-US"/>
+        </w:rPr>
+      </w:pPr>
+      <w:r>
+        <w:rPr>
+          <w:lang w:val="en-US"/>
+        </w:rPr>
+        <w:t xml:space="preserve">These criteria can be addressed by the below methodologies: </w:t>
+      </w:r>
+    </w:p>
+    <w:p>
+      <w:pPr>
+        <w:pStyle w:val="ListParagraph"/>
+        <w:numPr>
+          <w:ilvl w:val="0"/>
+          <w:numId w:val="16"/>
+        </w:numPr>
+        <w:rPr>
+          <w:lang w:val="en-US"/>
+        </w:rPr>
+      </w:pPr>
+      <w:r>
+        <w:rPr>
+          <w:lang w:val="en-US"/>
+        </w:rPr>
+        <w:t>Optimizing regression models to make precise salary evaluations</w:t>
+      </w:r>
+      <w:r>
+        <w:rPr>
+          <w:lang w:val="en-US"/>
+        </w:rPr>
+        <w:t xml:space="preserve"> by taking into account a variety range of features to capture the complexity of the important features.</w:t>
+      </w:r>
+    </w:p>
+    <w:p>
+      <w:pPr>
+        <w:pStyle w:val="ListParagraph"/>
+        <w:numPr>
+          <w:ilvl w:val="0"/>
+          <w:numId w:val="16"/>
+        </w:numPr>
+        <w:rPr>
+          <w:lang w:val="en-US"/>
+        </w:rPr>
+      </w:pPr>
+      <w:r>
+        <w:rPr>
+          <w:lang w:val="en-US"/>
+        </w:rPr>
+        <w:t xml:space="preserve">Bringing a detailed analysis set of important attributes, giving stakeholders a clear understanding of the factors that most affect the salary prediction outcomes and facilitating targeted interventions and decisions. </w:t>
+      </w:r>
+    </w:p>
+    <w:p>
+      <w:pPr>
+        <w:pStyle w:val="ListParagraph"/>
+        <w:numPr>
+          <w:ilvl w:val="0"/>
+          <w:numId w:val="16"/>
+        </w:numPr>
+        <w:rPr>
+          <w:lang w:val="en-US"/>
+        </w:rPr>
+      </w:pPr>
+      <w:r>
+        <w:rPr>
+          <w:lang w:val="en-US"/>
+        </w:rPr>
+        <w:t>Incorporating fairness and bias examines into the modeling process to identify and differentiate any biases and ensure that the evaluations fairly serve the interests of a diverse population</w:t>
+      </w:r>
+    </w:p>
+    <w:p>
+      <w:pPr>
+        <w:rPr>
+          <w:lang w:val="en-US"/>
+        </w:rPr>
+      </w:pPr>
+      <w:r>
+        <w:rPr>
+          <w:lang w:val="en-US"/>
+        </w:rPr>
+        <w:t>In order to ensure that the advantages are widespread and inclusive, we are going to apply machine learning algorithms into this research to achieve an equilibrium between the subject of integrity and prediction accuracy.</w:t>
+      </w:r>
+      <w:r>
+        <w:rPr>
+          <w:lang w:val="en-US"/>
+        </w:rPr>
+        <w:t xml:space="preserve"> </w:t>
+      </w:r>
     </w:p>
     <w:p>
       <w:pPr>
@@ -1107,6 +1350,7 @@
           <w:noProof/>
           <w:color w:val="666666"/>
         </w:rPr>
+        <w:lastRenderedPageBreak/>
         <w:drawing>
           <wp:inline distT="114300" distB="114300" distL="114300" distR="114300" wp14:anchorId="1B1E5AA9" wp14:editId="7688BF50">
             <wp:extent cx="438150" cy="57150"/>
@@ -1143,9 +1387,6 @@
           </wp:inline>
         </w:drawing>
       </w:r>
-      <w:r>
-        <w:br w:type="page"/>
-      </w:r>
     </w:p>
     <w:p>
       <w:pPr>
@@ -1158,7 +1399,6 @@
       <w:bookmarkStart w:id="4" w:name="_yg03y3w5hig9" w:colFirst="0" w:colLast="0"/>
       <w:bookmarkEnd w:id="4"/>
       <w:r>
-        <w:lastRenderedPageBreak/>
         <w:t>Data Understanding</w:t>
       </w:r>
     </w:p>
@@ -1201,8 +1441,1535 @@
       </w:r>
     </w:p>
     <w:p>
-      <w:pPr>
+      <w:r>
+        <w:t xml:space="preserve">As in the project description, the dataset for this project presents information on engineering students, including their personal and academic performances, as well as their career outcomes after graduation. Therefore, we will be able to identify historical students’ personality scores and academical scores as well as their specialization and college information to distinguish their difference in the starting salaries. This data is fundamental for building a predictive model that evaluate the future engineering graduates’ beginning earnings. </w:t>
+      </w:r>
+    </w:p>
+    <w:p>
+      <w:pPr>
+        <w:rPr>
+          <w:b/>
+          <w:bCs/>
+        </w:rPr>
+      </w:pPr>
+      <w:r>
+        <w:rPr>
+          <w:b/>
+          <w:bCs/>
+        </w:rPr>
+        <w:t>Data Sources and Collection Methods</w:t>
+      </w:r>
+    </w:p>
+    <w:p>
+      <w:r>
+        <w:t xml:space="preserve">The dataset </w:t>
+      </w:r>
+      <w:r>
+        <w:t xml:space="preserve">has been given by the assessment </w:t>
+      </w:r>
+      <w:r>
+        <w:t xml:space="preserve">dataset with 3 different set: Training Set, Validation Set and Test Set. </w:t>
+      </w:r>
+      <w:r>
+        <w:t xml:space="preserve">However, based on the structure of the data, we can conclude that it has been compiled from various educational institutions, employment agencies, and possibly surveys to obtain information on engineer graduates’ salaries. It reflects both personal qualities and academic accomplishments through a combination of categories and numerical factors. Although the technique of data collection that we anticipate guarantees a thorough overview, it’s important to be aware of potential limitations, including self-reporting biases in income data and the likelihood that the sample is representative across various engineering field and geographical areas. </w:t>
+      </w:r>
+    </w:p>
+    <w:p>
+      <w:pPr>
+        <w:rPr>
+          <w:b/>
+          <w:bCs/>
+        </w:rPr>
+      </w:pPr>
+      <w:r>
+        <w:rPr>
+          <w:b/>
+          <w:bCs/>
+        </w:rPr>
+        <w:t>Data Limitation</w:t>
+      </w:r>
+    </w:p>
+    <w:p>
+      <w:pPr>
+        <w:pStyle w:val="ListParagraph"/>
+        <w:numPr>
+          <w:ilvl w:val="0"/>
+          <w:numId w:val="16"/>
+        </w:numPr>
+        <w:ind w:left="284"/>
+      </w:pPr>
+      <w:r>
+        <w:rPr>
+          <w:b/>
+          <w:bCs/>
+        </w:rPr>
+        <w:t>Insuffici</w:t>
+      </w:r>
+      <w:r>
+        <w:rPr>
+          <w:b/>
+          <w:bCs/>
+        </w:rPr>
+        <w:t>e</w:t>
+      </w:r>
+      <w:r>
+        <w:rPr>
+          <w:b/>
+          <w:bCs/>
+        </w:rPr>
+        <w:t>nt data:</w:t>
+      </w:r>
+      <w:r>
+        <w:t xml:space="preserve"> The amount of data is noticeably small (only about 600 records). </w:t>
+      </w:r>
+      <w:r>
+        <w:t>This can be a major drawback since training a complicated model to increase the prediction score requires a large amount of data. We may need to consider overfitting issues due to the limited amount of data.</w:t>
+      </w:r>
+    </w:p>
+    <w:p>
+      <w:pPr>
+        <w:pStyle w:val="ListParagraph"/>
+        <w:numPr>
+          <w:ilvl w:val="0"/>
+          <w:numId w:val="16"/>
+        </w:numPr>
+        <w:tabs>
+          <w:tab w:val="left" w:pos="1567"/>
+        </w:tabs>
         <w:spacing w:before="480"/>
+        <w:ind w:left="284"/>
+      </w:pPr>
+      <w:r>
+        <w:rPr>
+          <w:b/>
+          <w:bCs/>
+        </w:rPr>
+        <w:t>Outdated Information:</w:t>
+      </w:r>
+      <w:r>
+        <w:t xml:space="preserve"> The dataset may require frequent revisions to remain current as the job market and educational requirements change rapidly nowadays.</w:t>
+      </w:r>
+    </w:p>
+    <w:p>
+      <w:pPr>
+        <w:pStyle w:val="ListParagraph"/>
+        <w:numPr>
+          <w:ilvl w:val="0"/>
+          <w:numId w:val="16"/>
+        </w:numPr>
+        <w:tabs>
+          <w:tab w:val="left" w:pos="1567"/>
+        </w:tabs>
+        <w:spacing w:before="480"/>
+        <w:ind w:left="284"/>
+      </w:pPr>
+      <w:r>
+        <w:rPr>
+          <w:b/>
+          <w:bCs/>
+        </w:rPr>
+        <w:lastRenderedPageBreak/>
+        <w:t>Bias Possibility:</w:t>
+      </w:r>
+      <w:r>
+        <w:t xml:space="preserve"> Individuals might report salaries that are bias, with the problem that </w:t>
+      </w:r>
+      <w:r>
+        <w:t xml:space="preserve">recent graduates usually round up their pays. This can be accounted as the integrity </w:t>
+      </w:r>
+      <w:r>
+        <w:t>of data.</w:t>
+      </w:r>
+    </w:p>
+    <w:p>
+      <w:pPr>
+        <w:pStyle w:val="ListParagraph"/>
+        <w:numPr>
+          <w:ilvl w:val="0"/>
+          <w:numId w:val="16"/>
+        </w:numPr>
+        <w:tabs>
+          <w:tab w:val="left" w:pos="1567"/>
+        </w:tabs>
+        <w:spacing w:before="480"/>
+        <w:ind w:left="284"/>
+      </w:pPr>
+      <w:r>
+        <w:rPr>
+          <w:b/>
+          <w:bCs/>
+        </w:rPr>
+        <w:t>Representativeness:</w:t>
+      </w:r>
+      <w:r>
+        <w:t xml:space="preserve"> Predictions maybe biased toward more represented areas because not all engineering disciplines may be equally covered by the dataset</w:t>
+      </w:r>
+      <w:r>
+        <w:t>.</w:t>
+      </w:r>
+      <w:r>
+        <w:t xml:space="preserve"> </w:t>
+      </w:r>
+    </w:p>
+    <w:p>
+      <w:pPr>
+        <w:pStyle w:val="ListParagraph"/>
+        <w:numPr>
+          <w:ilvl w:val="0"/>
+          <w:numId w:val="16"/>
+        </w:numPr>
+        <w:tabs>
+          <w:tab w:val="left" w:pos="1567"/>
+        </w:tabs>
+        <w:spacing w:before="480"/>
+        <w:ind w:left="284"/>
+      </w:pPr>
+      <w:r>
+        <w:rPr>
+          <w:b/>
+          <w:bCs/>
+        </w:rPr>
+        <w:t>Missing</w:t>
+      </w:r>
+      <w:r>
+        <w:rPr>
+          <w:b/>
+          <w:bCs/>
+        </w:rPr>
+        <w:t xml:space="preserve"> and duplicated</w:t>
+      </w:r>
+      <w:r>
+        <w:rPr>
+          <w:b/>
+          <w:bCs/>
+        </w:rPr>
+        <w:t xml:space="preserve"> data:</w:t>
+      </w:r>
+      <w:r>
+        <w:t xml:space="preserve"> Luckily, there is no record of missing value of data</w:t>
+      </w:r>
+      <w:r>
+        <w:t xml:space="preserve"> or any duplicate</w:t>
+      </w:r>
+      <w:r>
+        <w:t xml:space="preserve"> in this dataset. </w:t>
+      </w:r>
+      <w:r>
+        <w:t>Nevertheless, in the real-world data, this problem will happen spontaneously and require imputation techniques that may further introduce additional biases.</w:t>
+      </w:r>
+    </w:p>
+    <w:p>
+      <w:pPr>
+        <w:rPr>
+          <w:b/>
+          <w:bCs/>
+        </w:rPr>
+      </w:pPr>
+      <w:r>
+        <w:rPr>
+          <w:b/>
+          <w:bCs/>
+        </w:rPr>
+        <w:t>Variables and Features Significance</w:t>
+      </w:r>
+    </w:p>
+    <w:p>
+      <w:pPr>
+        <w:spacing w:line="240" w:lineRule="auto"/>
+      </w:pPr>
+      <w:r>
+        <w:t xml:space="preserve">1. </w:t>
+      </w:r>
+      <w:r>
+        <w:rPr>
+          <w:b/>
+          <w:bCs/>
+        </w:rPr>
+        <w:t>De-identification data:</w:t>
+      </w:r>
+      <w:r>
+        <w:t xml:space="preserve"> Determine the identity information of the candidate</w:t>
+      </w:r>
+    </w:p>
+    <w:p>
+      <w:pPr>
+        <w:spacing w:line="240" w:lineRule="auto"/>
+      </w:pPr>
+      <w:r>
+        <w:t>- ID: A unique ID to identify a candidate</w:t>
+      </w:r>
+    </w:p>
+    <w:p>
+      <w:pPr>
+        <w:spacing w:line="240" w:lineRule="auto"/>
+      </w:pPr>
+      <w:r>
+        <w:t>- Gender: Candidate’s gender</w:t>
+      </w:r>
+    </w:p>
+    <w:p>
+      <w:pPr>
+        <w:spacing w:line="240" w:lineRule="auto"/>
+      </w:pPr>
+      <w:r>
+        <w:t>- DOB: Date of birth of the candidate</w:t>
+      </w:r>
+    </w:p>
+    <w:p>
+      <w:pPr>
+        <w:spacing w:line="240" w:lineRule="auto"/>
+      </w:pPr>
+      <w:r>
+        <w:t xml:space="preserve">- </w:t>
+      </w:r>
+      <w:proofErr w:type="spellStart"/>
+      <w:r>
+        <w:t>CollegeGPA</w:t>
+      </w:r>
+      <w:proofErr w:type="spellEnd"/>
+      <w:r>
+        <w:t>: Aggregate GPA at graduation</w:t>
+      </w:r>
+    </w:p>
+    <w:p>
+      <w:pPr>
+        <w:spacing w:line="240" w:lineRule="auto"/>
+      </w:pPr>
+      <w:r>
+        <w:t xml:space="preserve">2. </w:t>
+      </w:r>
+      <w:r>
+        <w:rPr>
+          <w:b/>
+          <w:bCs/>
+        </w:rPr>
+        <w:t>Academic Performance:</w:t>
+      </w:r>
+      <w:r>
+        <w:t xml:space="preserve"> Reflects a student’s academic background, which may be related to their knowledge, skills and earning potential.</w:t>
+      </w:r>
+    </w:p>
+    <w:p>
+      <w:pPr>
+        <w:spacing w:line="240" w:lineRule="auto"/>
+      </w:pPr>
+      <w:r>
+        <w:t>- 10percentage: Overall marks obtained in Year 10</w:t>
+      </w:r>
+    </w:p>
+    <w:p>
+      <w:pPr>
+        <w:spacing w:line="240" w:lineRule="auto"/>
+      </w:pPr>
+      <w:r>
+        <w:t>- 12graduation: Year of high school graduation (Year 12)</w:t>
+      </w:r>
+    </w:p>
+    <w:p>
+      <w:pPr>
+        <w:spacing w:line="240" w:lineRule="auto"/>
+      </w:pPr>
+      <w:r>
+        <w:t>- 12percentage: Overall marks obtained in Year 12</w:t>
+      </w:r>
+    </w:p>
+    <w:p>
+      <w:pPr>
+        <w:spacing w:line="240" w:lineRule="auto"/>
+      </w:pPr>
+      <w:r>
+        <w:t xml:space="preserve">3. </w:t>
+      </w:r>
+      <w:r>
+        <w:rPr>
+          <w:b/>
+          <w:bCs/>
+        </w:rPr>
+        <w:t>University Characteristics:</w:t>
+      </w:r>
+      <w:r>
+        <w:t xml:space="preserve"> Show the college characteristics that may have an impact on salary outcomes by indicating the quality of education and networking possibility.</w:t>
+      </w:r>
+    </w:p>
+    <w:p>
+      <w:pPr>
+        <w:spacing w:line="240" w:lineRule="auto"/>
+      </w:pPr>
+      <w:r>
+        <w:t xml:space="preserve">- </w:t>
+      </w:r>
+      <w:proofErr w:type="spellStart"/>
+      <w:r>
+        <w:t>CollegeID</w:t>
+      </w:r>
+      <w:proofErr w:type="spellEnd"/>
+      <w:r>
+        <w:t>: Unique ID identifying the university/college which the candidate attended for her/his undergraduate</w:t>
+      </w:r>
+    </w:p>
+    <w:p>
+      <w:pPr>
+        <w:spacing w:line="240" w:lineRule="auto"/>
+      </w:pPr>
+      <w:r>
+        <w:t xml:space="preserve">- </w:t>
+      </w:r>
+      <w:proofErr w:type="spellStart"/>
+      <w:r>
+        <w:t>CollegeTier</w:t>
+      </w:r>
+      <w:proofErr w:type="spellEnd"/>
+      <w:r>
+        <w:t>: Each college has been annotated as 1 or 2. The annotations have been computed from the average scores obtained by the students in the college/university. Colleges with an average score above a threshold are tagged as 1 and others as 2.</w:t>
+      </w:r>
+    </w:p>
+    <w:p>
+      <w:pPr>
+        <w:spacing w:line="240" w:lineRule="auto"/>
+      </w:pPr>
+      <w:r>
+        <w:t xml:space="preserve">- </w:t>
+      </w:r>
+      <w:proofErr w:type="spellStart"/>
+      <w:r>
+        <w:t>CollegeCityID</w:t>
+      </w:r>
+      <w:proofErr w:type="spellEnd"/>
+      <w:r>
+        <w:t>: A unique ID to identify the city in which the college is located in.</w:t>
+      </w:r>
+    </w:p>
+    <w:p>
+      <w:pPr>
+        <w:spacing w:line="240" w:lineRule="auto"/>
+      </w:pPr>
+      <w:r>
+        <w:t xml:space="preserve">- </w:t>
+      </w:r>
+      <w:proofErr w:type="spellStart"/>
+      <w:r>
+        <w:t>CollegeCityTier</w:t>
+      </w:r>
+      <w:proofErr w:type="spellEnd"/>
+      <w:r>
+        <w:t>: The tier of the city in which the college is located in. This is annotated based on the population of the cities.</w:t>
+      </w:r>
+    </w:p>
+    <w:p>
+      <w:pPr>
+        <w:spacing w:line="240" w:lineRule="auto"/>
+      </w:pPr>
+      <w:r>
+        <w:t xml:space="preserve">4. </w:t>
+      </w:r>
+      <w:r>
+        <w:rPr>
+          <w:b/>
+          <w:bCs/>
+        </w:rPr>
+        <w:t>Field of Study data:</w:t>
+      </w:r>
+      <w:r>
+        <w:t xml:space="preserve"> This data is essential for comprehending the differences in pay between engineering specialties.</w:t>
+      </w:r>
+    </w:p>
+    <w:p>
+      <w:pPr>
+        <w:spacing w:line="240" w:lineRule="auto"/>
+      </w:pPr>
+      <w:r>
+        <w:t>- Degree: Degree obtained/pursued by the candidate</w:t>
+      </w:r>
+    </w:p>
+    <w:p>
+      <w:pPr>
+        <w:spacing w:line="240" w:lineRule="auto"/>
+      </w:pPr>
+      <w:r>
+        <w:t>- Specialization: Specialization pursued by the candidate</w:t>
+      </w:r>
+    </w:p>
+    <w:p>
+      <w:pPr>
+        <w:spacing w:line="240" w:lineRule="auto"/>
+      </w:pPr>
+      <w:r>
+        <w:lastRenderedPageBreak/>
+        <w:t xml:space="preserve">5. </w:t>
+      </w:r>
+      <w:r>
+        <w:rPr>
+          <w:b/>
+          <w:bCs/>
+        </w:rPr>
+        <w:t>Personal Traits:</w:t>
+      </w:r>
+      <w:r>
+        <w:t xml:space="preserve"> These show the score describe the soft skills of the students whose influence maybe less significant than that of academic and professional </w:t>
+      </w:r>
+      <w:proofErr w:type="gramStart"/>
+      <w:r>
+        <w:t>talents, but</w:t>
+      </w:r>
+      <w:proofErr w:type="gramEnd"/>
+      <w:r>
+        <w:t xml:space="preserve"> may nonetheless have an impact on a candidate’s work performance and income.</w:t>
+      </w:r>
+    </w:p>
+    <w:p>
+      <w:pPr>
+        <w:spacing w:line="240" w:lineRule="auto"/>
+      </w:pPr>
+      <w:r>
+        <w:t>- conscientiousness: Scores in one of the sections of personality test</w:t>
+      </w:r>
+    </w:p>
+    <w:p>
+      <w:pPr>
+        <w:spacing w:line="240" w:lineRule="auto"/>
+      </w:pPr>
+      <w:r>
+        <w:t>- agreeableness: Scores in one of the sections of personality test</w:t>
+      </w:r>
+    </w:p>
+    <w:p>
+      <w:pPr>
+        <w:spacing w:line="240" w:lineRule="auto"/>
+      </w:pPr>
+      <w:r>
+        <w:t>- extraversion: Scores in one of the sections of personality test</w:t>
+      </w:r>
+    </w:p>
+    <w:p>
+      <w:pPr>
+        <w:spacing w:line="240" w:lineRule="auto"/>
+      </w:pPr>
+      <w:r>
+        <w:t xml:space="preserve">- </w:t>
+      </w:r>
+      <w:proofErr w:type="spellStart"/>
+      <w:r>
+        <w:t>nueroticism</w:t>
+      </w:r>
+      <w:proofErr w:type="spellEnd"/>
+      <w:r>
+        <w:t>: Scores in one of the sections of personality test</w:t>
+      </w:r>
+    </w:p>
+    <w:p>
+      <w:pPr>
+        <w:spacing w:line="240" w:lineRule="auto"/>
+      </w:pPr>
+      <w:r>
+        <w:t xml:space="preserve">- </w:t>
+      </w:r>
+      <w:proofErr w:type="spellStart"/>
+      <w:r>
+        <w:t>openess_to_experience</w:t>
+      </w:r>
+      <w:proofErr w:type="spellEnd"/>
+      <w:r>
+        <w:t>: Scores in one of the sections of personality test</w:t>
+      </w:r>
+    </w:p>
+    <w:p>
+      <w:pPr>
+        <w:spacing w:line="240" w:lineRule="auto"/>
+      </w:pPr>
+      <w:r>
+        <w:t>6</w:t>
+      </w:r>
+      <w:r>
+        <w:rPr>
+          <w:b/>
+          <w:bCs/>
+        </w:rPr>
+        <w:t>. Scores:</w:t>
+      </w:r>
+      <w:r>
+        <w:t xml:space="preserve"> Provide certain information and skill sets that may be correlated with pay and work performance.</w:t>
+      </w:r>
+    </w:p>
+    <w:p>
+      <w:pPr>
+        <w:spacing w:line="240" w:lineRule="auto"/>
+      </w:pPr>
+      <w:r>
+        <w:t>- English: Scores in English section</w:t>
+      </w:r>
+    </w:p>
+    <w:p>
+      <w:pPr>
+        <w:spacing w:line="240" w:lineRule="auto"/>
+      </w:pPr>
+      <w:r>
+        <w:t>- Logical: Score in Logical ability section</w:t>
+      </w:r>
+    </w:p>
+    <w:p>
+      <w:pPr>
+        <w:spacing w:line="240" w:lineRule="auto"/>
+      </w:pPr>
+      <w:r>
+        <w:t>- Quant: Score in Quantitative ability section</w:t>
+      </w:r>
+    </w:p>
+    <w:p>
+      <w:pPr>
+        <w:spacing w:line="240" w:lineRule="auto"/>
+      </w:pPr>
+      <w:r>
+        <w:t>- Domain: Scores in domain module</w:t>
+      </w:r>
+    </w:p>
+    <w:p>
+      <w:pPr>
+        <w:spacing w:line="240" w:lineRule="auto"/>
+      </w:pPr>
+      <w:r>
+        <w:t xml:space="preserve">- </w:t>
+      </w:r>
+      <w:proofErr w:type="spellStart"/>
+      <w:r>
+        <w:t>ComputerProgramming</w:t>
+      </w:r>
+      <w:proofErr w:type="spellEnd"/>
+      <w:r>
+        <w:t>: Score in Computer programming section</w:t>
+      </w:r>
+    </w:p>
+    <w:p>
+      <w:pPr>
+        <w:spacing w:line="240" w:lineRule="auto"/>
+      </w:pPr>
+      <w:r>
+        <w:t xml:space="preserve">- </w:t>
+      </w:r>
+      <w:proofErr w:type="spellStart"/>
+      <w:r>
+        <w:t>ElectronicsAndSemicon</w:t>
+      </w:r>
+      <w:proofErr w:type="spellEnd"/>
+      <w:r>
+        <w:t>: Score in Electronics &amp; Semiconductor Engineering section</w:t>
+      </w:r>
+    </w:p>
+    <w:p>
+      <w:pPr>
+        <w:spacing w:line="240" w:lineRule="auto"/>
+      </w:pPr>
+      <w:r>
+        <w:t xml:space="preserve">- </w:t>
+      </w:r>
+      <w:proofErr w:type="spellStart"/>
+      <w:r>
+        <w:t>ComputerScience</w:t>
+      </w:r>
+      <w:proofErr w:type="spellEnd"/>
+      <w:r>
+        <w:t>: Score in Computer Science section</w:t>
+      </w:r>
+    </w:p>
+    <w:p>
+      <w:pPr>
+        <w:spacing w:line="240" w:lineRule="auto"/>
+      </w:pPr>
+      <w:r>
+        <w:t xml:space="preserve">- </w:t>
+      </w:r>
+      <w:proofErr w:type="spellStart"/>
+      <w:r>
+        <w:t>MechanicalEngg</w:t>
+      </w:r>
+      <w:proofErr w:type="spellEnd"/>
+      <w:r>
+        <w:t>: Score in Mechanical Engineering section</w:t>
+      </w:r>
+    </w:p>
+    <w:p>
+      <w:pPr>
+        <w:spacing w:line="240" w:lineRule="auto"/>
+      </w:pPr>
+      <w:r>
+        <w:t xml:space="preserve">- </w:t>
+      </w:r>
+      <w:proofErr w:type="spellStart"/>
+      <w:r>
+        <w:t>ElectricalEngg</w:t>
+      </w:r>
+      <w:proofErr w:type="spellEnd"/>
+      <w:r>
+        <w:t>: Score in Electrical Engineering section</w:t>
+      </w:r>
+    </w:p>
+    <w:p>
+      <w:pPr>
+        <w:spacing w:line="240" w:lineRule="auto"/>
+      </w:pPr>
+      <w:r>
+        <w:t xml:space="preserve">- </w:t>
+      </w:r>
+      <w:proofErr w:type="spellStart"/>
+      <w:r>
+        <w:t>TelecomEngg</w:t>
+      </w:r>
+      <w:proofErr w:type="spellEnd"/>
+      <w:r>
+        <w:t>: Score in Telecommunication Engineering section</w:t>
+      </w:r>
+    </w:p>
+    <w:p>
+      <w:pPr>
+        <w:spacing w:line="240" w:lineRule="auto"/>
+      </w:pPr>
+      <w:r>
+        <w:t xml:space="preserve">- </w:t>
+      </w:r>
+      <w:proofErr w:type="spellStart"/>
+      <w:r>
+        <w:t>CivilEngg</w:t>
+      </w:r>
+      <w:proofErr w:type="spellEnd"/>
+      <w:r>
+        <w:t>: Score in Civil Engineering section</w:t>
+      </w:r>
+    </w:p>
+    <w:p>
+      <w:pPr>
+        <w:spacing w:line="240" w:lineRule="auto"/>
+      </w:pPr>
+      <w:r>
+        <w:t>7</w:t>
+      </w:r>
+      <w:r>
+        <w:rPr>
+          <w:b/>
+          <w:bCs/>
+        </w:rPr>
+        <w:t>. Graduation Year</w:t>
+      </w:r>
+      <w:r>
+        <w:t xml:space="preserve"> - Year of graduation (</w:t>
+      </w:r>
+      <w:r>
+        <w:t>bachelor’s</w:t>
+      </w:r>
+      <w:r>
+        <w:t xml:space="preserve"> degree): Assist in taking into consideration how the market changes affect pay levels over time.</w:t>
+      </w:r>
+    </w:p>
+    <w:p>
+      <w:pPr>
+        <w:rPr>
+          <w:b/>
+          <w:bCs/>
+        </w:rPr>
+      </w:pPr>
+      <w:r>
+        <w:rPr>
+          <w:b/>
+          <w:bCs/>
+        </w:rPr>
+        <w:t>Exploratory Data Analysis</w:t>
+      </w:r>
+    </w:p>
+    <w:p>
+      <w:r>
+        <w:t xml:space="preserve">The dataset contains 599 rows of records with 30 columns of features and 1 column is the target variable ‘salary’. </w:t>
+      </w:r>
+      <w:r>
+        <w:t>Thankfully, this dataset doesn't include any null or duplicate values, so we can quickly proceed beyond the cleaning step.</w:t>
+      </w:r>
+      <w:r>
+        <w:t xml:space="preserve"> </w:t>
+      </w:r>
+    </w:p>
+    <w:p>
+      <w:pPr>
+        <w:jc w:val="center"/>
+      </w:pPr>
+      <w:r>
+        <w:drawing>
+          <wp:inline distT="0" distB="0" distL="0" distR="0" wp14:anchorId="683ED333" wp14:editId="4D39346D">
+            <wp:extent cx="5473700" cy="711200"/>
+            <wp:effectExtent l="0" t="0" r="0" b="0"/>
+            <wp:docPr id="865424476" name="Picture 1"/>
+            <wp:cNvGraphicFramePr>
+              <a:graphicFrameLocks xmlns:a="http://schemas.openxmlformats.org/drawingml/2006/main" noChangeAspect="1"/>
+            </wp:cNvGraphicFramePr>
+            <a:graphic xmlns:a="http://schemas.openxmlformats.org/drawingml/2006/main">
+              <a:graphicData uri="http://schemas.openxmlformats.org/drawingml/2006/picture">
+                <pic:pic xmlns:pic="http://schemas.openxmlformats.org/drawingml/2006/picture">
+                  <pic:nvPicPr>
+                    <pic:cNvPr id="865424476" name=""/>
+                    <pic:cNvPicPr/>
+                  </pic:nvPicPr>
+                  <pic:blipFill>
+                    <a:blip r:embed="rId9"/>
+                    <a:stretch>
+                      <a:fillRect/>
+                    </a:stretch>
+                  </pic:blipFill>
+                  <pic:spPr>
+                    <a:xfrm>
+                      <a:off x="0" y="0"/>
+                      <a:ext cx="5473700" cy="711200"/>
+                    </a:xfrm>
+                    <a:prstGeom prst="rect">
+                      <a:avLst/>
+                    </a:prstGeom>
+                  </pic:spPr>
+                </pic:pic>
+              </a:graphicData>
+            </a:graphic>
+          </wp:inline>
+        </w:drawing>
+      </w:r>
+    </w:p>
+    <w:p>
+      <w:pPr>
+        <w:tabs>
+          <w:tab w:val="left" w:pos="1567"/>
+        </w:tabs>
+        <w:spacing w:before="480"/>
+      </w:pPr>
+      <w:r>
+        <w:lastRenderedPageBreak/>
+        <w:t>I made a column called "Age" from "DOB" to extract the age range of the students and see the variation in pay between different ages.</w:t>
+      </w:r>
+      <w:r>
+        <w:t xml:space="preserve"> </w:t>
+      </w:r>
+    </w:p>
+    <w:p>
+      <w:pPr>
+        <w:tabs>
+          <w:tab w:val="left" w:pos="1567"/>
+        </w:tabs>
+        <w:spacing w:before="480"/>
+        <w:jc w:val="center"/>
+      </w:pPr>
+      <w:r>
+        <w:drawing>
+          <wp:inline distT="0" distB="0" distL="0" distR="0" wp14:anchorId="0D4304F3" wp14:editId="5F21852A">
+            <wp:extent cx="5473700" cy="342900"/>
+            <wp:effectExtent l="0" t="0" r="0" b="0"/>
+            <wp:docPr id="415570714" name="Picture 1"/>
+            <wp:cNvGraphicFramePr>
+              <a:graphicFrameLocks xmlns:a="http://schemas.openxmlformats.org/drawingml/2006/main" noChangeAspect="1"/>
+            </wp:cNvGraphicFramePr>
+            <a:graphic xmlns:a="http://schemas.openxmlformats.org/drawingml/2006/main">
+              <a:graphicData uri="http://schemas.openxmlformats.org/drawingml/2006/picture">
+                <pic:pic xmlns:pic="http://schemas.openxmlformats.org/drawingml/2006/picture">
+                  <pic:nvPicPr>
+                    <pic:cNvPr id="415570714" name=""/>
+                    <pic:cNvPicPr/>
+                  </pic:nvPicPr>
+                  <pic:blipFill>
+                    <a:blip r:embed="rId10"/>
+                    <a:stretch>
+                      <a:fillRect/>
+                    </a:stretch>
+                  </pic:blipFill>
+                  <pic:spPr>
+                    <a:xfrm>
+                      <a:off x="0" y="0"/>
+                      <a:ext cx="5473700" cy="342900"/>
+                    </a:xfrm>
+                    <a:prstGeom prst="rect">
+                      <a:avLst/>
+                    </a:prstGeom>
+                  </pic:spPr>
+                </pic:pic>
+              </a:graphicData>
+            </a:graphic>
+          </wp:inline>
+        </w:drawing>
+      </w:r>
+    </w:p>
+    <w:p>
+      <w:pPr>
+        <w:tabs>
+          <w:tab w:val="left" w:pos="1567"/>
+        </w:tabs>
+        <w:spacing w:before="480"/>
+      </w:pPr>
+      <w:r>
+        <w:t xml:space="preserve">Three columns of qualitative data—"gender," "degree," and "specialization"—with 27 columns of numerical values comprise the characteristics' total of </w:t>
+      </w:r>
+      <w:r>
+        <w:t>30 columns of attributes. From that, we can present the distribution of male and female engineering students in the dataset.</w:t>
+      </w:r>
+    </w:p>
+    <w:p>
+      <w:pPr>
+        <w:tabs>
+          <w:tab w:val="left" w:pos="1567"/>
+        </w:tabs>
+        <w:spacing w:before="480"/>
+        <w:jc w:val="center"/>
+      </w:pPr>
+      <w:r>
+        <w:drawing>
+          <wp:inline distT="0" distB="0" distL="0" distR="0" wp14:anchorId="41702F53" wp14:editId="07D457B6">
+            <wp:extent cx="5130800" cy="2400300"/>
+            <wp:effectExtent l="0" t="0" r="0" b="0"/>
+            <wp:docPr id="333735191" name="Picture 1"/>
+            <wp:cNvGraphicFramePr>
+              <a:graphicFrameLocks xmlns:a="http://schemas.openxmlformats.org/drawingml/2006/main" noChangeAspect="1"/>
+            </wp:cNvGraphicFramePr>
+            <a:graphic xmlns:a="http://schemas.openxmlformats.org/drawingml/2006/main">
+              <a:graphicData uri="http://schemas.openxmlformats.org/drawingml/2006/picture">
+                <pic:pic xmlns:pic="http://schemas.openxmlformats.org/drawingml/2006/picture">
+                  <pic:nvPicPr>
+                    <pic:cNvPr id="333735191" name=""/>
+                    <pic:cNvPicPr/>
+                  </pic:nvPicPr>
+                  <pic:blipFill>
+                    <a:blip r:embed="rId11"/>
+                    <a:stretch>
+                      <a:fillRect/>
+                    </a:stretch>
+                  </pic:blipFill>
+                  <pic:spPr>
+                    <a:xfrm>
+                      <a:off x="0" y="0"/>
+                      <a:ext cx="5130800" cy="2400300"/>
+                    </a:xfrm>
+                    <a:prstGeom prst="rect">
+                      <a:avLst/>
+                    </a:prstGeom>
+                  </pic:spPr>
+                </pic:pic>
+              </a:graphicData>
+            </a:graphic>
+          </wp:inline>
+        </w:drawing>
+      </w:r>
+    </w:p>
+    <w:p>
+      <w:pPr>
+        <w:tabs>
+          <w:tab w:val="left" w:pos="1567"/>
+        </w:tabs>
+        <w:spacing w:before="480"/>
+        <w:jc w:val="left"/>
+      </w:pPr>
+      <w:r>
+        <w:t>It is clear from the gender differences in your dataset that there is a substantial gender imbalance in the engineering profession, with 76.46% of engineering students being male and only 23.54% being female. Due to a number of socioeconomic, cultural, and educational variables, female involvement in STEM (Science, Technology, Engineering, and Mathematics) industries has historically been lower. This imbalance is symptomatic of a global trend in these subjects.</w:t>
+      </w:r>
+    </w:p>
+    <w:p>
+      <w:pPr>
+        <w:tabs>
+          <w:tab w:val="left" w:pos="1567"/>
+        </w:tabs>
+        <w:spacing w:before="480"/>
+        <w:jc w:val="left"/>
+        <w:rPr>
+          <w:b/>
+          <w:bCs/>
+        </w:rPr>
+      </w:pPr>
+    </w:p>
+    <w:p>
+      <w:pPr>
+        <w:tabs>
+          <w:tab w:val="left" w:pos="1567"/>
+        </w:tabs>
+        <w:spacing w:before="480"/>
+        <w:jc w:val="left"/>
+        <w:rPr>
+          <w:b/>
+          <w:bCs/>
+        </w:rPr>
+      </w:pPr>
+    </w:p>
+    <w:p>
+      <w:pPr>
+        <w:tabs>
+          <w:tab w:val="left" w:pos="1567"/>
+        </w:tabs>
+        <w:spacing w:before="480"/>
+        <w:jc w:val="left"/>
+        <w:rPr>
+          <w:b/>
+          <w:bCs/>
+        </w:rPr>
+      </w:pPr>
+    </w:p>
+    <w:p>
+      <w:pPr>
+        <w:tabs>
+          <w:tab w:val="left" w:pos="1567"/>
+        </w:tabs>
+        <w:spacing w:before="480"/>
+        <w:jc w:val="left"/>
+        <w:rPr>
+          <w:b/>
+          <w:bCs/>
+        </w:rPr>
+      </w:pPr>
+      <w:r>
+        <w:rPr>
+          <w:b/>
+          <w:bCs/>
+        </w:rPr>
+        <w:lastRenderedPageBreak/>
+        <w:t>Correlation Matrix</w:t>
+      </w:r>
+    </w:p>
+    <w:p>
+      <w:pPr>
+        <w:tabs>
+          <w:tab w:val="left" w:pos="1567"/>
+        </w:tabs>
+        <w:spacing w:before="480"/>
+        <w:jc w:val="center"/>
+      </w:pPr>
+      <w:r>
+        <w:drawing>
+          <wp:inline distT="0" distB="0" distL="0" distR="0" wp14:anchorId="406E6888" wp14:editId="37FCCF0A">
+            <wp:extent cx="3956364" cy="3279618"/>
+            <wp:effectExtent l="0" t="0" r="0" b="0"/>
+            <wp:docPr id="26085106" name="Picture 1" descr="A green square with black line&#10;&#10;Description automatically generated"/>
+            <wp:cNvGraphicFramePr>
+              <a:graphicFrameLocks xmlns:a="http://schemas.openxmlformats.org/drawingml/2006/main" noChangeAspect="1"/>
+            </wp:cNvGraphicFramePr>
+            <a:graphic xmlns:a="http://schemas.openxmlformats.org/drawingml/2006/main">
+              <a:graphicData uri="http://schemas.openxmlformats.org/drawingml/2006/picture">
+                <pic:pic xmlns:pic="http://schemas.openxmlformats.org/drawingml/2006/picture">
+                  <pic:nvPicPr>
+                    <pic:cNvPr id="26085106" name="Picture 1" descr="A green square with black line&#10;&#10;Description automatically generated"/>
+                    <pic:cNvPicPr/>
+                  </pic:nvPicPr>
+                  <pic:blipFill>
+                    <a:blip r:embed="rId12"/>
+                    <a:stretch>
+                      <a:fillRect/>
+                    </a:stretch>
+                  </pic:blipFill>
+                  <pic:spPr>
+                    <a:xfrm>
+                      <a:off x="0" y="0"/>
+                      <a:ext cx="3965485" cy="3287179"/>
+                    </a:xfrm>
+                    <a:prstGeom prst="rect">
+                      <a:avLst/>
+                    </a:prstGeom>
+                  </pic:spPr>
+                </pic:pic>
+              </a:graphicData>
+            </a:graphic>
+          </wp:inline>
+        </w:drawing>
+      </w:r>
+    </w:p>
+    <w:p>
+      <w:pPr>
+        <w:tabs>
+          <w:tab w:val="left" w:pos="1567"/>
+        </w:tabs>
+        <w:spacing w:before="480"/>
+        <w:jc w:val="left"/>
+      </w:pPr>
+      <w:r>
+        <w:t xml:space="preserve">Above is </w:t>
+      </w:r>
+      <w:r>
+        <w:t>a great visual tool for exploring the relationships between different variables in your dataset. In a correlation heatmap, each cell shows the correlation coefficient between two variables, indicating how much one variable is related to another.</w:t>
+      </w:r>
+      <w:r>
+        <w:t xml:space="preserve"> However, we are considering which attributes are most like correlate with the target value ‘salary’. So, I have print out the correlation score between each feature and the output variable:</w:t>
+      </w:r>
+    </w:p>
+    <w:p>
+      <w:pPr>
+        <w:tabs>
+          <w:tab w:val="left" w:pos="1567"/>
+        </w:tabs>
+        <w:spacing w:before="480"/>
+        <w:jc w:val="center"/>
+      </w:pPr>
+      <w:r>
+        <w:drawing>
+          <wp:inline distT="0" distB="0" distL="0" distR="0" wp14:anchorId="54DD6D0E" wp14:editId="0D5F1755">
+            <wp:extent cx="1538968" cy="2670175"/>
+            <wp:effectExtent l="0" t="0" r="0" b="0"/>
+            <wp:docPr id="1406247129" name="Picture 1" descr="A screenshot of a computer code&#10;&#10;Description automatically generated"/>
+            <wp:cNvGraphicFramePr>
+              <a:graphicFrameLocks xmlns:a="http://schemas.openxmlformats.org/drawingml/2006/main" noChangeAspect="1"/>
+            </wp:cNvGraphicFramePr>
+            <a:graphic xmlns:a="http://schemas.openxmlformats.org/drawingml/2006/main">
+              <a:graphicData uri="http://schemas.openxmlformats.org/drawingml/2006/picture">
+                <pic:pic xmlns:pic="http://schemas.openxmlformats.org/drawingml/2006/picture">
+                  <pic:nvPicPr>
+                    <pic:cNvPr id="1406247129" name="Picture 1" descr="A screenshot of a computer code&#10;&#10;Description automatically generated"/>
+                    <pic:cNvPicPr/>
+                  </pic:nvPicPr>
+                  <pic:blipFill>
+                    <a:blip r:embed="rId13"/>
+                    <a:stretch>
+                      <a:fillRect/>
+                    </a:stretch>
+                  </pic:blipFill>
+                  <pic:spPr>
+                    <a:xfrm>
+                      <a:off x="0" y="0"/>
+                      <a:ext cx="1572920" cy="2729083"/>
+                    </a:xfrm>
+                    <a:prstGeom prst="rect">
+                      <a:avLst/>
+                    </a:prstGeom>
+                  </pic:spPr>
+                </pic:pic>
+              </a:graphicData>
+            </a:graphic>
+          </wp:inline>
+        </w:drawing>
+      </w:r>
+    </w:p>
+    <w:p>
+      <w:pPr>
+        <w:widowControl w:val="0"/>
+        <w:spacing w:line="240" w:lineRule="auto"/>
+      </w:pPr>
+      <w:r>
+        <w:lastRenderedPageBreak/>
+        <w:t>After presenting the correlation between attributes, I found out that some features are highly correlate with the target feature ‘salary’. The data show that 'quant', 'logical', '10percentage', '</w:t>
+      </w:r>
+      <w:proofErr w:type="spellStart"/>
+      <w:r>
+        <w:t>english</w:t>
+      </w:r>
+      <w:proofErr w:type="spellEnd"/>
+      <w:r>
+        <w:t>' is highly correlative with 'salary'. Following are the attributes: '12percentage', '</w:t>
+      </w:r>
+      <w:proofErr w:type="spellStart"/>
+      <w:r>
+        <w:t>mechanicalengg</w:t>
+      </w:r>
+      <w:proofErr w:type="spellEnd"/>
+      <w:r>
+        <w:t>', '</w:t>
+      </w:r>
+      <w:proofErr w:type="spellStart"/>
+      <w:r>
+        <w:t>collegegpa</w:t>
+      </w:r>
+      <w:proofErr w:type="spellEnd"/>
+      <w:r>
+        <w:t xml:space="preserve">', 'domain' </w:t>
+      </w:r>
+    </w:p>
+    <w:p>
+      <w:pPr>
+        <w:pStyle w:val="ListParagraph"/>
+        <w:widowControl w:val="0"/>
+        <w:numPr>
+          <w:ilvl w:val="0"/>
+          <w:numId w:val="19"/>
+        </w:numPr>
+        <w:spacing w:line="240" w:lineRule="auto"/>
+      </w:pPr>
+      <w:r>
+        <w:t xml:space="preserve"> Intuitive sense that these skills are valuable in many engineering roles</w:t>
+      </w:r>
+      <w:r>
+        <w:t>.</w:t>
+      </w:r>
+    </w:p>
+    <w:p>
+      <w:pPr>
+        <w:widowControl w:val="0"/>
+        <w:spacing w:line="240" w:lineRule="auto"/>
+      </w:pPr>
+      <w:r>
+        <w:t>The '</w:t>
+      </w:r>
+      <w:proofErr w:type="spellStart"/>
+      <w:r>
+        <w:t>collegetier</w:t>
+      </w:r>
+      <w:proofErr w:type="spellEnd"/>
+      <w:r>
+        <w:t xml:space="preserve">' metrics show significant negative correlation with salary, indicating that candidates from colleges with a lower tier (higher numerical value) tend to have lower salaries. </w:t>
+      </w:r>
+    </w:p>
+    <w:p>
+      <w:pPr>
+        <w:pStyle w:val="ListParagraph"/>
+        <w:widowControl w:val="0"/>
+        <w:numPr>
+          <w:ilvl w:val="0"/>
+          <w:numId w:val="18"/>
+        </w:numPr>
+        <w:spacing w:line="240" w:lineRule="auto"/>
+      </w:pPr>
+      <w:r>
+        <w:t xml:space="preserve"> This could reflect the perceived quality or reputation of the educational institution affecting career prospects. So, I tend to change the value of the ‘</w:t>
+      </w:r>
+      <w:proofErr w:type="spellStart"/>
+      <w:r>
+        <w:t>collegetier</w:t>
+      </w:r>
+      <w:proofErr w:type="spellEnd"/>
+      <w:r>
+        <w:t>’ to increase the weights of the data point ‘1’ which indicate the higher score rank college.</w:t>
+      </w:r>
+    </w:p>
+    <w:p>
+      <w:pPr>
+        <w:tabs>
+          <w:tab w:val="left" w:pos="1567"/>
+        </w:tabs>
+        <w:spacing w:before="480"/>
+        <w:jc w:val="left"/>
+      </w:pPr>
+      <w:r>
+        <w:t>Since the '</w:t>
+      </w:r>
+      <w:proofErr w:type="spellStart"/>
+      <w:r>
+        <w:t>collegetier</w:t>
+      </w:r>
+      <w:proofErr w:type="spellEnd"/>
+      <w:r>
+        <w:t>' attributes is negatively correlated with the target output because of the students from a lower tier institution (higher value) usually have a higher salary than the one from higher tier college. In order to tuning the data to fit the algorithms, I tend to change the value</w:t>
+      </w:r>
+      <w:r>
+        <w:t xml:space="preserve"> ‘2’</w:t>
+      </w:r>
+      <w:r>
+        <w:t xml:space="preserve"> in the </w:t>
+      </w:r>
+      <w:proofErr w:type="spellStart"/>
+      <w:r>
+        <w:t>collegetier</w:t>
+      </w:r>
+      <w:proofErr w:type="spellEnd"/>
+      <w:r>
+        <w:t xml:space="preserve"> to ‘-1’</w:t>
+      </w:r>
+      <w:r>
+        <w:t xml:space="preserve"> </w:t>
+      </w:r>
+      <w:proofErr w:type="spellStart"/>
+      <w:r>
+        <w:t>to</w:t>
+      </w:r>
+      <w:proofErr w:type="spellEnd"/>
+      <w:r>
+        <w:t xml:space="preserve"> see if the performance is improved or not.</w:t>
+      </w:r>
+    </w:p>
+    <w:p>
+      <w:pPr>
+        <w:tabs>
+          <w:tab w:val="left" w:pos="1567"/>
+        </w:tabs>
+        <w:spacing w:before="480"/>
+        <w:jc w:val="left"/>
+      </w:pPr>
+      <w:r>
+        <w:t>No let’s observe how salaries vary across different categories:</w:t>
+      </w:r>
+    </w:p>
+    <w:p>
+      <w:pPr>
+        <w:tabs>
+          <w:tab w:val="left" w:pos="1567"/>
+        </w:tabs>
+        <w:spacing w:before="480"/>
+        <w:jc w:val="left"/>
+      </w:pPr>
+      <w:r>
+        <w:t>Between Degrees:</w:t>
+      </w:r>
+    </w:p>
+    <w:p>
+      <w:pPr>
+        <w:tabs>
+          <w:tab w:val="left" w:pos="1567"/>
+        </w:tabs>
+        <w:spacing w:before="480"/>
+        <w:jc w:val="center"/>
+      </w:pPr>
+      <w:r>
+        <w:rPr>
+          <w:noProof/>
+        </w:rPr>
+        <w:drawing>
+          <wp:inline distT="0" distB="0" distL="0" distR="0" wp14:anchorId="296D70A7" wp14:editId="6FD116E3">
+            <wp:extent cx="4956553" cy="1249379"/>
+            <wp:effectExtent l="0" t="0" r="0" b="0"/>
+            <wp:docPr id="869734951" name="Picture 1" descr="A graph with numbers and lines&#10;&#10;Description automatically generated"/>
+            <wp:cNvGraphicFramePr>
+              <a:graphicFrameLocks xmlns:a="http://schemas.openxmlformats.org/drawingml/2006/main" noChangeAspect="1"/>
+            </wp:cNvGraphicFramePr>
+            <a:graphic xmlns:a="http://schemas.openxmlformats.org/drawingml/2006/main">
+              <a:graphicData uri="http://schemas.openxmlformats.org/drawingml/2006/picture">
+                <pic:pic xmlns:pic="http://schemas.openxmlformats.org/drawingml/2006/picture">
+                  <pic:nvPicPr>
+                    <pic:cNvPr id="869734951" name="Picture 1" descr="A graph with numbers and lines&#10;&#10;Description automatically generated"/>
+                    <pic:cNvPicPr/>
+                  </pic:nvPicPr>
+                  <pic:blipFill>
+                    <a:blip r:embed="rId14">
+                      <a:extLst>
+                        <a:ext uri="{28A0092B-C50C-407E-A947-70E740481C1C}">
+                          <a14:useLocalDpi xmlns:a14="http://schemas.microsoft.com/office/drawing/2010/main" val="0"/>
+                        </a:ext>
+                      </a:extLst>
+                    </a:blip>
+                    <a:stretch>
+                      <a:fillRect/>
+                    </a:stretch>
+                  </pic:blipFill>
+                  <pic:spPr>
+                    <a:xfrm>
+                      <a:off x="0" y="0"/>
+                      <a:ext cx="4982283" cy="1255865"/>
+                    </a:xfrm>
+                    <a:prstGeom prst="rect">
+                      <a:avLst/>
+                    </a:prstGeom>
+                  </pic:spPr>
+                </pic:pic>
+              </a:graphicData>
+            </a:graphic>
+          </wp:inline>
+        </w:drawing>
+      </w:r>
+    </w:p>
+    <w:p>
+      <w:pPr>
+        <w:tabs>
+          <w:tab w:val="left" w:pos="1567"/>
+        </w:tabs>
+        <w:spacing w:before="480"/>
+        <w:jc w:val="left"/>
+      </w:pPr>
+      <w:r>
+        <w:t xml:space="preserve">The majority of salaries belong to those with the </w:t>
+      </w:r>
+      <w:proofErr w:type="spellStart"/>
+      <w:r>
+        <w:t>B.Tech</w:t>
+      </w:r>
+      <w:proofErr w:type="spellEnd"/>
+      <w:r>
+        <w:t xml:space="preserve">/B.E., or </w:t>
+      </w:r>
+      <w:r>
+        <w:t>Bachelor of Technology</w:t>
+      </w:r>
+      <w:r>
+        <w:t xml:space="preserve"> with about $170,000,000</w:t>
+      </w:r>
+      <w:r>
+        <w:t>, as this bar graph illustrates. The Master of Computer Application, or MCA, comes next</w:t>
+      </w:r>
+      <w:r>
+        <w:t xml:space="preserve"> with only about $10,000,000. Lastly is the two </w:t>
+      </w:r>
+      <w:proofErr w:type="spellStart"/>
+      <w:r>
+        <w:t>M.Tech</w:t>
+      </w:r>
+      <w:proofErr w:type="spellEnd"/>
+      <w:r>
+        <w:t>./M.E or Master of Engineering and M.Sc. (Tech.) as Master of Science (Technology) respectively.</w:t>
+      </w:r>
+    </w:p>
+    <w:p>
+      <w:pPr>
+        <w:tabs>
+          <w:tab w:val="left" w:pos="1567"/>
+        </w:tabs>
+        <w:spacing w:before="480"/>
+        <w:jc w:val="left"/>
+      </w:pPr>
+    </w:p>
+    <w:p>
+      <w:pPr>
+        <w:tabs>
+          <w:tab w:val="left" w:pos="1567"/>
+        </w:tabs>
+        <w:spacing w:before="480"/>
+        <w:jc w:val="left"/>
+      </w:pPr>
+    </w:p>
+    <w:p>
+      <w:pPr>
+        <w:tabs>
+          <w:tab w:val="left" w:pos="1567"/>
+        </w:tabs>
+        <w:spacing w:before="480"/>
+        <w:jc w:val="left"/>
+        <w:rPr>
+          <w:noProof/>
+        </w:rPr>
+      </w:pPr>
+      <w:r>
+        <w:lastRenderedPageBreak/>
+        <w:t>Between 2 different college</w:t>
+      </w:r>
+      <w:r>
+        <w:t>-</w:t>
+      </w:r>
+      <w:r>
+        <w:t>tier</w:t>
+      </w:r>
+      <w:r>
+        <w:t>s  (where ‘1’ indicate higher rank college)</w:t>
+      </w:r>
+      <w:r>
+        <w:rPr>
+          <w:noProof/>
+        </w:rPr>
+        <w:t xml:space="preserve"> </w:t>
+      </w:r>
+    </w:p>
+    <w:p>
+      <w:pPr>
+        <w:tabs>
+          <w:tab w:val="left" w:pos="1567"/>
+        </w:tabs>
+        <w:spacing w:before="480"/>
+        <w:jc w:val="center"/>
+      </w:pPr>
+      <w:r>
+        <w:rPr>
+          <w:noProof/>
+        </w:rPr>
+        <w:drawing>
+          <wp:inline distT="0" distB="0" distL="0" distR="0" wp14:anchorId="3C0A925C" wp14:editId="7C9D95BB">
+            <wp:extent cx="1937442" cy="1577631"/>
+            <wp:effectExtent l="0" t="0" r="5715" b="0"/>
+            <wp:docPr id="1198686212" name="Picture 2" descr="A graph with numbers and lines&#10;&#10;Description automatically generated"/>
+            <wp:cNvGraphicFramePr>
+              <a:graphicFrameLocks xmlns:a="http://schemas.openxmlformats.org/drawingml/2006/main" noChangeAspect="1"/>
+            </wp:cNvGraphicFramePr>
+            <a:graphic xmlns:a="http://schemas.openxmlformats.org/drawingml/2006/main">
+              <a:graphicData uri="http://schemas.openxmlformats.org/drawingml/2006/picture">
+                <pic:pic xmlns:pic="http://schemas.openxmlformats.org/drawingml/2006/picture">
+                  <pic:nvPicPr>
+                    <pic:cNvPr id="1198686212" name="Picture 2" descr="A graph with numbers and lines&#10;&#10;Description automatically generated"/>
+                    <pic:cNvPicPr/>
+                  </pic:nvPicPr>
+                  <pic:blipFill>
+                    <a:blip r:embed="rId15">
+                      <a:extLst>
+                        <a:ext uri="{28A0092B-C50C-407E-A947-70E740481C1C}">
+                          <a14:useLocalDpi xmlns:a14="http://schemas.microsoft.com/office/drawing/2010/main" val="0"/>
+                        </a:ext>
+                      </a:extLst>
+                    </a:blip>
+                    <a:stretch>
+                      <a:fillRect/>
+                    </a:stretch>
+                  </pic:blipFill>
+                  <pic:spPr>
+                    <a:xfrm>
+                      <a:off x="0" y="0"/>
+                      <a:ext cx="1950780" cy="1588492"/>
+                    </a:xfrm>
+                    <a:prstGeom prst="rect">
+                      <a:avLst/>
+                    </a:prstGeom>
+                  </pic:spPr>
+                </pic:pic>
+              </a:graphicData>
+            </a:graphic>
+          </wp:inline>
+        </w:drawing>
+      </w:r>
+    </w:p>
+    <w:p>
+      <w:pPr>
+        <w:tabs>
+          <w:tab w:val="left" w:pos="1567"/>
+        </w:tabs>
+        <w:spacing w:before="480"/>
+        <w:jc w:val="left"/>
+      </w:pPr>
+      <w:r>
+        <w:t>Between specializations:</w:t>
+      </w:r>
+    </w:p>
+    <w:p>
+      <w:pPr>
+        <w:tabs>
+          <w:tab w:val="left" w:pos="1567"/>
+        </w:tabs>
+        <w:spacing w:before="480"/>
+        <w:jc w:val="center"/>
+      </w:pPr>
+      <w:r>
+        <w:rPr>
+          <w:noProof/>
+        </w:rPr>
+        <w:drawing>
+          <wp:inline distT="0" distB="0" distL="0" distR="0" wp14:anchorId="14902FD6" wp14:editId="37B84466">
+            <wp:extent cx="4445000" cy="3822700"/>
+            <wp:effectExtent l="0" t="0" r="0" b="0"/>
+            <wp:docPr id="1757086660" name="Picture 3" descr="A graph of various colored bars&#10;&#10;Description automatically generated with medium confidence"/>
+            <wp:cNvGraphicFramePr>
+              <a:graphicFrameLocks xmlns:a="http://schemas.openxmlformats.org/drawingml/2006/main" noChangeAspect="1"/>
+            </wp:cNvGraphicFramePr>
+            <a:graphic xmlns:a="http://schemas.openxmlformats.org/drawingml/2006/main">
+              <a:graphicData uri="http://schemas.openxmlformats.org/drawingml/2006/picture">
+                <pic:pic xmlns:pic="http://schemas.openxmlformats.org/drawingml/2006/picture">
+                  <pic:nvPicPr>
+                    <pic:cNvPr id="1757086660" name="Picture 3" descr="A graph of various colored bars&#10;&#10;Description automatically generated with medium confidence"/>
+                    <pic:cNvPicPr/>
+                  </pic:nvPicPr>
+                  <pic:blipFill>
+                    <a:blip r:embed="rId16">
+                      <a:extLst>
+                        <a:ext uri="{28A0092B-C50C-407E-A947-70E740481C1C}">
+                          <a14:useLocalDpi xmlns:a14="http://schemas.microsoft.com/office/drawing/2010/main" val="0"/>
+                        </a:ext>
+                      </a:extLst>
+                    </a:blip>
+                    <a:stretch>
+                      <a:fillRect/>
+                    </a:stretch>
+                  </pic:blipFill>
+                  <pic:spPr>
+                    <a:xfrm>
+                      <a:off x="0" y="0"/>
+                      <a:ext cx="4445000" cy="3822700"/>
+                    </a:xfrm>
+                    <a:prstGeom prst="rect">
+                      <a:avLst/>
+                    </a:prstGeom>
+                  </pic:spPr>
+                </pic:pic>
+              </a:graphicData>
+            </a:graphic>
+          </wp:inline>
+        </w:drawing>
+      </w:r>
+    </w:p>
+    <w:p>
+      <w:pPr>
+        <w:tabs>
+          <w:tab w:val="left" w:pos="1567"/>
+        </w:tabs>
+        <w:spacing w:before="480"/>
+        <w:jc w:val="left"/>
+      </w:pPr>
+    </w:p>
+    <w:p>
+      <w:pPr>
+        <w:tabs>
+          <w:tab w:val="left" w:pos="1567"/>
+        </w:tabs>
+        <w:spacing w:before="480"/>
+        <w:ind w:left="360"/>
       </w:pPr>
       <w:r>
         <w:rPr>
@@ -1873,10 +3640,10 @@
       </w:pPr>
     </w:p>
     <w:sectPr>
-      <w:headerReference w:type="default" r:id="rId9"/>
-      <w:footerReference w:type="default" r:id="rId10"/>
-      <w:headerReference w:type="first" r:id="rId11"/>
-      <w:footerReference w:type="first" r:id="rId12"/>
+      <w:headerReference w:type="default" r:id="rId17"/>
+      <w:footerReference w:type="default" r:id="rId18"/>
+      <w:headerReference w:type="first" r:id="rId19"/>
+      <w:footerReference w:type="first" r:id="rId20"/>
       <w:pgSz w:w="12240" w:h="15840"/>
       <w:pgMar w:top="1440" w:right="1440" w:bottom="1440" w:left="1440" w:header="0" w:footer="720" w:gutter="0"/>
       <w:pgNumType w:start="0"/>
@@ -1959,7 +3726,7 @@
           <wp:extent cx="7781925" cy="409575"/>
           <wp:effectExtent l="0" t="0" r="0" b="0"/>
           <wp:wrapTopAndBottom distT="0" distB="0"/>
-          <wp:docPr id="1" name="image2.png" descr="footer"/>
+          <wp:docPr id="701532887" name="image2.png" descr="footer"/>
           <wp:cNvGraphicFramePr/>
           <a:graphic xmlns:a="http://schemas.openxmlformats.org/drawingml/2006/main">
             <a:graphicData uri="http://schemas.openxmlformats.org/drawingml/2006/picture">
@@ -2024,7 +3791,7 @@
           <wp:extent cx="7781925" cy="409575"/>
           <wp:effectExtent l="0" t="0" r="0" b="0"/>
           <wp:wrapTopAndBottom distT="0" distB="0"/>
-          <wp:docPr id="5" name="image2.png" descr="footer"/>
+          <wp:docPr id="1923819017" name="image2.png" descr="footer"/>
           <wp:cNvGraphicFramePr/>
           <a:graphic xmlns:a="http://schemas.openxmlformats.org/drawingml/2006/main">
             <a:graphicData uri="http://schemas.openxmlformats.org/drawingml/2006/picture">
@@ -2119,7 +3886,7 @@
           <wp:extent cx="7781925" cy="95250"/>
           <wp:effectExtent l="0" t="0" r="0" b="0"/>
           <wp:wrapTopAndBottom distT="0" distB="0"/>
-          <wp:docPr id="8" name="image2.png" descr="horizontal line"/>
+          <wp:docPr id="254747669" name="image2.png" descr="horizontal line"/>
           <wp:cNvGraphicFramePr/>
           <a:graphic xmlns:a="http://schemas.openxmlformats.org/drawingml/2006/main">
             <a:graphicData uri="http://schemas.openxmlformats.org/drawingml/2006/picture">
@@ -2167,7 +3934,7 @@
           <wp:extent cx="7781925" cy="95250"/>
           <wp:effectExtent l="0" t="0" r="0" b="0"/>
           <wp:wrapTopAndBottom distT="0" distB="0"/>
-          <wp:docPr id="14" name="image2.png" descr="horizontal line"/>
+          <wp:docPr id="1837568308" name="image2.png" descr="horizontal line"/>
           <wp:cNvGraphicFramePr/>
           <a:graphic xmlns:a="http://schemas.openxmlformats.org/drawingml/2006/main">
             <a:graphicData uri="http://schemas.openxmlformats.org/drawingml/2006/picture">
@@ -2226,7 +3993,7 @@
         <wp:inline distT="114300" distB="114300" distL="114300" distR="114300" wp14:anchorId="699CE4E9" wp14:editId="4306BE8C">
           <wp:extent cx="447675" cy="57150"/>
           <wp:effectExtent l="0" t="0" r="0" b="0"/>
-          <wp:docPr id="6" name="image1.png" descr="short line"/>
+          <wp:docPr id="1138137034" name="image1.png" descr="short line"/>
           <wp:cNvGraphicFramePr/>
           <a:graphic xmlns:a="http://schemas.openxmlformats.org/drawingml/2006/main">
             <a:graphicData uri="http://schemas.openxmlformats.org/drawingml/2006/picture">
@@ -2291,7 +4058,7 @@
           <wp:extent cx="7781925" cy="95250"/>
           <wp:effectExtent l="0" t="0" r="0" b="0"/>
           <wp:wrapTopAndBottom distT="0" distB="0"/>
-          <wp:docPr id="13" name="image2.png" descr="horizontal line"/>
+          <wp:docPr id="1436405399" name="image2.png" descr="horizontal line"/>
           <wp:cNvGraphicFramePr/>
           <a:graphic xmlns:a="http://schemas.openxmlformats.org/drawingml/2006/main">
             <a:graphicData uri="http://schemas.openxmlformats.org/drawingml/2006/picture">
@@ -2330,6 +4097,119 @@
 <file path=word/numbering.xml><?xml version="1.0" encoding="utf-8"?>
 <w:numbering xmlns:wpc="http://schemas.microsoft.com/office/word/2010/wordprocessingCanvas" xmlns:cx="http://schemas.microsoft.com/office/drawing/2014/chartex" xmlns:cx1="http://schemas.microsoft.com/office/drawing/2015/9/8/chartex" xmlns:cx2="http://schemas.microsoft.com/office/drawing/2015/10/21/chartex" xmlns:cx3="http://schemas.microsoft.com/office/drawing/2016/5/9/chartex" xmlns:cx4="http://schemas.microsoft.com/office/drawing/2016/5/10/chartex" xmlns:cx5="http://schemas.microsoft.com/office/drawing/2016/5/11/chartex" xmlns:cx6="http://schemas.microsoft.com/office/drawing/2016/5/12/chartex" xmlns:cx7="http://schemas.microsoft.com/office/drawing/2016/5/13/chartex" xmlns:cx8="http://schemas.microsoft.com/office/drawing/2016/5/14/chartex" xmlns:mc="http://schemas.openxmlformats.org/markup-compatibility/2006" xmlns:aink="http://schemas.microsoft.com/office/drawing/2016/ink" xmlns:am3d="http://schemas.microsoft.com/office/drawing/2017/model3d" xmlns:o="urn:schemas-microsoft-com:office:office" xmlns:oel="http://schemas.microsoft.com/office/2019/extlst" xmlns:r="http://schemas.openxmlformats.org/officeDocument/2006/relationships" xmlns:m="http://schemas.openxmlformats.org/officeDocument/2006/math" xmlns:v="urn:schemas-microsoft-com:vml" xmlns:wp14="http://schemas.microsoft.com/office/word/2010/wordprocessingDrawing" xmlns:wp="http://schemas.openxmlformats.org/drawingml/2006/wordprocessingDrawing" xmlns:w10="urn:schemas-microsoft-com:office:word" xmlns:w="http://schemas.openxmlformats.org/wordprocessingml/2006/main" xmlns:w14="http://schemas.microsoft.com/office/word/2010/wordml" xmlns:w15="http://schemas.microsoft.com/office/word/2012/wordml" xmlns:w16cex="http://schemas.microsoft.com/office/word/2018/wordml/cex" xmlns:w16cid="http://schemas.microsoft.com/office/word/2016/wordml/cid" xmlns:w16="http://schemas.microsoft.com/office/word/2018/wordml" xmlns:w16sdtdh="http://schemas.microsoft.com/office/word/2020/wordml/sdtdatahash" xmlns:w16se="http://schemas.microsoft.com/office/word/2015/wordml/symex" xmlns:wpg="http://schemas.microsoft.com/office/word/2010/wordprocessingGroup" xmlns:wpi="http://schemas.microsoft.com/office/word/2010/wordprocessingInk" xmlns:wne="http://schemas.microsoft.com/office/word/2006/wordml" xmlns:wps="http://schemas.microsoft.com/office/word/2010/wordprocessingShape" mc:Ignorable="w14 w15 w16se w16cid w16 w16cex w16sdtdh wp14">
   <w:abstractNum w:abstractNumId="0" w15:restartNumberingAfterBreak="0">
+    <w:nsid w:val="0BB3026F"/>
+    <w:multiLevelType w:val="hybridMultilevel"/>
+    <w:tmpl w:val="D47E8AE8"/>
+    <w:lvl w:ilvl="0" w:tplc="FD0406A8">
+      <w:start w:val="7"/>
+      <w:numFmt w:val="bullet"/>
+      <w:lvlText w:val=""/>
+      <w:lvlJc w:val="left"/>
+      <w:pPr>
+        <w:ind w:left="720" w:hanging="360"/>
+      </w:pPr>
+      <w:rPr>
+        <w:rFonts w:ascii="Wingdings" w:eastAsia="Proxima Nova" w:hAnsi="Wingdings" w:cs="Proxima Nova" w:hint="default"/>
+      </w:rPr>
+    </w:lvl>
+    <w:lvl w:ilvl="1" w:tplc="04090003" w:tentative="1">
+      <w:start w:val="1"/>
+      <w:numFmt w:val="bullet"/>
+      <w:lvlText w:val="o"/>
+      <w:lvlJc w:val="left"/>
+      <w:pPr>
+        <w:ind w:left="1440" w:hanging="360"/>
+      </w:pPr>
+      <w:rPr>
+        <w:rFonts w:ascii="Courier New" w:hAnsi="Courier New" w:hint="default"/>
+      </w:rPr>
+    </w:lvl>
+    <w:lvl w:ilvl="2" w:tplc="04090005" w:tentative="1">
+      <w:start w:val="1"/>
+      <w:numFmt w:val="bullet"/>
+      <w:lvlText w:val=""/>
+      <w:lvlJc w:val="left"/>
+      <w:pPr>
+        <w:ind w:left="2160" w:hanging="360"/>
+      </w:pPr>
+      <w:rPr>
+        <w:rFonts w:ascii="Wingdings" w:hAnsi="Wingdings" w:hint="default"/>
+      </w:rPr>
+    </w:lvl>
+    <w:lvl w:ilvl="3" w:tplc="04090001" w:tentative="1">
+      <w:start w:val="1"/>
+      <w:numFmt w:val="bullet"/>
+      <w:lvlText w:val=""/>
+      <w:lvlJc w:val="left"/>
+      <w:pPr>
+        <w:ind w:left="2880" w:hanging="360"/>
+      </w:pPr>
+      <w:rPr>
+        <w:rFonts w:ascii="Symbol" w:hAnsi="Symbol" w:hint="default"/>
+      </w:rPr>
+    </w:lvl>
+    <w:lvl w:ilvl="4" w:tplc="04090003" w:tentative="1">
+      <w:start w:val="1"/>
+      <w:numFmt w:val="bullet"/>
+      <w:lvlText w:val="o"/>
+      <w:lvlJc w:val="left"/>
+      <w:pPr>
+        <w:ind w:left="3600" w:hanging="360"/>
+      </w:pPr>
+      <w:rPr>
+        <w:rFonts w:ascii="Courier New" w:hAnsi="Courier New" w:hint="default"/>
+      </w:rPr>
+    </w:lvl>
+    <w:lvl w:ilvl="5" w:tplc="04090005" w:tentative="1">
+      <w:start w:val="1"/>
+      <w:numFmt w:val="bullet"/>
+      <w:lvlText w:val=""/>
+      <w:lvlJc w:val="left"/>
+      <w:pPr>
+        <w:ind w:left="4320" w:hanging="360"/>
+      </w:pPr>
+      <w:rPr>
+        <w:rFonts w:ascii="Wingdings" w:hAnsi="Wingdings" w:hint="default"/>
+      </w:rPr>
+    </w:lvl>
+    <w:lvl w:ilvl="6" w:tplc="04090001" w:tentative="1">
+      <w:start w:val="1"/>
+      <w:numFmt w:val="bullet"/>
+      <w:lvlText w:val=""/>
+      <w:lvlJc w:val="left"/>
+      <w:pPr>
+        <w:ind w:left="5040" w:hanging="360"/>
+      </w:pPr>
+      <w:rPr>
+        <w:rFonts w:ascii="Symbol" w:hAnsi="Symbol" w:hint="default"/>
+      </w:rPr>
+    </w:lvl>
+    <w:lvl w:ilvl="7" w:tplc="04090003" w:tentative="1">
+      <w:start w:val="1"/>
+      <w:numFmt w:val="bullet"/>
+      <w:lvlText w:val="o"/>
+      <w:lvlJc w:val="left"/>
+      <w:pPr>
+        <w:ind w:left="5760" w:hanging="360"/>
+      </w:pPr>
+      <w:rPr>
+        <w:rFonts w:ascii="Courier New" w:hAnsi="Courier New" w:hint="default"/>
+      </w:rPr>
+    </w:lvl>
+    <w:lvl w:ilvl="8" w:tplc="04090005" w:tentative="1">
+      <w:start w:val="1"/>
+      <w:numFmt w:val="bullet"/>
+      <w:lvlText w:val=""/>
+      <w:lvlJc w:val="left"/>
+      <w:pPr>
+        <w:ind w:left="6480" w:hanging="360"/>
+      </w:pPr>
+      <w:rPr>
+        <w:rFonts w:ascii="Wingdings" w:hAnsi="Wingdings" w:hint="default"/>
+      </w:rPr>
+    </w:lvl>
+  </w:abstractNum>
+  <w:abstractNum w:abstractNumId="1" w15:restartNumberingAfterBreak="0">
     <w:nsid w:val="0EA03AB2"/>
     <w:multiLevelType w:val="multilevel"/>
     <w:tmpl w:val="DEE22DBA"/>
@@ -2442,7 +4322,7 @@
       </w:rPr>
     </w:lvl>
   </w:abstractNum>
-  <w:abstractNum w:abstractNumId="1" w15:restartNumberingAfterBreak="0">
+  <w:abstractNum w:abstractNumId="2" w15:restartNumberingAfterBreak="0">
     <w:nsid w:val="20550E6E"/>
     <w:multiLevelType w:val="multilevel"/>
     <w:tmpl w:val="6484B6D4"/>
@@ -2559,7 +4439,120 @@
       </w:rPr>
     </w:lvl>
   </w:abstractNum>
-  <w:abstractNum w:abstractNumId="2" w15:restartNumberingAfterBreak="0">
+  <w:abstractNum w:abstractNumId="3" w15:restartNumberingAfterBreak="0">
+    <w:nsid w:val="319D0C3B"/>
+    <w:multiLevelType w:val="hybridMultilevel"/>
+    <w:tmpl w:val="A042A3CC"/>
+    <w:lvl w:ilvl="0" w:tplc="9084A3A0">
+      <w:start w:val="7"/>
+      <w:numFmt w:val="bullet"/>
+      <w:lvlText w:val=""/>
+      <w:lvlJc w:val="left"/>
+      <w:pPr>
+        <w:ind w:left="720" w:hanging="360"/>
+      </w:pPr>
+      <w:rPr>
+        <w:rFonts w:ascii="Wingdings" w:eastAsia="Proxima Nova" w:hAnsi="Wingdings" w:cs="Proxima Nova" w:hint="default"/>
+      </w:rPr>
+    </w:lvl>
+    <w:lvl w:ilvl="1" w:tplc="04090003" w:tentative="1">
+      <w:start w:val="1"/>
+      <w:numFmt w:val="bullet"/>
+      <w:lvlText w:val="o"/>
+      <w:lvlJc w:val="left"/>
+      <w:pPr>
+        <w:ind w:left="1440" w:hanging="360"/>
+      </w:pPr>
+      <w:rPr>
+        <w:rFonts w:ascii="Courier New" w:hAnsi="Courier New" w:hint="default"/>
+      </w:rPr>
+    </w:lvl>
+    <w:lvl w:ilvl="2" w:tplc="04090005" w:tentative="1">
+      <w:start w:val="1"/>
+      <w:numFmt w:val="bullet"/>
+      <w:lvlText w:val=""/>
+      <w:lvlJc w:val="left"/>
+      <w:pPr>
+        <w:ind w:left="2160" w:hanging="360"/>
+      </w:pPr>
+      <w:rPr>
+        <w:rFonts w:ascii="Wingdings" w:hAnsi="Wingdings" w:hint="default"/>
+      </w:rPr>
+    </w:lvl>
+    <w:lvl w:ilvl="3" w:tplc="04090001" w:tentative="1">
+      <w:start w:val="1"/>
+      <w:numFmt w:val="bullet"/>
+      <w:lvlText w:val=""/>
+      <w:lvlJc w:val="left"/>
+      <w:pPr>
+        <w:ind w:left="2880" w:hanging="360"/>
+      </w:pPr>
+      <w:rPr>
+        <w:rFonts w:ascii="Symbol" w:hAnsi="Symbol" w:hint="default"/>
+      </w:rPr>
+    </w:lvl>
+    <w:lvl w:ilvl="4" w:tplc="04090003" w:tentative="1">
+      <w:start w:val="1"/>
+      <w:numFmt w:val="bullet"/>
+      <w:lvlText w:val="o"/>
+      <w:lvlJc w:val="left"/>
+      <w:pPr>
+        <w:ind w:left="3600" w:hanging="360"/>
+      </w:pPr>
+      <w:rPr>
+        <w:rFonts w:ascii="Courier New" w:hAnsi="Courier New" w:hint="default"/>
+      </w:rPr>
+    </w:lvl>
+    <w:lvl w:ilvl="5" w:tplc="04090005" w:tentative="1">
+      <w:start w:val="1"/>
+      <w:numFmt w:val="bullet"/>
+      <w:lvlText w:val=""/>
+      <w:lvlJc w:val="left"/>
+      <w:pPr>
+        <w:ind w:left="4320" w:hanging="360"/>
+      </w:pPr>
+      <w:rPr>
+        <w:rFonts w:ascii="Wingdings" w:hAnsi="Wingdings" w:hint="default"/>
+      </w:rPr>
+    </w:lvl>
+    <w:lvl w:ilvl="6" w:tplc="04090001" w:tentative="1">
+      <w:start w:val="1"/>
+      <w:numFmt w:val="bullet"/>
+      <w:lvlText w:val=""/>
+      <w:lvlJc w:val="left"/>
+      <w:pPr>
+        <w:ind w:left="5040" w:hanging="360"/>
+      </w:pPr>
+      <w:rPr>
+        <w:rFonts w:ascii="Symbol" w:hAnsi="Symbol" w:hint="default"/>
+      </w:rPr>
+    </w:lvl>
+    <w:lvl w:ilvl="7" w:tplc="04090003" w:tentative="1">
+      <w:start w:val="1"/>
+      <w:numFmt w:val="bullet"/>
+      <w:lvlText w:val="o"/>
+      <w:lvlJc w:val="left"/>
+      <w:pPr>
+        <w:ind w:left="5760" w:hanging="360"/>
+      </w:pPr>
+      <w:rPr>
+        <w:rFonts w:ascii="Courier New" w:hAnsi="Courier New" w:hint="default"/>
+      </w:rPr>
+    </w:lvl>
+    <w:lvl w:ilvl="8" w:tplc="04090005" w:tentative="1">
+      <w:start w:val="1"/>
+      <w:numFmt w:val="bullet"/>
+      <w:lvlText w:val=""/>
+      <w:lvlJc w:val="left"/>
+      <w:pPr>
+        <w:ind w:left="6480" w:hanging="360"/>
+      </w:pPr>
+      <w:rPr>
+        <w:rFonts w:ascii="Wingdings" w:hAnsi="Wingdings" w:hint="default"/>
+      </w:rPr>
+    </w:lvl>
+  </w:abstractNum>
+  <w:abstractNum w:abstractNumId="4" w15:restartNumberingAfterBreak="0">
     <w:nsid w:val="327165A6"/>
     <w:multiLevelType w:val="multilevel"/>
     <w:tmpl w:val="9F8C7038"/>
@@ -2676,7 +4669,7 @@
       </w:rPr>
     </w:lvl>
   </w:abstractNum>
-  <w:abstractNum w:abstractNumId="3" w15:restartNumberingAfterBreak="0">
+  <w:abstractNum w:abstractNumId="5" w15:restartNumberingAfterBreak="0">
     <w:nsid w:val="339929B8"/>
     <w:multiLevelType w:val="multilevel"/>
     <w:tmpl w:val="6ED8EC32"/>
@@ -2793,7 +4786,7 @@
       </w:rPr>
     </w:lvl>
   </w:abstractNum>
-  <w:abstractNum w:abstractNumId="4" w15:restartNumberingAfterBreak="0">
+  <w:abstractNum w:abstractNumId="6" w15:restartNumberingAfterBreak="0">
     <w:nsid w:val="3D3D7EFE"/>
     <w:multiLevelType w:val="multilevel"/>
     <w:tmpl w:val="41C21CB4"/>
@@ -2910,7 +4903,119 @@
       </w:rPr>
     </w:lvl>
   </w:abstractNum>
-  <w:abstractNum w:abstractNumId="5" w15:restartNumberingAfterBreak="0">
+  <w:abstractNum w:abstractNumId="7" w15:restartNumberingAfterBreak="0">
+    <w:nsid w:val="3E4A5640"/>
+    <w:multiLevelType w:val="hybridMultilevel"/>
+    <w:tmpl w:val="40DA7772"/>
+    <w:lvl w:ilvl="0" w:tplc="4C1AF216">
+      <w:numFmt w:val="bullet"/>
+      <w:lvlText w:val="-"/>
+      <w:lvlJc w:val="left"/>
+      <w:pPr>
+        <w:ind w:left="720" w:hanging="360"/>
+      </w:pPr>
+      <w:rPr>
+        <w:rFonts w:ascii="Proxima Nova" w:eastAsia="Proxima Nova" w:hAnsi="Proxima Nova" w:cs="Proxima Nova" w:hint="default"/>
+      </w:rPr>
+    </w:lvl>
+    <w:lvl w:ilvl="1" w:tplc="04090003" w:tentative="1">
+      <w:start w:val="1"/>
+      <w:numFmt w:val="bullet"/>
+      <w:lvlText w:val="o"/>
+      <w:lvlJc w:val="left"/>
+      <w:pPr>
+        <w:ind w:left="1440" w:hanging="360"/>
+      </w:pPr>
+      <w:rPr>
+        <w:rFonts w:ascii="Courier New" w:hAnsi="Courier New" w:hint="default"/>
+      </w:rPr>
+    </w:lvl>
+    <w:lvl w:ilvl="2" w:tplc="04090005" w:tentative="1">
+      <w:start w:val="1"/>
+      <w:numFmt w:val="bullet"/>
+      <w:lvlText w:val=""/>
+      <w:lvlJc w:val="left"/>
+      <w:pPr>
+        <w:ind w:left="2160" w:hanging="360"/>
+      </w:pPr>
+      <w:rPr>
+        <w:rFonts w:ascii="Wingdings" w:hAnsi="Wingdings" w:hint="default"/>
+      </w:rPr>
+    </w:lvl>
+    <w:lvl w:ilvl="3" w:tplc="04090001" w:tentative="1">
+      <w:start w:val="1"/>
+      <w:numFmt w:val="bullet"/>
+      <w:lvlText w:val=""/>
+      <w:lvlJc w:val="left"/>
+      <w:pPr>
+        <w:ind w:left="2880" w:hanging="360"/>
+      </w:pPr>
+      <w:rPr>
+        <w:rFonts w:ascii="Symbol" w:hAnsi="Symbol" w:hint="default"/>
+      </w:rPr>
+    </w:lvl>
+    <w:lvl w:ilvl="4" w:tplc="04090003" w:tentative="1">
+      <w:start w:val="1"/>
+      <w:numFmt w:val="bullet"/>
+      <w:lvlText w:val="o"/>
+      <w:lvlJc w:val="left"/>
+      <w:pPr>
+        <w:ind w:left="3600" w:hanging="360"/>
+      </w:pPr>
+      <w:rPr>
+        <w:rFonts w:ascii="Courier New" w:hAnsi="Courier New" w:hint="default"/>
+      </w:rPr>
+    </w:lvl>
+    <w:lvl w:ilvl="5" w:tplc="04090005" w:tentative="1">
+      <w:start w:val="1"/>
+      <w:numFmt w:val="bullet"/>
+      <w:lvlText w:val=""/>
+      <w:lvlJc w:val="left"/>
+      <w:pPr>
+        <w:ind w:left="4320" w:hanging="360"/>
+      </w:pPr>
+      <w:rPr>
+        <w:rFonts w:ascii="Wingdings" w:hAnsi="Wingdings" w:hint="default"/>
+      </w:rPr>
+    </w:lvl>
+    <w:lvl w:ilvl="6" w:tplc="04090001" w:tentative="1">
+      <w:start w:val="1"/>
+      <w:numFmt w:val="bullet"/>
+      <w:lvlText w:val=""/>
+      <w:lvlJc w:val="left"/>
+      <w:pPr>
+        <w:ind w:left="5040" w:hanging="360"/>
+      </w:pPr>
+      <w:rPr>
+        <w:rFonts w:ascii="Symbol" w:hAnsi="Symbol" w:hint="default"/>
+      </w:rPr>
+    </w:lvl>
+    <w:lvl w:ilvl="7" w:tplc="04090003" w:tentative="1">
+      <w:start w:val="1"/>
+      <w:numFmt w:val="bullet"/>
+      <w:lvlText w:val="o"/>
+      <w:lvlJc w:val="left"/>
+      <w:pPr>
+        <w:ind w:left="5760" w:hanging="360"/>
+      </w:pPr>
+      <w:rPr>
+        <w:rFonts w:ascii="Courier New" w:hAnsi="Courier New" w:hint="default"/>
+      </w:rPr>
+    </w:lvl>
+    <w:lvl w:ilvl="8" w:tplc="04090005" w:tentative="1">
+      <w:start w:val="1"/>
+      <w:numFmt w:val="bullet"/>
+      <w:lvlText w:val=""/>
+      <w:lvlJc w:val="left"/>
+      <w:pPr>
+        <w:ind w:left="6480" w:hanging="360"/>
+      </w:pPr>
+      <w:rPr>
+        <w:rFonts w:ascii="Wingdings" w:hAnsi="Wingdings" w:hint="default"/>
+      </w:rPr>
+    </w:lvl>
+  </w:abstractNum>
+  <w:abstractNum w:abstractNumId="8" w15:restartNumberingAfterBreak="0">
     <w:nsid w:val="3F7654AF"/>
     <w:multiLevelType w:val="multilevel"/>
     <w:tmpl w:val="1F5A42CC"/>
@@ -3027,7 +5132,7 @@
       </w:rPr>
     </w:lvl>
   </w:abstractNum>
-  <w:abstractNum w:abstractNumId="6" w15:restartNumberingAfterBreak="0">
+  <w:abstractNum w:abstractNumId="9" w15:restartNumberingAfterBreak="0">
     <w:nsid w:val="41872919"/>
     <w:multiLevelType w:val="multilevel"/>
     <w:tmpl w:val="DBDAE328"/>
@@ -3144,7 +5249,7 @@
       </w:rPr>
     </w:lvl>
   </w:abstractNum>
-  <w:abstractNum w:abstractNumId="7" w15:restartNumberingAfterBreak="0">
+  <w:abstractNum w:abstractNumId="10" w15:restartNumberingAfterBreak="0">
     <w:nsid w:val="42C54129"/>
     <w:multiLevelType w:val="multilevel"/>
     <w:tmpl w:val="FFD64292"/>
@@ -3261,7 +5366,7 @@
       </w:rPr>
     </w:lvl>
   </w:abstractNum>
-  <w:abstractNum w:abstractNumId="8" w15:restartNumberingAfterBreak="0">
+  <w:abstractNum w:abstractNumId="11" w15:restartNumberingAfterBreak="0">
     <w:nsid w:val="49A20EAA"/>
     <w:multiLevelType w:val="hybridMultilevel"/>
     <w:tmpl w:val="08BC5CFA"/>
@@ -3374,7 +5479,7 @@
       </w:rPr>
     </w:lvl>
   </w:abstractNum>
-  <w:abstractNum w:abstractNumId="9" w15:restartNumberingAfterBreak="0">
+  <w:abstractNum w:abstractNumId="12" w15:restartNumberingAfterBreak="0">
     <w:nsid w:val="5452180F"/>
     <w:multiLevelType w:val="multilevel"/>
     <w:tmpl w:val="63926DF2"/>
@@ -3491,7 +5596,7 @@
       </w:rPr>
     </w:lvl>
   </w:abstractNum>
-  <w:abstractNum w:abstractNumId="10" w15:restartNumberingAfterBreak="0">
+  <w:abstractNum w:abstractNumId="13" w15:restartNumberingAfterBreak="0">
     <w:nsid w:val="545222D9"/>
     <w:multiLevelType w:val="multilevel"/>
     <w:tmpl w:val="2578D97C"/>
@@ -3608,7 +5713,7 @@
       </w:rPr>
     </w:lvl>
   </w:abstractNum>
-  <w:abstractNum w:abstractNumId="11" w15:restartNumberingAfterBreak="0">
+  <w:abstractNum w:abstractNumId="14" w15:restartNumberingAfterBreak="0">
     <w:nsid w:val="57175E4F"/>
     <w:multiLevelType w:val="multilevel"/>
     <w:tmpl w:val="949A7402"/>
@@ -3725,7 +5830,119 @@
       </w:rPr>
     </w:lvl>
   </w:abstractNum>
-  <w:abstractNum w:abstractNumId="12" w15:restartNumberingAfterBreak="0">
+  <w:abstractNum w:abstractNumId="15" w15:restartNumberingAfterBreak="0">
+    <w:nsid w:val="608514F2"/>
+    <w:multiLevelType w:val="hybridMultilevel"/>
+    <w:tmpl w:val="4A506128"/>
+    <w:lvl w:ilvl="0" w:tplc="4C0A77B8">
+      <w:numFmt w:val="bullet"/>
+      <w:lvlText w:val="-"/>
+      <w:lvlJc w:val="left"/>
+      <w:pPr>
+        <w:ind w:left="1080" w:hanging="360"/>
+      </w:pPr>
+      <w:rPr>
+        <w:rFonts w:ascii="Proxima Nova" w:eastAsia="Proxima Nova" w:hAnsi="Proxima Nova" w:cs="Proxima Nova" w:hint="default"/>
+      </w:rPr>
+    </w:lvl>
+    <w:lvl w:ilvl="1" w:tplc="04090003" w:tentative="1">
+      <w:start w:val="1"/>
+      <w:numFmt w:val="bullet"/>
+      <w:lvlText w:val="o"/>
+      <w:lvlJc w:val="left"/>
+      <w:pPr>
+        <w:ind w:left="1800" w:hanging="360"/>
+      </w:pPr>
+      <w:rPr>
+        <w:rFonts w:ascii="Courier New" w:hAnsi="Courier New" w:hint="default"/>
+      </w:rPr>
+    </w:lvl>
+    <w:lvl w:ilvl="2" w:tplc="04090005" w:tentative="1">
+      <w:start w:val="1"/>
+      <w:numFmt w:val="bullet"/>
+      <w:lvlText w:val=""/>
+      <w:lvlJc w:val="left"/>
+      <w:pPr>
+        <w:ind w:left="2520" w:hanging="360"/>
+      </w:pPr>
+      <w:rPr>
+        <w:rFonts w:ascii="Wingdings" w:hAnsi="Wingdings" w:hint="default"/>
+      </w:rPr>
+    </w:lvl>
+    <w:lvl w:ilvl="3" w:tplc="04090001" w:tentative="1">
+      <w:start w:val="1"/>
+      <w:numFmt w:val="bullet"/>
+      <w:lvlText w:val=""/>
+      <w:lvlJc w:val="left"/>
+      <w:pPr>
+        <w:ind w:left="3240" w:hanging="360"/>
+      </w:pPr>
+      <w:rPr>
+        <w:rFonts w:ascii="Symbol" w:hAnsi="Symbol" w:hint="default"/>
+      </w:rPr>
+    </w:lvl>
+    <w:lvl w:ilvl="4" w:tplc="04090003" w:tentative="1">
+      <w:start w:val="1"/>
+      <w:numFmt w:val="bullet"/>
+      <w:lvlText w:val="o"/>
+      <w:lvlJc w:val="left"/>
+      <w:pPr>
+        <w:ind w:left="3960" w:hanging="360"/>
+      </w:pPr>
+      <w:rPr>
+        <w:rFonts w:ascii="Courier New" w:hAnsi="Courier New" w:hint="default"/>
+      </w:rPr>
+    </w:lvl>
+    <w:lvl w:ilvl="5" w:tplc="04090005" w:tentative="1">
+      <w:start w:val="1"/>
+      <w:numFmt w:val="bullet"/>
+      <w:lvlText w:val=""/>
+      <w:lvlJc w:val="left"/>
+      <w:pPr>
+        <w:ind w:left="4680" w:hanging="360"/>
+      </w:pPr>
+      <w:rPr>
+        <w:rFonts w:ascii="Wingdings" w:hAnsi="Wingdings" w:hint="default"/>
+      </w:rPr>
+    </w:lvl>
+    <w:lvl w:ilvl="6" w:tplc="04090001" w:tentative="1">
+      <w:start w:val="1"/>
+      <w:numFmt w:val="bullet"/>
+      <w:lvlText w:val=""/>
+      <w:lvlJc w:val="left"/>
+      <w:pPr>
+        <w:ind w:left="5400" w:hanging="360"/>
+      </w:pPr>
+      <w:rPr>
+        <w:rFonts w:ascii="Symbol" w:hAnsi="Symbol" w:hint="default"/>
+      </w:rPr>
+    </w:lvl>
+    <w:lvl w:ilvl="7" w:tplc="04090003" w:tentative="1">
+      <w:start w:val="1"/>
+      <w:numFmt w:val="bullet"/>
+      <w:lvlText w:val="o"/>
+      <w:lvlJc w:val="left"/>
+      <w:pPr>
+        <w:ind w:left="6120" w:hanging="360"/>
+      </w:pPr>
+      <w:rPr>
+        <w:rFonts w:ascii="Courier New" w:hAnsi="Courier New" w:hint="default"/>
+      </w:rPr>
+    </w:lvl>
+    <w:lvl w:ilvl="8" w:tplc="04090005" w:tentative="1">
+      <w:start w:val="1"/>
+      <w:numFmt w:val="bullet"/>
+      <w:lvlText w:val=""/>
+      <w:lvlJc w:val="left"/>
+      <w:pPr>
+        <w:ind w:left="6840" w:hanging="360"/>
+      </w:pPr>
+      <w:rPr>
+        <w:rFonts w:ascii="Wingdings" w:hAnsi="Wingdings" w:hint="default"/>
+      </w:rPr>
+    </w:lvl>
+  </w:abstractNum>
+  <w:abstractNum w:abstractNumId="16" w15:restartNumberingAfterBreak="0">
     <w:nsid w:val="6426582F"/>
     <w:multiLevelType w:val="multilevel"/>
     <w:tmpl w:val="7B32BF42"/>
@@ -3838,7 +6055,7 @@
       </w:rPr>
     </w:lvl>
   </w:abstractNum>
-  <w:abstractNum w:abstractNumId="13" w15:restartNumberingAfterBreak="0">
+  <w:abstractNum w:abstractNumId="17" w15:restartNumberingAfterBreak="0">
     <w:nsid w:val="6A58037F"/>
     <w:multiLevelType w:val="multilevel"/>
     <w:tmpl w:val="80B4E77A"/>
@@ -3951,47 +6168,174 @@
       </w:rPr>
     </w:lvl>
   </w:abstractNum>
+  <w:abstractNum w:abstractNumId="18" w15:restartNumberingAfterBreak="0">
+    <w:nsid w:val="744E239A"/>
+    <w:multiLevelType w:val="hybridMultilevel"/>
+    <w:tmpl w:val="D66C9390"/>
+    <w:lvl w:ilvl="0" w:tplc="4C1AF216">
+      <w:numFmt w:val="bullet"/>
+      <w:lvlText w:val="-"/>
+      <w:lvlJc w:val="left"/>
+      <w:pPr>
+        <w:ind w:left="720" w:hanging="360"/>
+      </w:pPr>
+      <w:rPr>
+        <w:rFonts w:ascii="Proxima Nova" w:eastAsia="Proxima Nova" w:hAnsi="Proxima Nova" w:cs="Proxima Nova" w:hint="default"/>
+      </w:rPr>
+    </w:lvl>
+    <w:lvl w:ilvl="1" w:tplc="04090003" w:tentative="1">
+      <w:start w:val="1"/>
+      <w:numFmt w:val="bullet"/>
+      <w:lvlText w:val="o"/>
+      <w:lvlJc w:val="left"/>
+      <w:pPr>
+        <w:ind w:left="1440" w:hanging="360"/>
+      </w:pPr>
+      <w:rPr>
+        <w:rFonts w:ascii="Courier New" w:hAnsi="Courier New" w:hint="default"/>
+      </w:rPr>
+    </w:lvl>
+    <w:lvl w:ilvl="2" w:tplc="04090005" w:tentative="1">
+      <w:start w:val="1"/>
+      <w:numFmt w:val="bullet"/>
+      <w:lvlText w:val=""/>
+      <w:lvlJc w:val="left"/>
+      <w:pPr>
+        <w:ind w:left="2160" w:hanging="360"/>
+      </w:pPr>
+      <w:rPr>
+        <w:rFonts w:ascii="Wingdings" w:hAnsi="Wingdings" w:hint="default"/>
+      </w:rPr>
+    </w:lvl>
+    <w:lvl w:ilvl="3" w:tplc="04090001" w:tentative="1">
+      <w:start w:val="1"/>
+      <w:numFmt w:val="bullet"/>
+      <w:lvlText w:val=""/>
+      <w:lvlJc w:val="left"/>
+      <w:pPr>
+        <w:ind w:left="2880" w:hanging="360"/>
+      </w:pPr>
+      <w:rPr>
+        <w:rFonts w:ascii="Symbol" w:hAnsi="Symbol" w:hint="default"/>
+      </w:rPr>
+    </w:lvl>
+    <w:lvl w:ilvl="4" w:tplc="04090003" w:tentative="1">
+      <w:start w:val="1"/>
+      <w:numFmt w:val="bullet"/>
+      <w:lvlText w:val="o"/>
+      <w:lvlJc w:val="left"/>
+      <w:pPr>
+        <w:ind w:left="3600" w:hanging="360"/>
+      </w:pPr>
+      <w:rPr>
+        <w:rFonts w:ascii="Courier New" w:hAnsi="Courier New" w:hint="default"/>
+      </w:rPr>
+    </w:lvl>
+    <w:lvl w:ilvl="5" w:tplc="04090005" w:tentative="1">
+      <w:start w:val="1"/>
+      <w:numFmt w:val="bullet"/>
+      <w:lvlText w:val=""/>
+      <w:lvlJc w:val="left"/>
+      <w:pPr>
+        <w:ind w:left="4320" w:hanging="360"/>
+      </w:pPr>
+      <w:rPr>
+        <w:rFonts w:ascii="Wingdings" w:hAnsi="Wingdings" w:hint="default"/>
+      </w:rPr>
+    </w:lvl>
+    <w:lvl w:ilvl="6" w:tplc="04090001" w:tentative="1">
+      <w:start w:val="1"/>
+      <w:numFmt w:val="bullet"/>
+      <w:lvlText w:val=""/>
+      <w:lvlJc w:val="left"/>
+      <w:pPr>
+        <w:ind w:left="5040" w:hanging="360"/>
+      </w:pPr>
+      <w:rPr>
+        <w:rFonts w:ascii="Symbol" w:hAnsi="Symbol" w:hint="default"/>
+      </w:rPr>
+    </w:lvl>
+    <w:lvl w:ilvl="7" w:tplc="04090003" w:tentative="1">
+      <w:start w:val="1"/>
+      <w:numFmt w:val="bullet"/>
+      <w:lvlText w:val="o"/>
+      <w:lvlJc w:val="left"/>
+      <w:pPr>
+        <w:ind w:left="5760" w:hanging="360"/>
+      </w:pPr>
+      <w:rPr>
+        <w:rFonts w:ascii="Courier New" w:hAnsi="Courier New" w:hint="default"/>
+      </w:rPr>
+    </w:lvl>
+    <w:lvl w:ilvl="8" w:tplc="04090005" w:tentative="1">
+      <w:start w:val="1"/>
+      <w:numFmt w:val="bullet"/>
+      <w:lvlText w:val=""/>
+      <w:lvlJc w:val="left"/>
+      <w:pPr>
+        <w:ind w:left="6480" w:hanging="360"/>
+      </w:pPr>
+      <w:rPr>
+        <w:rFonts w:ascii="Wingdings" w:hAnsi="Wingdings" w:hint="default"/>
+      </w:rPr>
+    </w:lvl>
+  </w:abstractNum>
   <w:num w:numId="1" w16cid:durableId="1536118669">
+    <w:abstractNumId w:val="5"/>
+  </w:num>
+  <w:num w:numId="2" w16cid:durableId="772015881">
+    <w:abstractNumId w:val="17"/>
+  </w:num>
+  <w:num w:numId="3" w16cid:durableId="2144076006">
+    <w:abstractNumId w:val="1"/>
+  </w:num>
+  <w:num w:numId="4" w16cid:durableId="811337400">
+    <w:abstractNumId w:val="9"/>
+  </w:num>
+  <w:num w:numId="5" w16cid:durableId="137307975">
+    <w:abstractNumId w:val="16"/>
+  </w:num>
+  <w:num w:numId="6" w16cid:durableId="557282524">
+    <w:abstractNumId w:val="13"/>
+  </w:num>
+  <w:num w:numId="7" w16cid:durableId="912394697">
+    <w:abstractNumId w:val="10"/>
+  </w:num>
+  <w:num w:numId="8" w16cid:durableId="1529297889">
+    <w:abstractNumId w:val="14"/>
+  </w:num>
+  <w:num w:numId="9" w16cid:durableId="1237473883">
+    <w:abstractNumId w:val="2"/>
+  </w:num>
+  <w:num w:numId="10" w16cid:durableId="1987473383">
+    <w:abstractNumId w:val="12"/>
+  </w:num>
+  <w:num w:numId="11" w16cid:durableId="2019888857">
+    <w:abstractNumId w:val="4"/>
+  </w:num>
+  <w:num w:numId="12" w16cid:durableId="761686352">
+    <w:abstractNumId w:val="6"/>
+  </w:num>
+  <w:num w:numId="13" w16cid:durableId="745227707">
+    <w:abstractNumId w:val="8"/>
+  </w:num>
+  <w:num w:numId="14" w16cid:durableId="517043923">
+    <w:abstractNumId w:val="11"/>
+  </w:num>
+  <w:num w:numId="15" w16cid:durableId="1586451522">
+    <w:abstractNumId w:val="15"/>
+  </w:num>
+  <w:num w:numId="16" w16cid:durableId="141240559">
+    <w:abstractNumId w:val="18"/>
+  </w:num>
+  <w:num w:numId="17" w16cid:durableId="1975334890">
+    <w:abstractNumId w:val="7"/>
+  </w:num>
+  <w:num w:numId="18" w16cid:durableId="171646425">
     <w:abstractNumId w:val="3"/>
   </w:num>
-  <w:num w:numId="2" w16cid:durableId="772015881">
-    <w:abstractNumId w:val="13"/>
-  </w:num>
-  <w:num w:numId="3" w16cid:durableId="2144076006">
+  <w:num w:numId="19" w16cid:durableId="254168305">
     <w:abstractNumId w:val="0"/>
-  </w:num>
-  <w:num w:numId="4" w16cid:durableId="811337400">
-    <w:abstractNumId w:val="6"/>
-  </w:num>
-  <w:num w:numId="5" w16cid:durableId="137307975">
-    <w:abstractNumId w:val="12"/>
-  </w:num>
-  <w:num w:numId="6" w16cid:durableId="557282524">
-    <w:abstractNumId w:val="10"/>
-  </w:num>
-  <w:num w:numId="7" w16cid:durableId="912394697">
-    <w:abstractNumId w:val="7"/>
-  </w:num>
-  <w:num w:numId="8" w16cid:durableId="1529297889">
-    <w:abstractNumId w:val="11"/>
-  </w:num>
-  <w:num w:numId="9" w16cid:durableId="1237473883">
-    <w:abstractNumId w:val="1"/>
-  </w:num>
-  <w:num w:numId="10" w16cid:durableId="1987473383">
-    <w:abstractNumId w:val="9"/>
-  </w:num>
-  <w:num w:numId="11" w16cid:durableId="2019888857">
-    <w:abstractNumId w:val="2"/>
-  </w:num>
-  <w:num w:numId="12" w16cid:durableId="761686352">
-    <w:abstractNumId w:val="4"/>
-  </w:num>
-  <w:num w:numId="13" w16cid:durableId="745227707">
-    <w:abstractNumId w:val="5"/>
-  </w:num>
-  <w:num w:numId="14" w16cid:durableId="517043923">
-    <w:abstractNumId w:val="8"/>
   </w:num>
 </w:numbering>
 </file>
@@ -4583,6 +6927,50 @@
       <w:contextualSpacing/>
     </w:pPr>
   </w:style>
+  <w:style w:type="paragraph" w:styleId="Header">
+    <w:name w:val="header"/>
+    <w:basedOn w:val="Normal"/>
+    <w:link w:val="HeaderChar"/>
+    <w:uiPriority w:val="99"/>
+    <w:unhideWhenUsed/>
+    <w:rsid w:val="00E3467A"/>
+    <w:pPr>
+      <w:tabs>
+        <w:tab w:val="center" w:pos="4680"/>
+        <w:tab w:val="right" w:pos="9360"/>
+      </w:tabs>
+      <w:spacing w:before="0" w:line="240" w:lineRule="auto"/>
+    </w:pPr>
+  </w:style>
+  <w:style w:type="character" w:customStyle="1" w:styleId="HeaderChar">
+    <w:name w:val="Header Char"/>
+    <w:basedOn w:val="DefaultParagraphFont"/>
+    <w:link w:val="Header"/>
+    <w:uiPriority w:val="99"/>
+    <w:rsid w:val="00E3467A"/>
+  </w:style>
+  <w:style w:type="paragraph" w:styleId="Footer">
+    <w:name w:val="footer"/>
+    <w:basedOn w:val="Normal"/>
+    <w:link w:val="FooterChar"/>
+    <w:uiPriority w:val="99"/>
+    <w:unhideWhenUsed/>
+    <w:rsid w:val="00E3467A"/>
+    <w:pPr>
+      <w:tabs>
+        <w:tab w:val="center" w:pos="4680"/>
+        <w:tab w:val="right" w:pos="9360"/>
+      </w:tabs>
+      <w:spacing w:before="0" w:line="240" w:lineRule="auto"/>
+    </w:pPr>
+  </w:style>
+  <w:style w:type="character" w:customStyle="1" w:styleId="FooterChar">
+    <w:name w:val="Footer Char"/>
+    <w:basedOn w:val="DefaultParagraphFont"/>
+    <w:link w:val="Footer"/>
+    <w:uiPriority w:val="99"/>
+    <w:rsid w:val="00E3467A"/>
+  </w:style>
 </w:styles>
 </file>
 

</xml_diff>

<commit_message>
finalizing eda code of experiment 1 and eda part of the report
</commit_message>
<xml_diff>
--- a/36106-AT1-25100660-project_report.docx
+++ b/36106-AT1-25100660-project_report.docx
@@ -75,7 +75,7 @@
                     <pic:cNvPicPr preferRelativeResize="0"/>
                   </pic:nvPicPr>
                   <pic:blipFill>
-                    <a:blip r:embed="rId7"/>
+                    <a:blip r:embed="rId8"/>
                     <a:srcRect/>
                     <a:stretch>
                       <a:fillRect/>
@@ -1365,7 +1365,7 @@
                     <pic:cNvPicPr preferRelativeResize="0"/>
                   </pic:nvPicPr>
                   <pic:blipFill>
-                    <a:blip r:embed="rId8"/>
+                    <a:blip r:embed="rId9"/>
                     <a:srcRect/>
                     <a:stretch>
                       <a:fillRect/>
@@ -1403,44 +1403,6 @@
       </w:r>
     </w:p>
     <w:p>
-      <w:pPr>
-        <w:numPr>
-          <w:ilvl w:val="0"/>
-          <w:numId w:val="13"/>
-        </w:numPr>
-      </w:pPr>
-      <w:r>
-        <w:t>Provide insights into the dataset used for the project.</w:t>
-      </w:r>
-    </w:p>
-    <w:p>
-      <w:pPr>
-        <w:numPr>
-          <w:ilvl w:val="0"/>
-          <w:numId w:val="13"/>
-        </w:numPr>
-      </w:pPr>
-      <w:r>
-        <w:t>Describe the data sources, data collection methods, and any data limitations.</w:t>
-      </w:r>
-    </w:p>
-    <w:p>
-      <w:pPr>
-        <w:numPr>
-          <w:ilvl w:val="0"/>
-          <w:numId w:val="13"/>
-        </w:numPr>
-      </w:pPr>
-      <w:r>
-        <w:t>Discuss the variables/features present in the dataset and their significance.</w:t>
-      </w:r>
-    </w:p>
-    <w:p>
-      <w:r>
-        <w:t>Instructions: Describe the dataset used for the project, including its sources and any limitations. Discuss the variables or features present in the dataset and their relevance to the project. Include any exploratory data analysis conducted to understand the data better.</w:t>
-      </w:r>
-    </w:p>
-    <w:p>
       <w:r>
         <w:t xml:space="preserve">As in the project description, the dataset for this project presents information on engineering students, including their personal and academic performances, as well as their career outcomes after graduation. Therefore, we will be able to identify historical students’ personality scores and academical scores as well as their specialization and college information to distinguish their difference in the starting salaries. This data is fundamental for building a predictive model that evaluate the future engineering graduates’ beginning earnings. </w:t>
       </w:r>
@@ -1568,7 +1530,6 @@
           <w:b/>
           <w:bCs/>
         </w:rPr>
-        <w:lastRenderedPageBreak/>
         <w:t>Bias Possibility:</w:t>
       </w:r>
       <w:r>
@@ -1652,10 +1613,20 @@
         <w:t xml:space="preserve"> or any duplicate</w:t>
       </w:r>
       <w:r>
-        <w:t xml:space="preserve"> in this dataset. </w:t>
-      </w:r>
-      <w:r>
-        <w:t>Nevertheless, in the real-world data, this problem will happen spontaneously and require imputation techniques that may further introduce additional biases.</w:t>
+        <w:t xml:space="preserve"> in this dataset</w:t>
+      </w:r>
+      <w:r>
+        <w:t>, only a few ‘0’ value which can be replace by back-fill method with no significant impact to the performance of the model</w:t>
+      </w:r>
+      <w:r>
+        <w:t xml:space="preserve">. </w:t>
+      </w:r>
+      <w:r>
+        <w:t xml:space="preserve">Nevertheless, in the real-world data, this </w:t>
+      </w:r>
+      <w:r>
+        <w:lastRenderedPageBreak/>
+        <w:t>problem will happen spontaneously and require imputation techniques that may further introduce additional biases.</w:t>
       </w:r>
     </w:p>
     <w:p>
@@ -1720,15 +1691,7 @@
         <w:spacing w:line="240" w:lineRule="auto"/>
       </w:pPr>
       <w:r>
-        <w:t xml:space="preserve">- </w:t>
-      </w:r>
-      <w:proofErr w:type="spellStart"/>
-      <w:r>
-        <w:t>CollegeGPA</w:t>
-      </w:r>
-      <w:proofErr w:type="spellEnd"/>
-      <w:r>
-        <w:t>: Aggregate GPA at graduation</w:t>
+        <w:t>- CollegeGPA: Aggregate GPA at graduation</w:t>
       </w:r>
     </w:p>
     <w:p>
@@ -1796,15 +1759,7 @@
         <w:spacing w:line="240" w:lineRule="auto"/>
       </w:pPr>
       <w:r>
-        <w:t xml:space="preserve">- </w:t>
-      </w:r>
-      <w:proofErr w:type="spellStart"/>
-      <w:r>
-        <w:t>CollegeID</w:t>
-      </w:r>
-      <w:proofErr w:type="spellEnd"/>
-      <w:r>
-        <w:t>: Unique ID identifying the university/college which the candidate attended for her/his undergraduate</w:t>
+        <w:t>- CollegeID: Unique ID identifying the university/college which the candidate attended for her/his undergraduate</w:t>
       </w:r>
     </w:p>
     <w:p>
@@ -1812,15 +1767,7 @@
         <w:spacing w:line="240" w:lineRule="auto"/>
       </w:pPr>
       <w:r>
-        <w:t xml:space="preserve">- </w:t>
-      </w:r>
-      <w:proofErr w:type="spellStart"/>
-      <w:r>
-        <w:t>CollegeTier</w:t>
-      </w:r>
-      <w:proofErr w:type="spellEnd"/>
-      <w:r>
-        <w:t>: Each college has been annotated as 1 or 2. The annotations have been computed from the average scores obtained by the students in the college/university. Colleges with an average score above a threshold are tagged as 1 and others as 2.</w:t>
+        <w:t>- CollegeTier: Each college has been annotated as 1 or 2. The annotations have been computed from the average scores obtained by the students in the college/university. Colleges with an average score above a threshold are tagged as 1 and others as 2.</w:t>
       </w:r>
     </w:p>
     <w:p>
@@ -1828,15 +1775,7 @@
         <w:spacing w:line="240" w:lineRule="auto"/>
       </w:pPr>
       <w:r>
-        <w:t xml:space="preserve">- </w:t>
-      </w:r>
-      <w:proofErr w:type="spellStart"/>
-      <w:r>
-        <w:t>CollegeCityID</w:t>
-      </w:r>
-      <w:proofErr w:type="spellEnd"/>
-      <w:r>
-        <w:t>: A unique ID to identify the city in which the college is located in.</w:t>
+        <w:t>- CollegeCityID: A unique ID to identify the city in which the college is located in.</w:t>
       </w:r>
     </w:p>
     <w:p>
@@ -1844,15 +1783,7 @@
         <w:spacing w:line="240" w:lineRule="auto"/>
       </w:pPr>
       <w:r>
-        <w:t xml:space="preserve">- </w:t>
-      </w:r>
-      <w:proofErr w:type="spellStart"/>
-      <w:r>
-        <w:t>CollegeCityTier</w:t>
-      </w:r>
-      <w:proofErr w:type="spellEnd"/>
-      <w:r>
-        <w:t>: The tier of the city in which the college is located in. This is annotated based on the population of the cities.</w:t>
+        <w:t>- CollegeCityTier: The tier of the city in which the college is located in. This is annotated based on the population of the cities.</w:t>
       </w:r>
     </w:p>
     <w:p>
@@ -1894,7 +1825,6 @@
         <w:spacing w:line="240" w:lineRule="auto"/>
       </w:pPr>
       <w:r>
-        <w:lastRenderedPageBreak/>
         <w:t xml:space="preserve">5. </w:t>
       </w:r>
       <w:r>
@@ -1907,11 +1837,9 @@
       <w:r>
         <w:t xml:space="preserve"> These show the score describe the soft skills of the students whose influence maybe less significant than that of academic and professional </w:t>
       </w:r>
-      <w:proofErr w:type="gramStart"/>
-      <w:r>
-        <w:t>talents, but</w:t>
-      </w:r>
-      <w:proofErr w:type="gramEnd"/>
+      <w:r>
+        <w:t>talents but</w:t>
+      </w:r>
       <w:r>
         <w:t xml:space="preserve"> may nonetheless have an impact on a candidate’s work performance and income.</w:t>
       </w:r>
@@ -1937,6 +1865,7 @@
         <w:spacing w:line="240" w:lineRule="auto"/>
       </w:pPr>
       <w:r>
+        <w:lastRenderedPageBreak/>
         <w:t>- extraversion: Scores in one of the sections of personality test</w:t>
       </w:r>
     </w:p>
@@ -1945,15 +1874,7 @@
         <w:spacing w:line="240" w:lineRule="auto"/>
       </w:pPr>
       <w:r>
-        <w:t xml:space="preserve">- </w:t>
-      </w:r>
-      <w:proofErr w:type="spellStart"/>
-      <w:r>
-        <w:t>nueroticism</w:t>
-      </w:r>
-      <w:proofErr w:type="spellEnd"/>
-      <w:r>
-        <w:t>: Scores in one of the sections of personality test</w:t>
+        <w:t>- nueroticism: Scores in one of the sections of personality test</w:t>
       </w:r>
     </w:p>
     <w:p>
@@ -1961,15 +1882,7 @@
         <w:spacing w:line="240" w:lineRule="auto"/>
       </w:pPr>
       <w:r>
-        <w:t xml:space="preserve">- </w:t>
-      </w:r>
-      <w:proofErr w:type="spellStart"/>
-      <w:r>
-        <w:t>openess_to_experience</w:t>
-      </w:r>
-      <w:proofErr w:type="spellEnd"/>
-      <w:r>
-        <w:t>: Scores in one of the sections of personality test</w:t>
+        <w:t>- openess_to_experience: Scores in one of the sections of personality test</w:t>
       </w:r>
     </w:p>
     <w:p>
@@ -2027,15 +1940,7 @@
         <w:spacing w:line="240" w:lineRule="auto"/>
       </w:pPr>
       <w:r>
-        <w:t xml:space="preserve">- </w:t>
-      </w:r>
-      <w:proofErr w:type="spellStart"/>
-      <w:r>
-        <w:t>ComputerProgramming</w:t>
-      </w:r>
-      <w:proofErr w:type="spellEnd"/>
-      <w:r>
-        <w:t>: Score in Computer programming section</w:t>
+        <w:t>- ComputerProgramming: Score in Computer programming section</w:t>
       </w:r>
     </w:p>
     <w:p>
@@ -2043,15 +1948,7 @@
         <w:spacing w:line="240" w:lineRule="auto"/>
       </w:pPr>
       <w:r>
-        <w:t xml:space="preserve">- </w:t>
-      </w:r>
-      <w:proofErr w:type="spellStart"/>
-      <w:r>
-        <w:t>ElectronicsAndSemicon</w:t>
-      </w:r>
-      <w:proofErr w:type="spellEnd"/>
-      <w:r>
-        <w:t>: Score in Electronics &amp; Semiconductor Engineering section</w:t>
+        <w:t>- ElectronicsAndSemicon: Score in Electronics &amp; Semiconductor Engineering section</w:t>
       </w:r>
     </w:p>
     <w:p>
@@ -2059,15 +1956,7 @@
         <w:spacing w:line="240" w:lineRule="auto"/>
       </w:pPr>
       <w:r>
-        <w:t xml:space="preserve">- </w:t>
-      </w:r>
-      <w:proofErr w:type="spellStart"/>
-      <w:r>
-        <w:t>ComputerScience</w:t>
-      </w:r>
-      <w:proofErr w:type="spellEnd"/>
-      <w:r>
-        <w:t>: Score in Computer Science section</w:t>
+        <w:t>- ComputerScience: Score in Computer Science section</w:t>
       </w:r>
     </w:p>
     <w:p>
@@ -2075,15 +1964,7 @@
         <w:spacing w:line="240" w:lineRule="auto"/>
       </w:pPr>
       <w:r>
-        <w:t xml:space="preserve">- </w:t>
-      </w:r>
-      <w:proofErr w:type="spellStart"/>
-      <w:r>
-        <w:t>MechanicalEngg</w:t>
-      </w:r>
-      <w:proofErr w:type="spellEnd"/>
-      <w:r>
-        <w:t>: Score in Mechanical Engineering section</w:t>
+        <w:t>- MechanicalEngg: Score in Mechanical Engineering section</w:t>
       </w:r>
     </w:p>
     <w:p>
@@ -2091,15 +1972,7 @@
         <w:spacing w:line="240" w:lineRule="auto"/>
       </w:pPr>
       <w:r>
-        <w:t xml:space="preserve">- </w:t>
-      </w:r>
-      <w:proofErr w:type="spellStart"/>
-      <w:r>
-        <w:t>ElectricalEngg</w:t>
-      </w:r>
-      <w:proofErr w:type="spellEnd"/>
-      <w:r>
-        <w:t>: Score in Electrical Engineering section</w:t>
+        <w:t>- ElectricalEngg: Score in Electrical Engineering section</w:t>
       </w:r>
     </w:p>
     <w:p>
@@ -2107,15 +1980,7 @@
         <w:spacing w:line="240" w:lineRule="auto"/>
       </w:pPr>
       <w:r>
-        <w:t xml:space="preserve">- </w:t>
-      </w:r>
-      <w:proofErr w:type="spellStart"/>
-      <w:r>
-        <w:t>TelecomEngg</w:t>
-      </w:r>
-      <w:proofErr w:type="spellEnd"/>
-      <w:r>
-        <w:t>: Score in Telecommunication Engineering section</w:t>
+        <w:t>- TelecomEngg: Score in Telecommunication Engineering section</w:t>
       </w:r>
     </w:p>
     <w:p>
@@ -2123,15 +1988,7 @@
         <w:spacing w:line="240" w:lineRule="auto"/>
       </w:pPr>
       <w:r>
-        <w:t xml:space="preserve">- </w:t>
-      </w:r>
-      <w:proofErr w:type="spellStart"/>
-      <w:r>
-        <w:t>CivilEngg</w:t>
-      </w:r>
-      <w:proofErr w:type="spellEnd"/>
-      <w:r>
-        <w:t>: Score in Civil Engineering section</w:t>
+        <w:t>- CivilEngg: Score in Civil Engineering section</w:t>
       </w:r>
     </w:p>
     <w:p>
@@ -2178,7 +2035,13 @@
         <w:t xml:space="preserve">The dataset contains 599 rows of records with 30 columns of features and 1 column is the target variable ‘salary’. </w:t>
       </w:r>
       <w:r>
-        <w:t>Thankfully, this dataset doesn't include any null or duplicate values, so we can quickly proceed beyond the cleaning step.</w:t>
+        <w:t>Thankfully, this dataset doesn't include any null or duplicate values</w:t>
+      </w:r>
+      <w:r>
+        <w:t xml:space="preserve"> but only some Zero value which can be fill by back fill method that would affect the performance of the models</w:t>
+      </w:r>
+      <w:r>
+        <w:t>, so we can quickly proceed beyond the cleaning step.</w:t>
       </w:r>
       <w:r>
         <w:t xml:space="preserve"> </w:t>
@@ -2205,7 +2068,7 @@
                     <pic:cNvPicPr/>
                   </pic:nvPicPr>
                   <pic:blipFill>
-                    <a:blip r:embed="rId9"/>
+                    <a:blip r:embed="rId10"/>
                     <a:stretch>
                       <a:fillRect/>
                     </a:stretch>
@@ -2234,7 +2097,6 @@
         <w:spacing w:before="480"/>
       </w:pPr>
       <w:r>
-        <w:lastRenderedPageBreak/>
         <w:t>I made a column called "Age" from "DOB" to extract the age range of the students and see the variation in pay between different ages.</w:t>
       </w:r>
       <w:r>
@@ -2250,6 +2112,7 @@
         <w:jc w:val="center"/>
       </w:pPr>
       <w:r>
+        <w:lastRenderedPageBreak/>
         <w:drawing>
           <wp:inline distT="0" distB="0" distL="0" distR="0" wp14:anchorId="0D4304F3" wp14:editId="5F21852A">
             <wp:extent cx="5473700" cy="342900"/>
@@ -2266,7 +2129,7 @@
                     <pic:cNvPicPr/>
                   </pic:nvPicPr>
                   <pic:blipFill>
-                    <a:blip r:embed="rId10"/>
+                    <a:blip r:embed="rId11"/>
                     <a:stretch>
                       <a:fillRect/>
                     </a:stretch>
@@ -2326,7 +2189,7 @@
                     <pic:cNvPicPr/>
                   </pic:nvPicPr>
                   <pic:blipFill>
-                    <a:blip r:embed="rId11"/>
+                    <a:blip r:embed="rId12"/>
                     <a:stretch>
                       <a:fillRect/>
                     </a:stretch>
@@ -2410,6 +2273,32 @@
           <w:bCs/>
         </w:rPr>
       </w:pPr>
+    </w:p>
+    <w:p>
+      <w:pPr>
+        <w:tabs>
+          <w:tab w:val="left" w:pos="1567"/>
+        </w:tabs>
+        <w:spacing w:before="480"/>
+        <w:jc w:val="left"/>
+        <w:rPr>
+          <w:b/>
+          <w:bCs/>
+        </w:rPr>
+      </w:pPr>
+    </w:p>
+    <w:p>
+      <w:pPr>
+        <w:tabs>
+          <w:tab w:val="left" w:pos="1567"/>
+        </w:tabs>
+        <w:spacing w:before="480"/>
+        <w:jc w:val="left"/>
+        <w:rPr>
+          <w:b/>
+          <w:bCs/>
+        </w:rPr>
+      </w:pPr>
       <w:r>
         <w:rPr>
           <w:b/>
@@ -2444,7 +2333,7 @@
                     <pic:cNvPicPr/>
                   </pic:nvPicPr>
                   <pic:blipFill>
-                    <a:blip r:embed="rId12"/>
+                    <a:blip r:embed="rId13"/>
                     <a:stretch>
                       <a:fillRect/>
                     </a:stretch>
@@ -2508,7 +2397,7 @@
                     <pic:cNvPicPr/>
                   </pic:nvPicPr>
                   <pic:blipFill>
-                    <a:blip r:embed="rId13"/>
+                    <a:blip r:embed="rId14"/>
                     <a:stretch>
                       <a:fillRect/>
                     </a:stretch>
@@ -2536,31 +2425,7 @@
       </w:pPr>
       <w:r>
         <w:lastRenderedPageBreak/>
-        <w:t>After presenting the correlation between attributes, I found out that some features are highly correlate with the target feature ‘salary’. The data show that 'quant', 'logical', '10percentage', '</w:t>
-      </w:r>
-      <w:proofErr w:type="spellStart"/>
-      <w:r>
-        <w:t>english</w:t>
-      </w:r>
-      <w:proofErr w:type="spellEnd"/>
-      <w:r>
-        <w:t>' is highly correlative with 'salary'. Following are the attributes: '12percentage', '</w:t>
-      </w:r>
-      <w:proofErr w:type="spellStart"/>
-      <w:r>
-        <w:t>mechanicalengg</w:t>
-      </w:r>
-      <w:proofErr w:type="spellEnd"/>
-      <w:r>
-        <w:t>', '</w:t>
-      </w:r>
-      <w:proofErr w:type="spellStart"/>
-      <w:r>
-        <w:t>collegegpa</w:t>
-      </w:r>
-      <w:proofErr w:type="spellEnd"/>
-      <w:r>
-        <w:t xml:space="preserve">', 'domain' </w:t>
+        <w:t xml:space="preserve">After presenting the correlation between attributes, I found out that some features are highly correlate with the target feature ‘salary’. The data show that 'quant', 'logical', '10percentage', 'english' is highly correlative with 'salary'. Following are the attributes: '12percentage', 'mechanicalengg', 'collegegpa', 'domain' </w:t>
       </w:r>
     </w:p>
     <w:p>
@@ -2586,15 +2451,7 @@
         <w:spacing w:line="240" w:lineRule="auto"/>
       </w:pPr>
       <w:r>
-        <w:t>The '</w:t>
-      </w:r>
-      <w:proofErr w:type="spellStart"/>
-      <w:r>
-        <w:t>collegetier</w:t>
-      </w:r>
-      <w:proofErr w:type="spellEnd"/>
-      <w:r>
-        <w:t xml:space="preserve">' metrics show significant negative correlation with salary, indicating that candidates from colleges with a lower tier (higher numerical value) tend to have lower salaries. </w:t>
+        <w:t xml:space="preserve">The 'collegetier' metrics show significant negative correlation with salary, indicating that candidates from colleges with a lower tier (higher numerical value) tend to have lower salaries. </w:t>
       </w:r>
     </w:p>
     <w:p>
@@ -2608,15 +2465,7 @@
         <w:spacing w:line="240" w:lineRule="auto"/>
       </w:pPr>
       <w:r>
-        <w:t xml:space="preserve"> This could reflect the perceived quality or reputation of the educational institution affecting career prospects. So, I tend to change the value of the ‘</w:t>
-      </w:r>
-      <w:proofErr w:type="spellStart"/>
-      <w:r>
-        <w:t>collegetier</w:t>
-      </w:r>
-      <w:proofErr w:type="spellEnd"/>
-      <w:r>
-        <w:t>’ to increase the weights of the data point ‘1’ which indicate the higher score rank college.</w:t>
+        <w:t xml:space="preserve"> This could reflect the perceived quality or reputation of the educational institution affecting career prospects. So, I tend to change the value of the ‘collegetier’ to increase the weights of the data point ‘1’ which indicate the higher score rank college.</w:t>
       </w:r>
     </w:p>
     <w:p>
@@ -2628,40 +2477,19 @@
         <w:jc w:val="left"/>
       </w:pPr>
       <w:r>
-        <w:t>Since the '</w:t>
-      </w:r>
-      <w:proofErr w:type="spellStart"/>
-      <w:r>
-        <w:t>collegetier</w:t>
-      </w:r>
-      <w:proofErr w:type="spellEnd"/>
-      <w:r>
-        <w:t>' attributes is negatively correlated with the target output because of the students from a lower tier institution (higher value) usually have a higher salary than the one from higher tier college. In order to tuning the data to fit the algorithms, I tend to change the value</w:t>
+        <w:t>Since the 'collegetier' attributes is negatively correlated with the target output because of the students from a lower tier institution (higher value) usually have a higher salary than the one from higher tier college. In order to tuning the data to fit the algorithms, I tend to change the value</w:t>
       </w:r>
       <w:r>
         <w:t xml:space="preserve"> ‘2’</w:t>
       </w:r>
       <w:r>
-        <w:t xml:space="preserve"> in the </w:t>
-      </w:r>
-      <w:proofErr w:type="spellStart"/>
-      <w:r>
-        <w:t>collegetier</w:t>
-      </w:r>
-      <w:proofErr w:type="spellEnd"/>
+        <w:t xml:space="preserve"> in the collegetier</w:t>
+      </w:r>
       <w:r>
         <w:t xml:space="preserve"> to ‘-1’</w:t>
       </w:r>
       <w:r>
-        <w:t xml:space="preserve"> </w:t>
-      </w:r>
-      <w:proofErr w:type="spellStart"/>
-      <w:r>
-        <w:t>to</w:t>
-      </w:r>
-      <w:proofErr w:type="spellEnd"/>
-      <w:r>
-        <w:t xml:space="preserve"> see if the performance is improved or not.</w:t>
+        <w:t xml:space="preserve"> to see if the performance is improved or not.</w:t>
       </w:r>
     </w:p>
     <w:p>
@@ -2716,7 +2544,7 @@
                     <pic:cNvPicPr/>
                   </pic:nvPicPr>
                   <pic:blipFill>
-                    <a:blip r:embed="rId14">
+                    <a:blip r:embed="rId15">
                       <a:extLst>
                         <a:ext uri="{28A0092B-C50C-407E-A947-70E740481C1C}">
                           <a14:useLocalDpi xmlns:a14="http://schemas.microsoft.com/office/drawing/2010/main" val="0"/>
@@ -2752,15 +2580,7 @@
         <w:jc w:val="left"/>
       </w:pPr>
       <w:r>
-        <w:t xml:space="preserve">The majority of salaries belong to those with the </w:t>
-      </w:r>
-      <w:proofErr w:type="spellStart"/>
-      <w:r>
-        <w:t>B.Tech</w:t>
-      </w:r>
-      <w:proofErr w:type="spellEnd"/>
-      <w:r>
-        <w:t xml:space="preserve">/B.E., or </w:t>
+        <w:t xml:space="preserve">The majority of salaries belong to those with the B.Tech/B.E., or </w:t>
       </w:r>
       <w:r>
         <w:t>Bachelor of Technology</w:t>
@@ -2772,15 +2592,7 @@
         <w:t>, as this bar graph illustrates. The Master of Computer Application, or MCA, comes next</w:t>
       </w:r>
       <w:r>
-        <w:t xml:space="preserve"> with only about $10,000,000. Lastly is the two </w:t>
-      </w:r>
-      <w:proofErr w:type="spellStart"/>
-      <w:r>
-        <w:t>M.Tech</w:t>
-      </w:r>
-      <w:proofErr w:type="spellEnd"/>
-      <w:r>
-        <w:t>./M.E or Master of Engineering and M.Sc. (Tech.) as Master of Science (Technology) respectively.</w:t>
+        <w:t xml:space="preserve"> with only about $10,000,000. Lastly is the two M.Tech./M.E or Master of Engineering and M.Sc. (Tech.) as Master of Science (Technology) respectively.</w:t>
       </w:r>
     </w:p>
     <w:p>
@@ -2838,16 +2650,24 @@
           <w:tab w:val="left" w:pos="1567"/>
         </w:tabs>
         <w:spacing w:before="480"/>
-        <w:jc w:val="center"/>
+        <w:jc w:val="left"/>
       </w:pPr>
       <w:r>
         <w:rPr>
           <w:noProof/>
         </w:rPr>
         <w:drawing>
-          <wp:inline distT="0" distB="0" distL="0" distR="0" wp14:anchorId="3C0A925C" wp14:editId="7C9D95BB">
+          <wp:anchor distT="0" distB="0" distL="114300" distR="114300" simplePos="0" relativeHeight="251658240" behindDoc="0" locked="0" layoutInCell="1" allowOverlap="1" wp14:anchorId="3C0A925C" wp14:editId="66FEC27E">
+            <wp:simplePos x="2918298" y="1459149"/>
+            <wp:positionH relativeFrom="column">
+              <wp:posOffset>2918298</wp:posOffset>
+            </wp:positionH>
+            <wp:positionV relativeFrom="paragraph">
+              <wp:align>top</wp:align>
+            </wp:positionV>
             <wp:extent cx="1937442" cy="1577631"/>
             <wp:effectExtent l="0" t="0" r="5715" b="0"/>
+            <wp:wrapSquare wrapText="bothSides"/>
             <wp:docPr id="1198686212" name="Picture 2" descr="A graph with numbers and lines&#10;&#10;Description automatically generated"/>
             <wp:cNvGraphicFramePr>
               <a:graphicFrameLocks xmlns:a="http://schemas.openxmlformats.org/drawingml/2006/main" noChangeAspect="1"/>
@@ -2860,7 +2680,7 @@
                     <pic:cNvPicPr/>
                   </pic:nvPicPr>
                   <pic:blipFill>
-                    <a:blip r:embed="rId15">
+                    <a:blip r:embed="rId16">
                       <a:extLst>
                         <a:ext uri="{28A0092B-C50C-407E-A947-70E740481C1C}">
                           <a14:useLocalDpi xmlns:a14="http://schemas.microsoft.com/office/drawing/2010/main" val="0"/>
@@ -2874,7 +2694,7 @@
                   <pic:spPr>
                     <a:xfrm>
                       <a:off x="0" y="0"/>
-                      <a:ext cx="1950780" cy="1588492"/>
+                      <a:ext cx="1937442" cy="1577631"/>
                     </a:xfrm>
                     <a:prstGeom prst="rect">
                       <a:avLst/>
@@ -2883,8 +2703,11 @@
                 </pic:pic>
               </a:graphicData>
             </a:graphic>
-          </wp:inline>
+          </wp:anchor>
         </w:drawing>
+      </w:r>
+      <w:r>
+        <w:br w:type="textWrapping" w:clear="all"/>
       </w:r>
     </w:p>
     <w:p>
@@ -2927,7 +2750,7 @@
                     <pic:cNvPicPr/>
                   </pic:nvPicPr>
                   <pic:blipFill>
-                    <a:blip r:embed="rId16">
+                    <a:blip r:embed="rId17">
                       <a:extLst>
                         <a:ext uri="{28A0092B-C50C-407E-A947-70E740481C1C}">
                           <a14:useLocalDpi xmlns:a14="http://schemas.microsoft.com/office/drawing/2010/main" val="0"/>
@@ -2962,6 +2785,216 @@
         <w:spacing w:before="480"/>
         <w:jc w:val="left"/>
       </w:pPr>
+      <w:r>
+        <w:t>The salaries vary across 27 different engineering specializations, ranging from $</w:t>
+      </w:r>
+      <w:r>
+        <w:t>215</w:t>
+      </w:r>
+      <w:r>
+        <w:t>,</w:t>
+      </w:r>
+      <w:r>
+        <w:t>000</w:t>
+      </w:r>
+      <w:r>
+        <w:t xml:space="preserve"> to $</w:t>
+      </w:r>
+      <w:r>
+        <w:t>38</w:t>
+      </w:r>
+      <w:r>
+        <w:t>,</w:t>
+      </w:r>
+      <w:r>
+        <w:t>290</w:t>
+      </w:r>
+      <w:r>
+        <w:t>,</w:t>
+      </w:r>
+      <w:r>
+        <w:t>000</w:t>
+      </w:r>
+      <w:r>
+        <w:t xml:space="preserve">. </w:t>
+      </w:r>
+      <w:r>
+        <w:t>The average salary for engineering specialties including computer engineering, computer science &amp; engineering, electronics and communication engineering, and information technology is much greater than for the other specializations.</w:t>
+      </w:r>
+      <w:r>
+        <w:t xml:space="preserve"> </w:t>
+      </w:r>
+      <w:r>
+        <w:t xml:space="preserve">However, as compared to the </w:t>
+      </w:r>
+      <w:r>
+        <w:lastRenderedPageBreak/>
+        <w:t>other engineering specialties, specializations like instrumentation engineering, mechanical and automation, and mechatronics often have lower average incomes.</w:t>
+      </w:r>
+    </w:p>
+    <w:p>
+      <w:pPr>
+        <w:tabs>
+          <w:tab w:val="left" w:pos="1567"/>
+        </w:tabs>
+        <w:spacing w:before="480"/>
+        <w:jc w:val="left"/>
+      </w:pPr>
+      <w:r>
+        <w:t>All things considered, this research offers insightful information on the pay range for different engineering specializations, which may help professionals, students, and policymakers make wise decisions about their education, careers, and workforce planning.</w:t>
+      </w:r>
+    </w:p>
+    <w:p>
+      <w:pPr>
+        <w:tabs>
+          <w:tab w:val="left" w:pos="1567"/>
+        </w:tabs>
+        <w:spacing w:before="480"/>
+        <w:jc w:val="left"/>
+        <w:rPr>
+          <w:b/>
+          <w:bCs/>
+        </w:rPr>
+      </w:pPr>
+      <w:r>
+        <w:rPr>
+          <w:b/>
+          <w:bCs/>
+        </w:rPr>
+        <w:t>Numerical Data Visualization</w:t>
+      </w:r>
+    </w:p>
+    <w:p>
+      <w:pPr>
+        <w:tabs>
+          <w:tab w:val="left" w:pos="1567"/>
+        </w:tabs>
+        <w:spacing w:before="480"/>
+        <w:jc w:val="left"/>
+      </w:pPr>
+      <w:r>
+        <w:t xml:space="preserve">In order to visualize the distribution of salaries and other continuous variables, identifying skewness or outliers, we are using </w:t>
+      </w:r>
+      <w:r>
+        <w:t>dataprep library to plot the statistics, histograms, and boxplots to visualize the quantile statistics, descriptive statistics and distributions, outliers of the data, combining with scatterplot to understand deeper the distribution of the target values across different features.</w:t>
+      </w:r>
+    </w:p>
+    <w:p>
+      <w:pPr>
+        <w:tabs>
+          <w:tab w:val="left" w:pos="1567"/>
+        </w:tabs>
+        <w:spacing w:before="480"/>
+        <w:jc w:val="left"/>
+      </w:pPr>
+      <w:r>
+        <w:t>Distribution and Statistics of target variable ‘salary’:</w:t>
+      </w:r>
+      <w:r>
+        <w:t xml:space="preserve"> </w:t>
+      </w:r>
+    </w:p>
+    <w:p>
+      <w:pPr>
+        <w:tabs>
+          <w:tab w:val="left" w:pos="1567"/>
+        </w:tabs>
+        <w:spacing w:before="480"/>
+        <w:jc w:val="center"/>
+      </w:pPr>
+      <w:r>
+        <w:drawing>
+          <wp:inline distT="0" distB="0" distL="0" distR="0" wp14:anchorId="5CE49B98" wp14:editId="0F49189B">
+            <wp:extent cx="3895898" cy="3015575"/>
+            <wp:effectExtent l="0" t="0" r="3175" b="0"/>
+            <wp:docPr id="2087850842" name="Picture 1" descr="A graph of a salary&#10;&#10;Description automatically generated"/>
+            <wp:cNvGraphicFramePr>
+              <a:graphicFrameLocks xmlns:a="http://schemas.openxmlformats.org/drawingml/2006/main" noChangeAspect="1"/>
+            </wp:cNvGraphicFramePr>
+            <a:graphic xmlns:a="http://schemas.openxmlformats.org/drawingml/2006/main">
+              <a:graphicData uri="http://schemas.openxmlformats.org/drawingml/2006/picture">
+                <pic:pic xmlns:pic="http://schemas.openxmlformats.org/drawingml/2006/picture">
+                  <pic:nvPicPr>
+                    <pic:cNvPr id="2087850842" name="Picture 1" descr="A graph of a salary&#10;&#10;Description automatically generated"/>
+                    <pic:cNvPicPr/>
+                  </pic:nvPicPr>
+                  <pic:blipFill>
+                    <a:blip r:embed="rId18"/>
+                    <a:stretch>
+                      <a:fillRect/>
+                    </a:stretch>
+                  </pic:blipFill>
+                  <pic:spPr>
+                    <a:xfrm>
+                      <a:off x="0" y="0"/>
+                      <a:ext cx="3905358" cy="3022897"/>
+                    </a:xfrm>
+                    <a:prstGeom prst="rect">
+                      <a:avLst/>
+                    </a:prstGeom>
+                  </pic:spPr>
+                </pic:pic>
+              </a:graphicData>
+            </a:graphic>
+          </wp:inline>
+        </w:drawing>
+      </w:r>
+    </w:p>
+    <w:p>
+      <w:pPr>
+        <w:tabs>
+          <w:tab w:val="left" w:pos="1567"/>
+        </w:tabs>
+        <w:spacing w:before="480"/>
+        <w:jc w:val="center"/>
+      </w:pPr>
+      <w:r>
+        <w:lastRenderedPageBreak/>
+        <w:drawing>
+          <wp:inline distT="0" distB="0" distL="0" distR="0" wp14:anchorId="7DDE5E06" wp14:editId="1E184265">
+            <wp:extent cx="4056434" cy="3621193"/>
+            <wp:effectExtent l="0" t="0" r="0" b="0"/>
+            <wp:docPr id="1983220691" name="Picture 1"/>
+            <wp:cNvGraphicFramePr>
+              <a:graphicFrameLocks xmlns:a="http://schemas.openxmlformats.org/drawingml/2006/main" noChangeAspect="1"/>
+            </wp:cNvGraphicFramePr>
+            <a:graphic xmlns:a="http://schemas.openxmlformats.org/drawingml/2006/main">
+              <a:graphicData uri="http://schemas.openxmlformats.org/drawingml/2006/picture">
+                <pic:pic xmlns:pic="http://schemas.openxmlformats.org/drawingml/2006/picture">
+                  <pic:nvPicPr>
+                    <pic:cNvPr id="1983220691" name=""/>
+                    <pic:cNvPicPr/>
+                  </pic:nvPicPr>
+                  <pic:blipFill>
+                    <a:blip r:embed="rId19"/>
+                    <a:stretch>
+                      <a:fillRect/>
+                    </a:stretch>
+                  </pic:blipFill>
+                  <pic:spPr>
+                    <a:xfrm>
+                      <a:off x="0" y="0"/>
+                      <a:ext cx="4171201" cy="3723646"/>
+                    </a:xfrm>
+                    <a:prstGeom prst="rect">
+                      <a:avLst/>
+                    </a:prstGeom>
+                  </pic:spPr>
+                </pic:pic>
+              </a:graphicData>
+            </a:graphic>
+          </wp:inline>
+        </w:drawing>
+      </w:r>
+    </w:p>
+    <w:p>
+      <w:pPr>
+        <w:tabs>
+          <w:tab w:val="left" w:pos="1567"/>
+        </w:tabs>
+        <w:spacing w:before="480"/>
+        <w:jc w:val="left"/>
+      </w:pPr>
     </w:p>
     <w:p>
       <w:pPr>
@@ -2990,7 +3023,7 @@
                     <pic:cNvPicPr preferRelativeResize="0"/>
                   </pic:nvPicPr>
                   <pic:blipFill>
-                    <a:blip r:embed="rId8"/>
+                    <a:blip r:embed="rId9"/>
                     <a:srcRect/>
                     <a:stretch>
                       <a:fillRect/>
@@ -3092,7 +3125,7 @@
                     <pic:cNvPicPr preferRelativeResize="0"/>
                   </pic:nvPicPr>
                   <pic:blipFill>
-                    <a:blip r:embed="rId8"/>
+                    <a:blip r:embed="rId9"/>
                     <a:srcRect/>
                     <a:stretch>
                       <a:fillRect/>
@@ -3194,7 +3227,7 @@
                     <pic:cNvPicPr preferRelativeResize="0"/>
                   </pic:nvPicPr>
                   <pic:blipFill>
-                    <a:blip r:embed="rId8"/>
+                    <a:blip r:embed="rId9"/>
                     <a:srcRect/>
                     <a:stretch>
                       <a:fillRect/>
@@ -3416,7 +3449,7 @@
                     <pic:cNvPicPr preferRelativeResize="0"/>
                   </pic:nvPicPr>
                   <pic:blipFill>
-                    <a:blip r:embed="rId8"/>
+                    <a:blip r:embed="rId9"/>
                     <a:srcRect/>
                     <a:stretch>
                       <a:fillRect/>
@@ -3518,7 +3551,7 @@
                     <pic:cNvPicPr preferRelativeResize="0"/>
                   </pic:nvPicPr>
                   <pic:blipFill>
-                    <a:blip r:embed="rId8"/>
+                    <a:blip r:embed="rId9"/>
                     <a:srcRect/>
                     <a:stretch>
                       <a:fillRect/>
@@ -3575,6 +3608,7 @@
         <w:t>Instructions: Include a list of references used throughout the project report, following the appropriate citation style.</w:t>
       </w:r>
     </w:p>
+    <w:p/>
     <w:p>
       <w:pPr>
         <w:spacing w:before="480"/>
@@ -3598,7 +3632,7 @@
                     <pic:cNvPicPr preferRelativeResize="0"/>
                   </pic:nvPicPr>
                   <pic:blipFill>
-                    <a:blip r:embed="rId8"/>
+                    <a:blip r:embed="rId9"/>
                     <a:srcRect/>
                     <a:stretch>
                       <a:fillRect/>
@@ -3640,10 +3674,10 @@
       </w:pPr>
     </w:p>
     <w:sectPr>
-      <w:headerReference w:type="default" r:id="rId17"/>
-      <w:footerReference w:type="default" r:id="rId18"/>
-      <w:headerReference w:type="first" r:id="rId19"/>
-      <w:footerReference w:type="first" r:id="rId20"/>
+      <w:headerReference w:type="default" r:id="rId20"/>
+      <w:footerReference w:type="default" r:id="rId21"/>
+      <w:headerReference w:type="first" r:id="rId22"/>
+      <w:footerReference w:type="first" r:id="rId23"/>
       <w:pgSz w:w="12240" w:h="15840"/>
       <w:pgMar w:top="1440" w:right="1440" w:bottom="1440" w:left="1440" w:header="0" w:footer="720" w:gutter="0"/>
       <w:pgNumType w:start="0"/>
@@ -7292,4 +7326,24 @@
   </a:objectDefaults>
   <a:extraClrSchemeLst/>
 </a:theme>
+</file>
+
+<file path=customXml/item1.xml><?xml version="1.0" encoding="utf-8"?>
+<b:Sources xmlns:b="http://schemas.openxmlformats.org/officeDocument/2006/bibliography" xmlns="http://schemas.openxmlformats.org/officeDocument/2006/bibliography" SelectedStyle="/APASixthEditionOfficeOnline.xsl" StyleName="APA" Version="6">
+  <b:Source>
+    <b:Tag>htt4</b:Tag>
+    <b:SourceType>InternetSite</b:SourceType>
+    <b:Guid>{DCD20D9F-C65D-A34D-8AAF-376F4C22C452}</b:Guid>
+    <b:URL>https://cloud.google.com/dataprep#:~:text=Dataprep%20by%20Trifacta%20is%20an,infrastructure%20to%20deploy%20or%20manage.</b:URL>
+    <b:RefOrder>1</b:RefOrder>
+  </b:Source>
+</b:Sources>
+</file>
+
+<file path=customXml/itemProps1.xml><?xml version="1.0" encoding="utf-8"?>
+<ds:datastoreItem xmlns:ds="http://schemas.openxmlformats.org/officeDocument/2006/customXml" ds:itemID="{525E38A7-04E9-8D4E-BEB9-4B3CE642671B}">
+  <ds:schemaRefs>
+    <ds:schemaRef ds:uri="http://schemas.openxmlformats.org/officeDocument/2006/bibliography"/>
+  </ds:schemaRefs>
+</ds:datastoreItem>
 </file>
</xml_diff>

<commit_message>
finalize visualization part and Modeling part in the final report
</commit_message>
<xml_diff>
--- a/36106-AT1-25100660-project_report.docx
+++ b/36106-AT1-25100660-project_report.docx
@@ -964,10 +964,7 @@
         <w:t xml:space="preserve"> - </w:t>
       </w:r>
       <w:r>
-        <w:t xml:space="preserve">College Graduates and Students: They can use our model to understand the specific subjects or attributes </w:t>
-      </w:r>
-      <w:r>
-        <w:t xml:space="preserve">might impact their starting salaries and be able to examine themselves which help them to be informative and make the right decision about their career planning and skills enhancement. </w:t>
+        <w:t>College Graduates and Students can leverage our model to identify factors affecting their initial salaries, aiding in informed career and skill development decisions.</w:t>
       </w:r>
     </w:p>
     <w:p>
@@ -979,10 +976,10 @@
         <w:t>Use case 2</w:t>
       </w:r>
       <w:r>
-        <w:t xml:space="preserve"> – Universities and educational institutions: </w:t>
-      </w:r>
-      <w:r>
-        <w:t>Based on their existing and extracurricular profiles, these organizations may use forecasts to advise their students about possible income expectations. It helps in refining educational programs to improve employability and pay results, at the same time helping to define realistic professional objectives.</w:t>
+        <w:t xml:space="preserve"> – </w:t>
+      </w:r>
+      <w:r>
+        <w:t>Universities and Educational Institutions can use predictions to guide students on salary expectations and refine programs for better employability and salary outcomes.</w:t>
       </w:r>
     </w:p>
     <w:p>
@@ -994,30 +991,17 @@
         <w:t>Use case 3</w:t>
       </w:r>
       <w:r>
-        <w:t xml:space="preserve"> – HR Departments and Recruitment Services: By using the model, they may improve offers and negotiations by estimating reasonable wage ranges for recent grads. This tool facilitates the recruiting process by bringing offers and expectations into line with the standards of the industry. </w:t>
-      </w:r>
-    </w:p>
-    <w:p>
-      <w:r>
-        <w:t>The complexity of the factors determining wage results and the need for willingness in salary negotiations are the main obstacles motivating this initiative. The chance is in using machine learning to examine these complex relationships and provide stakeholders insights that were hard to measure before. Data never lies. As long as the historical information is validated and trustful,  building an algorithm for formulate a trend that could use for predicting future data is the best thing we can do when it comes to assessing salaries. In this world where everybody placed their benefits above everything else</w:t>
-      </w:r>
-      <w:r>
-        <w:t>,</w:t>
-      </w:r>
-      <w:r>
-        <w:t xml:space="preserve"> evaluations can become biased, leaving room for individuals to be exploited</w:t>
-      </w:r>
-      <w:r>
-        <w:t>. Therefore,</w:t>
-      </w:r>
-      <w:r>
-        <w:t xml:space="preserve"> I see machine learning as a method to bring balance to negotiations, providing metrics that serve as fair tools benefiting both parties involved in the agreement.</w:t>
-      </w:r>
-    </w:p>
-    <w:p/>
-    <w:p/>
-    <w:p/>
-    <w:p/>
+        <w:t xml:space="preserve"> – </w:t>
+      </w:r>
+      <w:r>
+        <w:t>HR Departments and Recruitment Services can use the model to establish fair salary ranges for recent graduates, aligning offers with industry standards and streamlining recruitment.</w:t>
+      </w:r>
+    </w:p>
+    <w:p>
+      <w:r>
+        <w:t>This initiative is driven by the challenges of understanding wage determinants and the need for transparency in salary discussions. It capitalizes on machine learning to analyze complex data relationships, offering insights previously difficult to access. With validated historical data, developing algorithms to predict future trends becomes a reliable method for salary assessment. In a world prone to bias and self-interest, machine learning offers a way to ensure fairness in negotiations, providing unbiased metrics that benefit all parties involved.</w:t>
+      </w:r>
+    </w:p>
     <w:p>
       <w:pPr>
         <w:numPr>
@@ -1036,7 +1020,6 @@
           <w:sz w:val="28"/>
           <w:szCs w:val="28"/>
         </w:rPr>
-        <w:lastRenderedPageBreak/>
         <w:t>Key Objectives</w:t>
       </w:r>
     </w:p>
@@ -1159,17 +1142,25 @@
     <w:p>
       <w:pPr>
         <w:rPr>
-          <w:b/>
-          <w:bCs/>
           <w:lang w:val="en-US"/>
         </w:rPr>
       </w:pPr>
-      <w:r>
+    </w:p>
+    <w:p>
+      <w:pPr>
         <w:rPr>
           <w:b/>
           <w:bCs/>
           <w:lang w:val="en-US"/>
         </w:rPr>
+      </w:pPr>
+      <w:r>
+        <w:rPr>
+          <w:b/>
+          <w:bCs/>
+          <w:lang w:val="en-US"/>
+        </w:rPr>
+        <w:lastRenderedPageBreak/>
         <w:t>Stakeholders:</w:t>
       </w:r>
     </w:p>
@@ -1199,10 +1190,10 @@
         <w:t>:</w:t>
       </w:r>
       <w:r>
-        <w:t xml:space="preserve"> These stakeholders are interested in recruiting procedures that are fair and efficient. From that, they can make statistical decisions </w:t>
-      </w:r>
-      <w:r>
-        <w:t>in hiring process.</w:t>
+        <w:t xml:space="preserve"> </w:t>
+      </w:r>
+      <w:r>
+        <w:t>aiming for fair and efficient hiring, using statistical analysis to guide decisions.</w:t>
       </w:r>
     </w:p>
     <w:p>
@@ -1212,9 +1203,6 @@
           <w:ilvl w:val="0"/>
           <w:numId w:val="16"/>
         </w:numPr>
-        <w:rPr>
-          <w:lang w:val="en-US"/>
-        </w:rPr>
       </w:pPr>
       <w:r>
         <w:rPr>
@@ -1224,7 +1212,16 @@
         <w:t>Universities and Educational Institutions:</w:t>
       </w:r>
       <w:r>
-        <w:t xml:space="preserve"> They are seeking to improve the employability and salaries’ range of their graduates. Furthermore, they’ll be able to orientate their students to their suitable careers based on their traits and academic performances. </w:t>
+        <w:t xml:space="preserve"> </w:t>
+      </w:r>
+      <w:r>
+        <w:t>seek</w:t>
+      </w:r>
+      <w:r>
+        <w:t>ing</w:t>
+      </w:r>
+      <w:r>
+        <w:t xml:space="preserve"> to boost their graduates' employability and salary prospects while guiding students towards suitable careers based on their profiles.</w:t>
       </w:r>
     </w:p>
     <w:p>
@@ -1350,7 +1347,6 @@
           <w:noProof/>
           <w:color w:val="666666"/>
         </w:rPr>
-        <w:lastRenderedPageBreak/>
         <w:drawing>
           <wp:inline distT="114300" distB="114300" distL="114300" distR="114300" wp14:anchorId="1B1E5AA9" wp14:editId="7688BF50">
             <wp:extent cx="438150" cy="57150"/>
@@ -1404,9 +1400,14 @@
     </w:p>
     <w:p>
       <w:r>
-        <w:t xml:space="preserve">As in the project description, the dataset for this project presents information on engineering students, including their personal and academic performances, as well as their career outcomes after graduation. Therefore, we will be able to identify historical students’ personality scores and academical scores as well as their specialization and college information to distinguish their difference in the starting salaries. This data is fundamental for building a predictive model that evaluate the future engineering graduates’ beginning earnings. </w:t>
-      </w:r>
-    </w:p>
+        <w:t>The project dataset contains information on engineering students' personal, academic performances, specializations, and post-graduation outcomes, enabling the analysis of factors influencing starting salaries. This foundational data supports the creation of a model to predict future graduates' initial earnings based on historical insights.</w:t>
+      </w:r>
+    </w:p>
+    <w:p/>
+    <w:p/>
+    <w:p/>
+    <w:p/>
+    <w:p/>
     <w:p>
       <w:pPr>
         <w:rPr>
@@ -1482,10 +1483,19 @@
         <w:t>nt data:</w:t>
       </w:r>
       <w:r>
-        <w:t xml:space="preserve"> The amount of data is noticeably small (only about 600 records). </w:t>
-      </w:r>
-      <w:r>
-        <w:t>This can be a major drawback since training a complicated model to increase the prediction score requires a large amount of data. We may need to consider overfitting issues due to the limited amount of data.</w:t>
+        <w:t xml:space="preserve"> </w:t>
+      </w:r>
+      <w:r>
+        <w:t xml:space="preserve">With only around </w:t>
+      </w:r>
+      <w:r>
+        <w:t>2998</w:t>
+      </w:r>
+      <w:r>
+        <w:t xml:space="preserve"> </w:t>
+      </w:r>
+      <w:r>
+        <w:t>records, the dataset's small size could hinder model training and risk overfitting.</w:t>
       </w:r>
     </w:p>
     <w:p>
@@ -1509,7 +1519,10 @@
         <w:t>Outdated Information:</w:t>
       </w:r>
       <w:r>
-        <w:t xml:space="preserve"> The dataset may require frequent revisions to remain current as the job market and educational requirements change rapidly nowadays.</w:t>
+        <w:t xml:space="preserve"> </w:t>
+      </w:r>
+      <w:r>
+        <w:t>Rapid changes in the job market and education necessitate frequent dataset updates.</w:t>
       </w:r>
     </w:p>
     <w:p>
@@ -1563,13 +1576,10 @@
         <w:t>Representativeness:</w:t>
       </w:r>
       <w:r>
-        <w:t xml:space="preserve"> Predictions maybe biased toward more represented areas because not all engineering disciplines may be equally covered by the dataset</w:t>
-      </w:r>
-      <w:r>
-        <w:t>.</w:t>
-      </w:r>
-      <w:r>
         <w:t xml:space="preserve"> </w:t>
+      </w:r>
+      <w:r>
+        <w:t>The dataset may not equally cover all engineering disciplines, leading to biased predictions towards more represented areas.</w:t>
       </w:r>
     </w:p>
     <w:p>
@@ -1607,232 +1617,338 @@
         <w:t xml:space="preserve"> data:</w:t>
       </w:r>
       <w:r>
-        <w:t xml:space="preserve"> Luckily, there is no record of missing value of data</w:t>
-      </w:r>
-      <w:r>
-        <w:t xml:space="preserve"> or any duplicate</w:t>
-      </w:r>
-      <w:r>
-        <w:t xml:space="preserve"> in this dataset</w:t>
-      </w:r>
-      <w:r>
-        <w:t>, only a few ‘0’ value which can be replace by back-fill method with no significant impact to the performance of the model</w:t>
-      </w:r>
-      <w:r>
-        <w:t xml:space="preserve">. </w:t>
-      </w:r>
-      <w:r>
-        <w:t xml:space="preserve">Nevertheless, in the real-world data, this </w:t>
-      </w:r>
-      <w:r>
+        <w:t xml:space="preserve"> </w:t>
+      </w:r>
+      <w:r>
+        <w:t>No missing or duplicated data issues are noted, with minor '0' values fixable by back-fill methods. However, real-world data often presents these challenges, requiring imputation techniques that might introduce biases.</w:t>
+      </w:r>
+    </w:p>
+    <w:p>
+      <w:pPr>
+        <w:rPr>
+          <w:b/>
+          <w:bCs/>
+        </w:rPr>
+      </w:pPr>
+      <w:r>
+        <w:rPr>
+          <w:b/>
+          <w:bCs/>
+        </w:rPr>
+        <w:t>Variables and Features Significance</w:t>
+      </w:r>
+    </w:p>
+    <w:p>
+      <w:pPr>
+        <w:pStyle w:val="ListParagraph"/>
+        <w:numPr>
+          <w:ilvl w:val="0"/>
+          <w:numId w:val="16"/>
+        </w:numPr>
+        <w:rPr>
+          <w:b/>
+          <w:bCs/>
+        </w:rPr>
+      </w:pPr>
+      <w:r>
+        <w:rPr>
+          <w:b/>
+          <w:bCs/>
+        </w:rPr>
+        <w:t>De-identification data</w:t>
+      </w:r>
+      <w:r>
+        <w:rPr>
+          <w:b/>
+          <w:bCs/>
+        </w:rPr>
+        <w:t xml:space="preserve"> </w:t>
+      </w:r>
+      <w:r>
+        <w:t>(ID, Gender, DOB)</w:t>
+      </w:r>
+      <w:r>
+        <w:t xml:space="preserve">: </w:t>
+      </w:r>
+      <w:r>
+        <w:t>Determine the identity information of the candidate</w:t>
+      </w:r>
+    </w:p>
+    <w:p>
+      <w:pPr>
+        <w:pStyle w:val="ListParagraph"/>
+        <w:numPr>
+          <w:ilvl w:val="0"/>
+          <w:numId w:val="16"/>
+        </w:numPr>
+        <w:rPr>
+          <w:b/>
+          <w:bCs/>
+        </w:rPr>
+      </w:pPr>
+      <w:r>
+        <w:rPr>
+          <w:b/>
+          <w:bCs/>
+        </w:rPr>
+        <w:t>Academic Performance</w:t>
+      </w:r>
+      <w:r>
+        <w:rPr>
+          <w:b/>
+          <w:bCs/>
+        </w:rPr>
+        <w:t xml:space="preserve"> </w:t>
+      </w:r>
+      <w:r>
+        <w:t>(</w:t>
+      </w:r>
+      <w:r>
+        <w:t>10percentag</w:t>
+      </w:r>
+      <w:r>
+        <w:t xml:space="preserve">e, </w:t>
+      </w:r>
+      <w:r>
+        <w:t>12graduation</w:t>
+      </w:r>
+      <w:r>
+        <w:t xml:space="preserve">, </w:t>
+      </w:r>
+      <w:r>
+        <w:t>12percentage</w:t>
+      </w:r>
+      <w:r>
+        <w:t xml:space="preserve">, </w:t>
+      </w:r>
+      <w:proofErr w:type="spellStart"/>
+      <w:r>
+        <w:t>CollegeGPA</w:t>
+      </w:r>
+      <w:proofErr w:type="spellEnd"/>
+      <w:r>
+        <w:t>)</w:t>
+      </w:r>
+      <w:r>
+        <w:rPr>
+          <w:b/>
+          <w:bCs/>
+        </w:rPr>
+        <w:t>:</w:t>
+      </w:r>
+      <w:r>
+        <w:t xml:space="preserve"> Reflects a student’s academic background, which may be related to their knowledge, skills and earning potential.</w:t>
+      </w:r>
+    </w:p>
+    <w:p>
+      <w:pPr>
+        <w:pStyle w:val="ListParagraph"/>
+        <w:numPr>
+          <w:ilvl w:val="0"/>
+          <w:numId w:val="16"/>
+        </w:numPr>
+        <w:rPr>
+          <w:b/>
+          <w:bCs/>
+        </w:rPr>
+      </w:pPr>
+      <w:r>
+        <w:rPr>
+          <w:b/>
+          <w:bCs/>
+        </w:rPr>
+        <w:t>University Characteristics</w:t>
+      </w:r>
+      <w:r>
+        <w:rPr>
+          <w:b/>
+          <w:bCs/>
+        </w:rPr>
+        <w:t xml:space="preserve"> </w:t>
+      </w:r>
+      <w:r>
+        <w:t>(</w:t>
+      </w:r>
+      <w:proofErr w:type="spellStart"/>
+      <w:r>
+        <w:rPr>
+          <w:rFonts w:ascii="AppleSystemUIFont" w:hAnsi="AppleSystemUIFont" w:cs="AppleSystemUIFont"/>
+          <w:sz w:val="26"/>
+          <w:szCs w:val="26"/>
+          <w:lang w:val="en-US"/>
+        </w:rPr>
+        <w:t>CollegeID</w:t>
+      </w:r>
+      <w:proofErr w:type="spellEnd"/>
+      <w:r>
+        <w:rPr>
+          <w:rFonts w:ascii="AppleSystemUIFont" w:hAnsi="AppleSystemUIFont" w:cs="AppleSystemUIFont"/>
+          <w:sz w:val="26"/>
+          <w:szCs w:val="26"/>
+          <w:lang w:val="en-US"/>
+        </w:rPr>
+        <w:t>,</w:t>
+      </w:r>
+      <w:r>
+        <w:rPr>
+          <w:rFonts w:ascii="AppleSystemUIFont" w:hAnsi="AppleSystemUIFont" w:cs="AppleSystemUIFont"/>
+          <w:b/>
+          <w:bCs/>
+          <w:sz w:val="26"/>
+          <w:szCs w:val="26"/>
+          <w:lang w:val="en-US"/>
+        </w:rPr>
+        <w:t xml:space="preserve"> </w:t>
+      </w:r>
+      <w:proofErr w:type="spellStart"/>
+      <w:r>
+        <w:t>CollegeTier</w:t>
+      </w:r>
+      <w:proofErr w:type="spellEnd"/>
+      <w:r>
+        <w:t xml:space="preserve">, </w:t>
+      </w:r>
+      <w:proofErr w:type="spellStart"/>
+      <w:r>
+        <w:t>CollegeCityID</w:t>
+      </w:r>
+      <w:proofErr w:type="spellEnd"/>
+      <w:r>
+        <w:t xml:space="preserve">, </w:t>
+      </w:r>
+      <w:proofErr w:type="spellStart"/>
+      <w:r>
+        <w:t>CollegeCityTier</w:t>
+      </w:r>
+      <w:proofErr w:type="spellEnd"/>
+      <w:r>
+        <w:t>)</w:t>
+      </w:r>
+      <w:r>
+        <w:rPr>
+          <w:b/>
+          <w:bCs/>
+        </w:rPr>
+        <w:t>:</w:t>
+      </w:r>
+      <w:r>
+        <w:t xml:space="preserve"> Show the college characteristics that may have an impact on salary outcomes by indicating the quality of education and networking possibility.</w:t>
+      </w:r>
+    </w:p>
+    <w:p>
+      <w:pPr>
+        <w:pStyle w:val="ListParagraph"/>
+        <w:numPr>
+          <w:ilvl w:val="0"/>
+          <w:numId w:val="16"/>
+        </w:numPr>
+        <w:rPr>
+          <w:b/>
+          <w:bCs/>
+        </w:rPr>
+      </w:pPr>
+      <w:r>
+        <w:rPr>
+          <w:b/>
+          <w:bCs/>
+        </w:rPr>
+        <w:t>Field of Study data</w:t>
+      </w:r>
+      <w:r>
+        <w:rPr>
+          <w:b/>
+          <w:bCs/>
+        </w:rPr>
+        <w:t xml:space="preserve"> </w:t>
+      </w:r>
+      <w:r>
+        <w:t>(</w:t>
+      </w:r>
+      <w:r>
+        <w:t>Degree</w:t>
+      </w:r>
+      <w:r>
+        <w:t xml:space="preserve">, </w:t>
+      </w:r>
+      <w:r>
+        <w:t>Specialization</w:t>
+      </w:r>
+      <w:r>
+        <w:t>)</w:t>
+      </w:r>
+      <w:r>
+        <w:rPr>
+          <w:b/>
+          <w:bCs/>
+        </w:rPr>
+        <w:t>:</w:t>
+      </w:r>
+      <w:r>
+        <w:t xml:space="preserve"> This data is essential for comprehending the differences in pay between engineering specialties.</w:t>
+      </w:r>
+    </w:p>
+    <w:p>
+      <w:pPr>
+        <w:pStyle w:val="ListParagraph"/>
+        <w:numPr>
+          <w:ilvl w:val="0"/>
+          <w:numId w:val="16"/>
+        </w:numPr>
+        <w:rPr>
+          <w:b/>
+          <w:bCs/>
+        </w:rPr>
+      </w:pPr>
+      <w:r>
+        <w:rPr>
+          <w:b/>
+          <w:bCs/>
+        </w:rPr>
         <w:lastRenderedPageBreak/>
-        <w:t>problem will happen spontaneously and require imputation techniques that may further introduce additional biases.</w:t>
-      </w:r>
-    </w:p>
-    <w:p>
-      <w:pPr>
-        <w:rPr>
-          <w:b/>
-          <w:bCs/>
-        </w:rPr>
-      </w:pPr>
-      <w:r>
-        <w:rPr>
-          <w:b/>
-          <w:bCs/>
-        </w:rPr>
-        <w:t>Variables and Features Significance</w:t>
-      </w:r>
-    </w:p>
-    <w:p>
-      <w:pPr>
-        <w:spacing w:line="240" w:lineRule="auto"/>
-      </w:pPr>
-      <w:r>
-        <w:t xml:space="preserve">1. </w:t>
-      </w:r>
-      <w:r>
-        <w:rPr>
-          <w:b/>
-          <w:bCs/>
-        </w:rPr>
-        <w:t>De-identification data:</w:t>
-      </w:r>
-      <w:r>
-        <w:t xml:space="preserve"> Determine the identity information of the candidate</w:t>
-      </w:r>
-    </w:p>
-    <w:p>
-      <w:pPr>
-        <w:spacing w:line="240" w:lineRule="auto"/>
-      </w:pPr>
-      <w:r>
-        <w:t>- ID: A unique ID to identify a candidate</w:t>
-      </w:r>
-    </w:p>
-    <w:p>
-      <w:pPr>
-        <w:spacing w:line="240" w:lineRule="auto"/>
-      </w:pPr>
-      <w:r>
-        <w:t>- Gender: Candidate’s gender</w:t>
-      </w:r>
-    </w:p>
-    <w:p>
-      <w:pPr>
-        <w:spacing w:line="240" w:lineRule="auto"/>
-      </w:pPr>
-      <w:r>
-        <w:t>- DOB: Date of birth of the candidate</w:t>
-      </w:r>
-    </w:p>
-    <w:p>
-      <w:pPr>
-        <w:spacing w:line="240" w:lineRule="auto"/>
-      </w:pPr>
-      <w:r>
-        <w:t>- CollegeGPA: Aggregate GPA at graduation</w:t>
-      </w:r>
-    </w:p>
-    <w:p>
-      <w:pPr>
-        <w:spacing w:line="240" w:lineRule="auto"/>
-      </w:pPr>
-      <w:r>
-        <w:t xml:space="preserve">2. </w:t>
-      </w:r>
-      <w:r>
-        <w:rPr>
-          <w:b/>
-          <w:bCs/>
-        </w:rPr>
-        <w:t>Academic Performance:</w:t>
-      </w:r>
-      <w:r>
-        <w:t xml:space="preserve"> Reflects a student’s academic background, which may be related to their knowledge, skills and earning potential.</w:t>
-      </w:r>
-    </w:p>
-    <w:p>
-      <w:pPr>
-        <w:spacing w:line="240" w:lineRule="auto"/>
-      </w:pPr>
-      <w:r>
-        <w:t>- 10percentage: Overall marks obtained in Year 10</w:t>
-      </w:r>
-    </w:p>
-    <w:p>
-      <w:pPr>
-        <w:spacing w:line="240" w:lineRule="auto"/>
-      </w:pPr>
-      <w:r>
-        <w:t>- 12graduation: Year of high school graduation (Year 12)</w:t>
-      </w:r>
-    </w:p>
-    <w:p>
-      <w:pPr>
-        <w:spacing w:line="240" w:lineRule="auto"/>
-      </w:pPr>
-      <w:r>
-        <w:t>- 12percentage: Overall marks obtained in Year 12</w:t>
-      </w:r>
-    </w:p>
-    <w:p>
-      <w:pPr>
-        <w:spacing w:line="240" w:lineRule="auto"/>
-      </w:pPr>
-      <w:r>
-        <w:t xml:space="preserve">3. </w:t>
-      </w:r>
-      <w:r>
-        <w:rPr>
-          <w:b/>
-          <w:bCs/>
-        </w:rPr>
-        <w:t>University Characteristics:</w:t>
-      </w:r>
-      <w:r>
-        <w:t xml:space="preserve"> Show the college characteristics that may have an impact on salary outcomes by indicating the quality of education and networking possibility.</w:t>
-      </w:r>
-    </w:p>
-    <w:p>
-      <w:pPr>
-        <w:spacing w:line="240" w:lineRule="auto"/>
-      </w:pPr>
-      <w:r>
-        <w:t>- CollegeID: Unique ID identifying the university/college which the candidate attended for her/his undergraduate</w:t>
-      </w:r>
-    </w:p>
-    <w:p>
-      <w:pPr>
-        <w:spacing w:line="240" w:lineRule="auto"/>
-      </w:pPr>
-      <w:r>
-        <w:t>- CollegeTier: Each college has been annotated as 1 or 2. The annotations have been computed from the average scores obtained by the students in the college/university. Colleges with an average score above a threshold are tagged as 1 and others as 2.</w:t>
-      </w:r>
-    </w:p>
-    <w:p>
-      <w:pPr>
-        <w:spacing w:line="240" w:lineRule="auto"/>
-      </w:pPr>
-      <w:r>
-        <w:t>- CollegeCityID: A unique ID to identify the city in which the college is located in.</w:t>
-      </w:r>
-    </w:p>
-    <w:p>
-      <w:pPr>
-        <w:spacing w:line="240" w:lineRule="auto"/>
-      </w:pPr>
-      <w:r>
-        <w:t>- CollegeCityTier: The tier of the city in which the college is located in. This is annotated based on the population of the cities.</w:t>
-      </w:r>
-    </w:p>
-    <w:p>
-      <w:pPr>
-        <w:spacing w:line="240" w:lineRule="auto"/>
-      </w:pPr>
-      <w:r>
-        <w:t xml:space="preserve">4. </w:t>
-      </w:r>
-      <w:r>
-        <w:rPr>
-          <w:b/>
-          <w:bCs/>
-        </w:rPr>
-        <w:t>Field of Study data:</w:t>
-      </w:r>
-      <w:r>
-        <w:t xml:space="preserve"> This data is essential for comprehending the differences in pay between engineering specialties.</w:t>
-      </w:r>
-    </w:p>
-    <w:p>
-      <w:pPr>
-        <w:spacing w:line="240" w:lineRule="auto"/>
-      </w:pPr>
-      <w:r>
-        <w:t>- Degree: Degree obtained/pursued by the candidate</w:t>
-      </w:r>
-    </w:p>
-    <w:p>
-      <w:pPr>
-        <w:spacing w:line="240" w:lineRule="auto"/>
-      </w:pPr>
-      <w:r>
-        <w:t>- Specialization: Specialization pursued by the candidate</w:t>
-      </w:r>
-    </w:p>
-    <w:p>
-      <w:pPr>
-        <w:spacing w:line="240" w:lineRule="auto"/>
-      </w:pPr>
-      <w:r>
-        <w:t xml:space="preserve">5. </w:t>
-      </w:r>
-      <w:r>
-        <w:rPr>
-          <w:b/>
-          <w:bCs/>
-        </w:rPr>
-        <w:t>Personal Traits:</w:t>
+        <w:t>Personal Traits</w:t>
+      </w:r>
+      <w:r>
+        <w:rPr>
+          <w:b/>
+          <w:bCs/>
+        </w:rPr>
+        <w:t xml:space="preserve"> </w:t>
+      </w:r>
+      <w:r>
+        <w:t>(</w:t>
+      </w:r>
+      <w:r>
+        <w:t>conscientiousness</w:t>
+      </w:r>
+      <w:r>
+        <w:t xml:space="preserve">, </w:t>
+      </w:r>
+      <w:r>
+        <w:t>agreeableness</w:t>
+      </w:r>
+      <w:r>
+        <w:t xml:space="preserve">, </w:t>
+      </w:r>
+      <w:r>
+        <w:t>extraversion</w:t>
+      </w:r>
+      <w:r>
+        <w:t xml:space="preserve">, neuroticism, </w:t>
+      </w:r>
+      <w:proofErr w:type="spellStart"/>
+      <w:r>
+        <w:t>openess_to_experience</w:t>
+      </w:r>
+      <w:proofErr w:type="spellEnd"/>
+      <w:r>
+        <w:t>)</w:t>
+      </w:r>
+      <w:r>
+        <w:rPr>
+          <w:b/>
+          <w:bCs/>
+        </w:rPr>
+        <w:t>:</w:t>
       </w:r>
       <w:r>
         <w:t xml:space="preserve"> These show the score describe the soft skills of the students whose influence maybe less significant than that of academic and professional </w:t>
@@ -1846,58 +1962,136 @@
     </w:p>
     <w:p>
       <w:pPr>
-        <w:spacing w:line="240" w:lineRule="auto"/>
-      </w:pPr>
-      <w:r>
-        <w:t>- conscientiousness: Scores in one of the sections of personality test</w:t>
-      </w:r>
-    </w:p>
-    <w:p>
-      <w:pPr>
-        <w:spacing w:line="240" w:lineRule="auto"/>
-      </w:pPr>
-      <w:r>
-        <w:t>- agreeableness: Scores in one of the sections of personality test</w:t>
-      </w:r>
-    </w:p>
-    <w:p>
-      <w:pPr>
-        <w:spacing w:line="240" w:lineRule="auto"/>
-      </w:pPr>
-      <w:r>
-        <w:lastRenderedPageBreak/>
-        <w:t>- extraversion: Scores in one of the sections of personality test</w:t>
-      </w:r>
-    </w:p>
-    <w:p>
-      <w:pPr>
-        <w:spacing w:line="240" w:lineRule="auto"/>
-      </w:pPr>
-      <w:r>
-        <w:t>- nueroticism: Scores in one of the sections of personality test</w:t>
-      </w:r>
-    </w:p>
-    <w:p>
-      <w:pPr>
-        <w:spacing w:line="240" w:lineRule="auto"/>
-      </w:pPr>
-      <w:r>
-        <w:t>- openess_to_experience: Scores in one of the sections of personality test</w:t>
-      </w:r>
-    </w:p>
-    <w:p>
-      <w:pPr>
-        <w:spacing w:line="240" w:lineRule="auto"/>
-      </w:pPr>
-      <w:r>
-        <w:t>6</w:t>
-      </w:r>
-      <w:r>
-        <w:rPr>
-          <w:b/>
-          <w:bCs/>
-        </w:rPr>
-        <w:t>. Scores:</w:t>
+        <w:pStyle w:val="ListParagraph"/>
+        <w:numPr>
+          <w:ilvl w:val="0"/>
+          <w:numId w:val="16"/>
+        </w:numPr>
+        <w:jc w:val="left"/>
+        <w:rPr>
+          <w:b/>
+          <w:bCs/>
+        </w:rPr>
+      </w:pPr>
+      <w:r>
+        <w:rPr>
+          <w:b/>
+          <w:bCs/>
+        </w:rPr>
+        <w:t>Scores</w:t>
+      </w:r>
+      <w:r>
+        <w:rPr>
+          <w:b/>
+          <w:bCs/>
+        </w:rPr>
+        <w:t xml:space="preserve"> </w:t>
+      </w:r>
+      <w:r>
+        <w:t>(</w:t>
+      </w:r>
+      <w:r>
+        <w:t>English</w:t>
+      </w:r>
+      <w:r>
+        <w:t xml:space="preserve">, </w:t>
+      </w:r>
+      <w:r>
+        <w:t>Logical</w:t>
+      </w:r>
+      <w:r>
+        <w:t xml:space="preserve">, </w:t>
+      </w:r>
+      <w:r>
+        <w:t>Quant</w:t>
+      </w:r>
+      <w:r>
+        <w:t xml:space="preserve">, </w:t>
+      </w:r>
+      <w:r>
+        <w:t>Domain</w:t>
+      </w:r>
+      <w:r>
+        <w:t xml:space="preserve">, </w:t>
+      </w:r>
+      <w:proofErr w:type="spellStart"/>
+      <w:r>
+        <w:t>ComputerProgramming</w:t>
+      </w:r>
+      <w:proofErr w:type="spellEnd"/>
+      <w:r>
+        <w:t xml:space="preserve">, </w:t>
+      </w:r>
+      <w:proofErr w:type="spellStart"/>
+      <w:r>
+        <w:t>ElectronicsAndSemicon</w:t>
+      </w:r>
+      <w:proofErr w:type="spellEnd"/>
+      <w:r>
+        <w:t xml:space="preserve">, </w:t>
+      </w:r>
+      <w:proofErr w:type="spellStart"/>
+      <w:r>
+        <w:t>ComputerScience</w:t>
+      </w:r>
+      <w:proofErr w:type="spellEnd"/>
+      <w:r>
+        <w:t xml:space="preserve">, </w:t>
+      </w:r>
+      <w:proofErr w:type="spellStart"/>
+      <w:r>
+        <w:t>MechanicalEngg</w:t>
+      </w:r>
+      <w:proofErr w:type="spellEnd"/>
+      <w:r>
+        <w:t xml:space="preserve">, </w:t>
+      </w:r>
+      <w:proofErr w:type="spellStart"/>
+      <w:r>
+        <w:t>ElectricalEngg</w:t>
+      </w:r>
+      <w:proofErr w:type="spellEnd"/>
+      <w:r>
+        <w:t xml:space="preserve">, </w:t>
+      </w:r>
+      <w:proofErr w:type="spellStart"/>
+      <w:r>
+        <w:t>TelecomEngg</w:t>
+      </w:r>
+      <w:proofErr w:type="spellEnd"/>
+      <w:r>
+        <w:t xml:space="preserve">, </w:t>
+      </w:r>
+      <w:proofErr w:type="spellStart"/>
+      <w:r>
+        <w:t>TelecomEngg</w:t>
+      </w:r>
+      <w:proofErr w:type="spellEnd"/>
+      <w:r>
+        <w:t xml:space="preserve">, </w:t>
+      </w:r>
+      <w:proofErr w:type="spellStart"/>
+      <w:r>
+        <w:t>CivilEngg</w:t>
+      </w:r>
+      <w:proofErr w:type="spellEnd"/>
+      <w:r>
+        <w:t xml:space="preserve">, </w:t>
+      </w:r>
+      <w:proofErr w:type="spellStart"/>
+      <w:r>
+        <w:t>CollegeGPA</w:t>
+      </w:r>
+      <w:proofErr w:type="spellEnd"/>
+      <w:r>
+        <w:t>)</w:t>
+      </w:r>
+      <w:r>
+        <w:rPr>
+          <w:b/>
+          <w:bCs/>
+        </w:rPr>
+        <w:t>:</w:t>
       </w:r>
       <w:r>
         <w:t xml:space="preserve"> Provide certain information and skill sets that may be correlated with pay and work performance.</w:t>
@@ -1905,105 +2099,22 @@
     </w:p>
     <w:p>
       <w:pPr>
-        <w:spacing w:line="240" w:lineRule="auto"/>
-      </w:pPr>
-      <w:r>
-        <w:t>- English: Scores in English section</w:t>
-      </w:r>
-    </w:p>
-    <w:p>
-      <w:pPr>
-        <w:spacing w:line="240" w:lineRule="auto"/>
-      </w:pPr>
-      <w:r>
-        <w:t>- Logical: Score in Logical ability section</w:t>
-      </w:r>
-    </w:p>
-    <w:p>
-      <w:pPr>
-        <w:spacing w:line="240" w:lineRule="auto"/>
-      </w:pPr>
-      <w:r>
-        <w:t>- Quant: Score in Quantitative ability section</w:t>
-      </w:r>
-    </w:p>
-    <w:p>
-      <w:pPr>
-        <w:spacing w:line="240" w:lineRule="auto"/>
-      </w:pPr>
-      <w:r>
-        <w:t>- Domain: Scores in domain module</w:t>
-      </w:r>
-    </w:p>
-    <w:p>
-      <w:pPr>
-        <w:spacing w:line="240" w:lineRule="auto"/>
-      </w:pPr>
-      <w:r>
-        <w:t>- ComputerProgramming: Score in Computer programming section</w:t>
-      </w:r>
-    </w:p>
-    <w:p>
-      <w:pPr>
-        <w:spacing w:line="240" w:lineRule="auto"/>
-      </w:pPr>
-      <w:r>
-        <w:t>- ElectronicsAndSemicon: Score in Electronics &amp; Semiconductor Engineering section</w:t>
-      </w:r>
-    </w:p>
-    <w:p>
-      <w:pPr>
-        <w:spacing w:line="240" w:lineRule="auto"/>
-      </w:pPr>
-      <w:r>
-        <w:t>- ComputerScience: Score in Computer Science section</w:t>
-      </w:r>
-    </w:p>
-    <w:p>
-      <w:pPr>
-        <w:spacing w:line="240" w:lineRule="auto"/>
-      </w:pPr>
-      <w:r>
-        <w:t>- MechanicalEngg: Score in Mechanical Engineering section</w:t>
-      </w:r>
-    </w:p>
-    <w:p>
-      <w:pPr>
-        <w:spacing w:line="240" w:lineRule="auto"/>
-      </w:pPr>
-      <w:r>
-        <w:t>- ElectricalEngg: Score in Electrical Engineering section</w:t>
-      </w:r>
-    </w:p>
-    <w:p>
-      <w:pPr>
-        <w:spacing w:line="240" w:lineRule="auto"/>
-      </w:pPr>
-      <w:r>
-        <w:t>- TelecomEngg: Score in Telecommunication Engineering section</w:t>
-      </w:r>
-    </w:p>
-    <w:p>
-      <w:pPr>
-        <w:spacing w:line="240" w:lineRule="auto"/>
-      </w:pPr>
-      <w:r>
-        <w:t>- CivilEngg: Score in Civil Engineering section</w:t>
-      </w:r>
-    </w:p>
-    <w:p>
-      <w:pPr>
-        <w:spacing w:line="240" w:lineRule="auto"/>
-      </w:pPr>
-      <w:r>
-        <w:t>7</w:t>
-      </w:r>
-      <w:r>
-        <w:rPr>
-          <w:b/>
-          <w:bCs/>
-        </w:rPr>
-        <w:t>. Graduation Year</w:t>
+        <w:pStyle w:val="ListParagraph"/>
+        <w:numPr>
+          <w:ilvl w:val="0"/>
+          <w:numId w:val="16"/>
+        </w:numPr>
+        <w:rPr>
+          <w:b/>
+          <w:bCs/>
+        </w:rPr>
+      </w:pPr>
+      <w:r>
+        <w:rPr>
+          <w:b/>
+          <w:bCs/>
+        </w:rPr>
+        <w:t>Graduation Year</w:t>
       </w:r>
       <w:r>
         <w:t xml:space="preserve"> - Year of graduation (</w:t>
@@ -2112,7 +2223,6 @@
         <w:jc w:val="center"/>
       </w:pPr>
       <w:r>
-        <w:lastRenderedPageBreak/>
         <w:drawing>
           <wp:inline distT="0" distB="0" distL="0" distR="0" wp14:anchorId="0D4304F3" wp14:editId="5F21852A">
             <wp:extent cx="5473700" cy="342900"/>
@@ -2173,11 +2283,12 @@
         <w:jc w:val="center"/>
       </w:pPr>
       <w:r>
+        <w:lastRenderedPageBreak/>
         <w:drawing>
-          <wp:inline distT="0" distB="0" distL="0" distR="0" wp14:anchorId="41702F53" wp14:editId="07D457B6">
-            <wp:extent cx="5130800" cy="2400300"/>
-            <wp:effectExtent l="0" t="0" r="0" b="0"/>
-            <wp:docPr id="333735191" name="Picture 1"/>
+          <wp:inline distT="0" distB="0" distL="0" distR="0" wp14:anchorId="7C6811F2" wp14:editId="0F5EBE45">
+            <wp:extent cx="5408579" cy="2505747"/>
+            <wp:effectExtent l="0" t="0" r="1905" b="0"/>
+            <wp:docPr id="223630468" name="Picture 1"/>
             <wp:cNvGraphicFramePr>
               <a:graphicFrameLocks xmlns:a="http://schemas.openxmlformats.org/drawingml/2006/main" noChangeAspect="1"/>
             </wp:cNvGraphicFramePr>
@@ -2185,7 +2296,7 @@
               <a:graphicData uri="http://schemas.openxmlformats.org/drawingml/2006/picture">
                 <pic:pic xmlns:pic="http://schemas.openxmlformats.org/drawingml/2006/picture">
                   <pic:nvPicPr>
-                    <pic:cNvPr id="333735191" name=""/>
+                    <pic:cNvPr id="223630468" name=""/>
                     <pic:cNvPicPr/>
                   </pic:nvPicPr>
                   <pic:blipFill>
@@ -2197,7 +2308,7 @@
                   <pic:spPr>
                     <a:xfrm>
                       <a:off x="0" y="0"/>
-                      <a:ext cx="5130800" cy="2400300"/>
+                      <a:ext cx="5435498" cy="2518219"/>
                     </a:xfrm>
                     <a:prstGeom prst="rect">
                       <a:avLst/>
@@ -2219,7 +2330,19 @@
         <w:jc w:val="left"/>
       </w:pPr>
       <w:r>
-        <w:t>It is clear from the gender differences in your dataset that there is a substantial gender imbalance in the engineering profession, with 76.46% of engineering students being male and only 23.54% being female. Due to a number of socioeconomic, cultural, and educational variables, female involvement in STEM (Science, Technology, Engineering, and Mathematics) industries has historically been lower. This imbalance is symptomatic of a global trend in these subjects.</w:t>
+        <w:t>It is clear from the gender differences in your dataset that there is a substantial gender imbalance in the engineering profession, with 76.</w:t>
+      </w:r>
+      <w:r>
+        <w:t>12</w:t>
+      </w:r>
+      <w:r>
+        <w:t>% of engineering students being male and only 23.</w:t>
+      </w:r>
+      <w:r>
+        <w:t>88</w:t>
+      </w:r>
+      <w:r>
+        <w:t>% being female. Due to a number of socioeconomic, cultural, and educational variables, female involvement in STEM (Science, Technology, Engineering, and Mathematics) industries has historically been lower. This imbalance is symptomatic of a global trend in these subjects.</w:t>
       </w:r>
     </w:p>
     <w:p>
@@ -2234,77 +2357,11 @@
           <w:bCs/>
         </w:rPr>
       </w:pPr>
-    </w:p>
-    <w:p>
-      <w:pPr>
-        <w:tabs>
-          <w:tab w:val="left" w:pos="1567"/>
-        </w:tabs>
-        <w:spacing w:before="480"/>
-        <w:jc w:val="left"/>
-        <w:rPr>
-          <w:b/>
-          <w:bCs/>
-        </w:rPr>
-      </w:pPr>
-    </w:p>
-    <w:p>
-      <w:pPr>
-        <w:tabs>
-          <w:tab w:val="left" w:pos="1567"/>
-        </w:tabs>
-        <w:spacing w:before="480"/>
-        <w:jc w:val="left"/>
-        <w:rPr>
-          <w:b/>
-          <w:bCs/>
-        </w:rPr>
-      </w:pPr>
-    </w:p>
-    <w:p>
-      <w:pPr>
-        <w:tabs>
-          <w:tab w:val="left" w:pos="1567"/>
-        </w:tabs>
-        <w:spacing w:before="480"/>
-        <w:jc w:val="left"/>
-        <w:rPr>
-          <w:b/>
-          <w:bCs/>
-        </w:rPr>
-      </w:pPr>
-    </w:p>
-    <w:p>
-      <w:pPr>
-        <w:tabs>
-          <w:tab w:val="left" w:pos="1567"/>
-        </w:tabs>
-        <w:spacing w:before="480"/>
-        <w:jc w:val="left"/>
-        <w:rPr>
-          <w:b/>
-          <w:bCs/>
-        </w:rPr>
-      </w:pPr>
-    </w:p>
-    <w:p>
-      <w:pPr>
-        <w:tabs>
-          <w:tab w:val="left" w:pos="1567"/>
-        </w:tabs>
-        <w:spacing w:before="480"/>
-        <w:jc w:val="left"/>
-        <w:rPr>
-          <w:b/>
-          <w:bCs/>
-        </w:rPr>
-      </w:pPr>
-      <w:r>
-        <w:rPr>
-          <w:b/>
-          <w:bCs/>
-        </w:rPr>
-        <w:lastRenderedPageBreak/>
+      <w:r>
+        <w:rPr>
+          <w:b/>
+          <w:bCs/>
+        </w:rPr>
         <w:t>Correlation Matrix</w:t>
       </w:r>
     </w:p>
@@ -2318,9 +2375,9 @@
       </w:pPr>
       <w:r>
         <w:drawing>
-          <wp:inline distT="0" distB="0" distL="0" distR="0" wp14:anchorId="406E6888" wp14:editId="37FCCF0A">
-            <wp:extent cx="3956364" cy="3279618"/>
-            <wp:effectExtent l="0" t="0" r="0" b="0"/>
+          <wp:inline distT="0" distB="0" distL="0" distR="0" wp14:anchorId="406E6888" wp14:editId="33C1900D">
+            <wp:extent cx="3686783" cy="3056150"/>
+            <wp:effectExtent l="0" t="0" r="0" b="5080"/>
             <wp:docPr id="26085106" name="Picture 1" descr="A green square with black line&#10;&#10;Description automatically generated"/>
             <wp:cNvGraphicFramePr>
               <a:graphicFrameLocks xmlns:a="http://schemas.openxmlformats.org/drawingml/2006/main" noChangeAspect="1"/>
@@ -2341,7 +2398,7 @@
                   <pic:spPr>
                     <a:xfrm>
                       <a:off x="0" y="0"/>
-                      <a:ext cx="3965485" cy="3287179"/>
+                      <a:ext cx="3704767" cy="3071058"/>
                     </a:xfrm>
                     <a:prstGeom prst="rect">
                       <a:avLst/>
@@ -2363,6 +2420,7 @@
         <w:jc w:val="left"/>
       </w:pPr>
       <w:r>
+        <w:lastRenderedPageBreak/>
         <w:t xml:space="preserve">Above is </w:t>
       </w:r>
       <w:r>
@@ -2382,10 +2440,10 @@
       </w:pPr>
       <w:r>
         <w:drawing>
-          <wp:inline distT="0" distB="0" distL="0" distR="0" wp14:anchorId="54DD6D0E" wp14:editId="0D5F1755">
-            <wp:extent cx="1538968" cy="2670175"/>
+          <wp:inline distT="0" distB="0" distL="0" distR="0" wp14:anchorId="7D477B4E" wp14:editId="6678C475">
+            <wp:extent cx="1692613" cy="2901622"/>
             <wp:effectExtent l="0" t="0" r="0" b="0"/>
-            <wp:docPr id="1406247129" name="Picture 1" descr="A screenshot of a computer code&#10;&#10;Description automatically generated"/>
+            <wp:docPr id="392036250" name="Picture 1"/>
             <wp:cNvGraphicFramePr>
               <a:graphicFrameLocks xmlns:a="http://schemas.openxmlformats.org/drawingml/2006/main" noChangeAspect="1"/>
             </wp:cNvGraphicFramePr>
@@ -2393,7 +2451,7 @@
               <a:graphicData uri="http://schemas.openxmlformats.org/drawingml/2006/picture">
                 <pic:pic xmlns:pic="http://schemas.openxmlformats.org/drawingml/2006/picture">
                   <pic:nvPicPr>
-                    <pic:cNvPr id="1406247129" name="Picture 1" descr="A screenshot of a computer code&#10;&#10;Description automatically generated"/>
+                    <pic:cNvPr id="392036250" name=""/>
                     <pic:cNvPicPr/>
                   </pic:nvPicPr>
                   <pic:blipFill>
@@ -2405,7 +2463,7 @@
                   <pic:spPr>
                     <a:xfrm>
                       <a:off x="0" y="0"/>
-                      <a:ext cx="1572920" cy="2729083"/>
+                      <a:ext cx="1699135" cy="2912803"/>
                     </a:xfrm>
                     <a:prstGeom prst="rect">
                       <a:avLst/>
@@ -2424,8 +2482,29 @@
         <w:spacing w:line="240" w:lineRule="auto"/>
       </w:pPr>
       <w:r>
-        <w:lastRenderedPageBreak/>
-        <w:t xml:space="preserve">After presenting the correlation between attributes, I found out that some features are highly correlate with the target feature ‘salary’. The data show that 'quant', 'logical', '10percentage', 'english' is highly correlative with 'salary'. Following are the attributes: '12percentage', 'mechanicalengg', 'collegegpa', 'domain' </w:t>
+        <w:t>After presenting the correlation between attributes, I found out that some features are highly correlate with the target feature ‘salary’. The data show that 'quant', 'logical', '10percentage', '</w:t>
+      </w:r>
+      <w:proofErr w:type="spellStart"/>
+      <w:r>
+        <w:t>english</w:t>
+      </w:r>
+      <w:proofErr w:type="spellEnd"/>
+      <w:r>
+        <w:t>'</w:t>
+      </w:r>
+      <w:r>
+        <w:t>, ‘age’</w:t>
+      </w:r>
+      <w:r>
+        <w:t xml:space="preserve"> is highly correlative with 'salary'. Following are the attributes: '12percentage', 'mechanicalengg', '</w:t>
+      </w:r>
+      <w:proofErr w:type="spellStart"/>
+      <w:r>
+        <w:t>collegegpa</w:t>
+      </w:r>
+      <w:proofErr w:type="spellEnd"/>
+      <w:r>
+        <w:t xml:space="preserve">', 'domain' </w:t>
       </w:r>
     </w:p>
     <w:p>
@@ -2451,7 +2530,15 @@
         <w:spacing w:line="240" w:lineRule="auto"/>
       </w:pPr>
       <w:r>
-        <w:t xml:space="preserve">The 'collegetier' metrics show significant negative correlation with salary, indicating that candidates from colleges with a lower tier (higher numerical value) tend to have lower salaries. </w:t>
+        <w:t>The '</w:t>
+      </w:r>
+      <w:proofErr w:type="spellStart"/>
+      <w:r>
+        <w:t>collegetier</w:t>
+      </w:r>
+      <w:proofErr w:type="spellEnd"/>
+      <w:r>
+        <w:t xml:space="preserve">' metrics show significant negative correlation with salary, indicating that candidates from colleges with a lower tier (higher numerical value) tend to have lower salaries. </w:t>
       </w:r>
     </w:p>
     <w:p>
@@ -2465,7 +2552,15 @@
         <w:spacing w:line="240" w:lineRule="auto"/>
       </w:pPr>
       <w:r>
-        <w:t xml:space="preserve"> This could reflect the perceived quality or reputation of the educational institution affecting career prospects. So, I tend to change the value of the ‘collegetier’ to increase the weights of the data point ‘1’ which indicate the higher score rank college.</w:t>
+        <w:t xml:space="preserve"> This could reflect the perceived quality or reputation of the educational institution affecting career prospects. So, I tend to change the value of the ‘</w:t>
+      </w:r>
+      <w:proofErr w:type="spellStart"/>
+      <w:r>
+        <w:t>collegetier</w:t>
+      </w:r>
+      <w:proofErr w:type="spellEnd"/>
+      <w:r>
+        <w:t>’ to increase the weights of the data point ‘1’ which indicate the higher score rank college.</w:t>
       </w:r>
     </w:p>
     <w:p>
@@ -2477,14 +2572,27 @@
         <w:jc w:val="left"/>
       </w:pPr>
       <w:r>
-        <w:t>Since the 'collegetier' attributes is negatively correlated with the target output because of the students from a lower tier institution (higher value) usually have a higher salary than the one from higher tier college. In order to tuning the data to fit the algorithms, I tend to change the value</w:t>
+        <w:t>Since the '</w:t>
+      </w:r>
+      <w:proofErr w:type="spellStart"/>
+      <w:r>
+        <w:t>collegetier</w:t>
+      </w:r>
+      <w:proofErr w:type="spellEnd"/>
+      <w:r>
+        <w:t>' attributes is negatively correlated with the target output because of the students from a lower tier institution (higher value) usually have a higher salary than the one from higher tier college. In order to tuning the data to fit the algorithms, I tend to change the value</w:t>
       </w:r>
       <w:r>
         <w:t xml:space="preserve"> ‘2’</w:t>
       </w:r>
       <w:r>
-        <w:t xml:space="preserve"> in the collegetier</w:t>
-      </w:r>
+        <w:t xml:space="preserve"> in the </w:t>
+      </w:r>
+      <w:proofErr w:type="spellStart"/>
+      <w:r>
+        <w:t>collegetier</w:t>
+      </w:r>
+      <w:proofErr w:type="spellEnd"/>
       <w:r>
         <w:t xml:space="preserve"> to ‘-1’</w:t>
       </w:r>
@@ -2500,9 +2608,6 @@
         <w:spacing w:before="480"/>
         <w:jc w:val="left"/>
       </w:pPr>
-      <w:r>
-        <w:t>No let’s observe how salaries vary across different categories:</w:t>
-      </w:r>
     </w:p>
     <w:p>
       <w:pPr>
@@ -2513,6 +2618,19 @@
         <w:jc w:val="left"/>
       </w:pPr>
       <w:r>
+        <w:lastRenderedPageBreak/>
+        <w:t>No let’s observe how salaries vary across different categories:</w:t>
+      </w:r>
+    </w:p>
+    <w:p>
+      <w:pPr>
+        <w:tabs>
+          <w:tab w:val="left" w:pos="1567"/>
+        </w:tabs>
+        <w:spacing w:before="480"/>
+        <w:jc w:val="left"/>
+      </w:pPr>
+      <w:r>
         <w:t>Between Degrees:</w:t>
       </w:r>
     </w:p>
@@ -2529,10 +2647,10 @@
           <w:noProof/>
         </w:rPr>
         <w:drawing>
-          <wp:inline distT="0" distB="0" distL="0" distR="0" wp14:anchorId="296D70A7" wp14:editId="6FD116E3">
-            <wp:extent cx="4956553" cy="1249379"/>
-            <wp:effectExtent l="0" t="0" r="0" b="0"/>
-            <wp:docPr id="869734951" name="Picture 1" descr="A graph with numbers and lines&#10;&#10;Description automatically generated"/>
+          <wp:inline distT="0" distB="0" distL="0" distR="0" wp14:anchorId="4C443A60" wp14:editId="67F3B295">
+            <wp:extent cx="5788755" cy="1459149"/>
+            <wp:effectExtent l="0" t="0" r="2540" b="1905"/>
+            <wp:docPr id="948286962" name="Picture 4" descr="A graph with numbers and lines&#10;&#10;Description automatically generated"/>
             <wp:cNvGraphicFramePr>
               <a:graphicFrameLocks xmlns:a="http://schemas.openxmlformats.org/drawingml/2006/main" noChangeAspect="1"/>
             </wp:cNvGraphicFramePr>
@@ -2540,7 +2658,7 @@
               <a:graphicData uri="http://schemas.openxmlformats.org/drawingml/2006/picture">
                 <pic:pic xmlns:pic="http://schemas.openxmlformats.org/drawingml/2006/picture">
                   <pic:nvPicPr>
-                    <pic:cNvPr id="869734951" name="Picture 1" descr="A graph with numbers and lines&#10;&#10;Description automatically generated"/>
+                    <pic:cNvPr id="948286962" name="Picture 4" descr="A graph with numbers and lines&#10;&#10;Description automatically generated"/>
                     <pic:cNvPicPr/>
                   </pic:nvPicPr>
                   <pic:blipFill>
@@ -2558,7 +2676,7 @@
                   <pic:spPr>
                     <a:xfrm>
                       <a:off x="0" y="0"/>
-                      <a:ext cx="4982283" cy="1255865"/>
+                      <a:ext cx="5837356" cy="1471400"/>
                     </a:xfrm>
                     <a:prstGeom prst="rect">
                       <a:avLst/>
@@ -2580,19 +2698,47 @@
         <w:jc w:val="left"/>
       </w:pPr>
       <w:r>
-        <w:t xml:space="preserve">The majority of salaries belong to those with the B.Tech/B.E., or </w:t>
+        <w:t xml:space="preserve">The majority of salaries belong to those with the </w:t>
+      </w:r>
+      <w:proofErr w:type="spellStart"/>
+      <w:r>
+        <w:t>B.Tech</w:t>
+      </w:r>
+      <w:proofErr w:type="spellEnd"/>
+      <w:r>
+        <w:t xml:space="preserve">/B.E., or </w:t>
       </w:r>
       <w:r>
         <w:t>Bachelor of Technology</w:t>
       </w:r>
       <w:r>
-        <w:t xml:space="preserve"> with about $170,000,000</w:t>
+        <w:t xml:space="preserve"> with about $</w:t>
+      </w:r>
+      <w:r>
+        <w:t>900</w:t>
+      </w:r>
+      <w:r>
+        <w:t>,000,000</w:t>
       </w:r>
       <w:r>
         <w:t>, as this bar graph illustrates. The Master of Computer Application, or MCA, comes next</w:t>
       </w:r>
       <w:r>
-        <w:t xml:space="preserve"> with only about $10,000,000. Lastly is the two M.Tech./M.E or Master of Engineering and M.Sc. (Tech.) as Master of Science (Technology) respectively.</w:t>
+        <w:t xml:space="preserve"> with only about $</w:t>
+      </w:r>
+      <w:r>
+        <w:t>60</w:t>
+      </w:r>
+      <w:r>
+        <w:t xml:space="preserve">,000,000. Lastly is the two </w:t>
+      </w:r>
+      <w:proofErr w:type="spellStart"/>
+      <w:r>
+        <w:t>M.Tech</w:t>
+      </w:r>
+      <w:proofErr w:type="spellEnd"/>
+      <w:r>
+        <w:t>./M.E or Master of Engineering and M.Sc. (Tech.) as Master of Science (Technology) respectively.</w:t>
       </w:r>
     </w:p>
     <w:p>
@@ -2602,7 +2748,28 @@
         </w:tabs>
         <w:spacing w:before="480"/>
         <w:jc w:val="left"/>
-      </w:pPr>
+        <w:rPr>
+          <w:noProof/>
+        </w:rPr>
+      </w:pPr>
+      <w:r>
+        <w:t>Between 2 different college</w:t>
+      </w:r>
+      <w:r>
+        <w:t>-</w:t>
+      </w:r>
+      <w:r>
+        <w:t>tier</w:t>
+      </w:r>
+      <w:r>
+        <w:t>s  (where ‘1’ indicate higher rank college)</w:t>
+      </w:r>
+      <w:r>
+        <w:rPr>
+          <w:noProof/>
+        </w:rPr>
+        <w:t xml:space="preserve"> </w:t>
+      </w:r>
     </w:p>
     <w:p>
       <w:pPr>
@@ -2610,65 +2777,17 @@
           <w:tab w:val="left" w:pos="1567"/>
         </w:tabs>
         <w:spacing w:before="480"/>
-        <w:jc w:val="left"/>
-      </w:pPr>
-    </w:p>
-    <w:p>
-      <w:pPr>
-        <w:tabs>
-          <w:tab w:val="left" w:pos="1567"/>
-        </w:tabs>
-        <w:spacing w:before="480"/>
-        <w:jc w:val="left"/>
+        <w:jc w:val="center"/>
+      </w:pPr>
+      <w:r>
         <w:rPr>
           <w:noProof/>
         </w:rPr>
-      </w:pPr>
-      <w:r>
-        <w:lastRenderedPageBreak/>
-        <w:t>Between 2 different college</w:t>
-      </w:r>
-      <w:r>
-        <w:t>-</w:t>
-      </w:r>
-      <w:r>
-        <w:t>tier</w:t>
-      </w:r>
-      <w:r>
-        <w:t>s  (where ‘1’ indicate higher rank college)</w:t>
-      </w:r>
-      <w:r>
-        <w:rPr>
-          <w:noProof/>
-        </w:rPr>
-        <w:t xml:space="preserve"> </w:t>
-      </w:r>
-    </w:p>
-    <w:p>
-      <w:pPr>
-        <w:tabs>
-          <w:tab w:val="left" w:pos="1567"/>
-        </w:tabs>
-        <w:spacing w:before="480"/>
-        <w:jc w:val="left"/>
-      </w:pPr>
-      <w:r>
-        <w:rPr>
-          <w:noProof/>
-        </w:rPr>
         <w:drawing>
-          <wp:anchor distT="0" distB="0" distL="114300" distR="114300" simplePos="0" relativeHeight="251658240" behindDoc="0" locked="0" layoutInCell="1" allowOverlap="1" wp14:anchorId="3C0A925C" wp14:editId="66FEC27E">
-            <wp:simplePos x="2918298" y="1459149"/>
-            <wp:positionH relativeFrom="column">
-              <wp:posOffset>2918298</wp:posOffset>
-            </wp:positionH>
-            <wp:positionV relativeFrom="paragraph">
-              <wp:align>top</wp:align>
-            </wp:positionV>
-            <wp:extent cx="1937442" cy="1577631"/>
-            <wp:effectExtent l="0" t="0" r="5715" b="0"/>
-            <wp:wrapSquare wrapText="bothSides"/>
-            <wp:docPr id="1198686212" name="Picture 2" descr="A graph with numbers and lines&#10;&#10;Description automatically generated"/>
+          <wp:inline distT="0" distB="0" distL="0" distR="0" wp14:anchorId="0646CE77" wp14:editId="1EFDC9F1">
+            <wp:extent cx="4036192" cy="3278222"/>
+            <wp:effectExtent l="0" t="0" r="2540" b="0"/>
+            <wp:docPr id="1601960063" name="Picture 5"/>
             <wp:cNvGraphicFramePr>
               <a:graphicFrameLocks xmlns:a="http://schemas.openxmlformats.org/drawingml/2006/main" noChangeAspect="1"/>
             </wp:cNvGraphicFramePr>
@@ -2676,7 +2795,7 @@
               <a:graphicData uri="http://schemas.openxmlformats.org/drawingml/2006/picture">
                 <pic:pic xmlns:pic="http://schemas.openxmlformats.org/drawingml/2006/picture">
                   <pic:nvPicPr>
-                    <pic:cNvPr id="1198686212" name="Picture 2" descr="A graph with numbers and lines&#10;&#10;Description automatically generated"/>
+                    <pic:cNvPr id="1601960063" name="Picture 1601960063"/>
                     <pic:cNvPicPr/>
                   </pic:nvPicPr>
                   <pic:blipFill>
@@ -2694,7 +2813,7 @@
                   <pic:spPr>
                     <a:xfrm>
                       <a:off x="0" y="0"/>
-                      <a:ext cx="1937442" cy="1577631"/>
+                      <a:ext cx="4061491" cy="3298770"/>
                     </a:xfrm>
                     <a:prstGeom prst="rect">
                       <a:avLst/>
@@ -2703,11 +2822,8 @@
                 </pic:pic>
               </a:graphicData>
             </a:graphic>
-          </wp:anchor>
+          </wp:inline>
         </w:drawing>
-      </w:r>
-      <w:r>
-        <w:br w:type="textWrapping" w:clear="all"/>
       </w:r>
     </w:p>
     <w:p>
@@ -2719,6 +2835,7 @@
         <w:jc w:val="left"/>
       </w:pPr>
       <w:r>
+        <w:lastRenderedPageBreak/>
         <w:t>Between specializations:</w:t>
       </w:r>
     </w:p>
@@ -2735,10 +2852,10 @@
           <w:noProof/>
         </w:rPr>
         <w:drawing>
-          <wp:inline distT="0" distB="0" distL="0" distR="0" wp14:anchorId="14902FD6" wp14:editId="37B84466">
-            <wp:extent cx="4445000" cy="3822700"/>
-            <wp:effectExtent l="0" t="0" r="0" b="0"/>
-            <wp:docPr id="1757086660" name="Picture 3" descr="A graph of various colored bars&#10;&#10;Description automatically generated with medium confidence"/>
+          <wp:inline distT="0" distB="0" distL="0" distR="0" wp14:anchorId="146272B7" wp14:editId="4210FB0B">
+            <wp:extent cx="4053059" cy="5077838"/>
+            <wp:effectExtent l="0" t="0" r="0" b="2540"/>
+            <wp:docPr id="1220733521" name="Picture 6"/>
             <wp:cNvGraphicFramePr>
               <a:graphicFrameLocks xmlns:a="http://schemas.openxmlformats.org/drawingml/2006/main" noChangeAspect="1"/>
             </wp:cNvGraphicFramePr>
@@ -2746,7 +2863,7 @@
               <a:graphicData uri="http://schemas.openxmlformats.org/drawingml/2006/picture">
                 <pic:pic xmlns:pic="http://schemas.openxmlformats.org/drawingml/2006/picture">
                   <pic:nvPicPr>
-                    <pic:cNvPr id="1757086660" name="Picture 3" descr="A graph of various colored bars&#10;&#10;Description automatically generated with medium confidence"/>
+                    <pic:cNvPr id="1220733521" name="Picture 1220733521"/>
                     <pic:cNvPicPr/>
                   </pic:nvPicPr>
                   <pic:blipFill>
@@ -2764,7 +2881,7 @@
                   <pic:spPr>
                     <a:xfrm>
                       <a:off x="0" y="0"/>
-                      <a:ext cx="4445000" cy="3822700"/>
+                      <a:ext cx="4083650" cy="5116163"/>
                     </a:xfrm>
                     <a:prstGeom prst="rect">
                       <a:avLst/>
@@ -2786,10 +2903,16 @@
         <w:jc w:val="left"/>
       </w:pPr>
       <w:r>
-        <w:t>The salaries vary across 27 different engineering specializations, ranging from $</w:t>
-      </w:r>
-      <w:r>
-        <w:t>215</w:t>
+        <w:t xml:space="preserve">The salaries vary across </w:t>
+      </w:r>
+      <w:r>
+        <w:t>42</w:t>
+      </w:r>
+      <w:r>
+        <w:t xml:space="preserve"> different engineering specializations, ranging from $</w:t>
+      </w:r>
+      <w:r>
+        <w:t>40</w:t>
       </w:r>
       <w:r>
         <w:t>,</w:t>
@@ -2801,13 +2924,13 @@
         <w:t xml:space="preserve"> to $</w:t>
       </w:r>
       <w:r>
-        <w:t>38</w:t>
+        <w:t>193</w:t>
       </w:r>
       <w:r>
         <w:t>,</w:t>
       </w:r>
       <w:r>
-        <w:t>290</w:t>
+        <w:t>070</w:t>
       </w:r>
       <w:r>
         <w:t>,</w:t>
@@ -2825,11 +2948,7 @@
         <w:t xml:space="preserve"> </w:t>
       </w:r>
       <w:r>
-        <w:t xml:space="preserve">However, as compared to the </w:t>
-      </w:r>
-      <w:r>
-        <w:lastRenderedPageBreak/>
-        <w:t>other engineering specialties, specializations like instrumentation engineering, mechanical and automation, and mechatronics often have lower average incomes.</w:t>
+        <w:t>However, as compared to the other engineering specialties, specializations like instrumentation engineering, mechanical and automation, and mechatronics often have lower average incomes.</w:t>
       </w:r>
     </w:p>
     <w:p>
@@ -2851,18 +2970,7 @@
         </w:tabs>
         <w:spacing w:before="480"/>
         <w:jc w:val="left"/>
-        <w:rPr>
-          <w:b/>
-          <w:bCs/>
-        </w:rPr>
-      </w:pPr>
-      <w:r>
-        <w:rPr>
-          <w:b/>
-          <w:bCs/>
-        </w:rPr>
-        <w:t>Numerical Data Visualization</w:t>
-      </w:r>
+      </w:pPr>
     </w:p>
     <w:p>
       <w:pPr>
@@ -2871,12 +2979,17 @@
         </w:tabs>
         <w:spacing w:before="480"/>
         <w:jc w:val="left"/>
-      </w:pPr>
-      <w:r>
-        <w:t xml:space="preserve">In order to visualize the distribution of salaries and other continuous variables, identifying skewness or outliers, we are using </w:t>
-      </w:r>
-      <w:r>
-        <w:t>dataprep library to plot the statistics, histograms, and boxplots to visualize the quantile statistics, descriptive statistics and distributions, outliers of the data, combining with scatterplot to understand deeper the distribution of the target values across different features.</w:t>
+        <w:rPr>
+          <w:b/>
+          <w:bCs/>
+        </w:rPr>
+      </w:pPr>
+      <w:r>
+        <w:rPr>
+          <w:b/>
+          <w:bCs/>
+        </w:rPr>
+        <w:t>Numerical Data Visualization</w:t>
       </w:r>
     </w:p>
     <w:p>
@@ -2888,10 +3001,30 @@
         <w:jc w:val="left"/>
       </w:pPr>
       <w:r>
-        <w:t>Distribution and Statistics of target variable ‘salary’:</w:t>
-      </w:r>
-      <w:r>
-        <w:t xml:space="preserve"> </w:t>
+        <w:t xml:space="preserve">In order to visualize the distribution of salaries and other continuous variables, identifying skewness or outliers, we are using </w:t>
+      </w:r>
+      <w:r>
+        <w:t>dataprep library to plot the statistics, histograms, and boxplots to visualize the quantile statistics, descriptive statistics and distributions, outliers of the data, combining with scatterplot to understand deeper the distribution of the target values across different features.</w:t>
+      </w:r>
+    </w:p>
+    <w:p>
+      <w:pPr>
+        <w:tabs>
+          <w:tab w:val="left" w:pos="1567"/>
+        </w:tabs>
+        <w:spacing w:before="480"/>
+        <w:jc w:val="left"/>
+        <w:rPr>
+          <w:b/>
+          <w:bCs/>
+        </w:rPr>
+      </w:pPr>
+      <w:r>
+        <w:rPr>
+          <w:b/>
+          <w:bCs/>
+        </w:rPr>
+        <w:t xml:space="preserve">Distribution and Statistics of target variable ‘salary’: </w:t>
       </w:r>
     </w:p>
     <w:p>
@@ -2904,10 +3037,10 @@
       </w:pPr>
       <w:r>
         <w:drawing>
-          <wp:inline distT="0" distB="0" distL="0" distR="0" wp14:anchorId="5CE49B98" wp14:editId="0F49189B">
-            <wp:extent cx="3895898" cy="3015575"/>
-            <wp:effectExtent l="0" t="0" r="3175" b="0"/>
-            <wp:docPr id="2087850842" name="Picture 1" descr="A graph of a salary&#10;&#10;Description automatically generated"/>
+          <wp:inline distT="0" distB="0" distL="0" distR="0" wp14:anchorId="001D8661" wp14:editId="53D524A1">
+            <wp:extent cx="3501957" cy="3184969"/>
+            <wp:effectExtent l="0" t="0" r="3810" b="3175"/>
+            <wp:docPr id="135512828" name="Picture 1"/>
             <wp:cNvGraphicFramePr>
               <a:graphicFrameLocks xmlns:a="http://schemas.openxmlformats.org/drawingml/2006/main" noChangeAspect="1"/>
             </wp:cNvGraphicFramePr>
@@ -2915,7 +3048,7 @@
               <a:graphicData uri="http://schemas.openxmlformats.org/drawingml/2006/picture">
                 <pic:pic xmlns:pic="http://schemas.openxmlformats.org/drawingml/2006/picture">
                   <pic:nvPicPr>
-                    <pic:cNvPr id="2087850842" name="Picture 1" descr="A graph of a salary&#10;&#10;Description automatically generated"/>
+                    <pic:cNvPr id="135512828" name=""/>
                     <pic:cNvPicPr/>
                   </pic:nvPicPr>
                   <pic:blipFill>
@@ -2927,7 +3060,7 @@
                   <pic:spPr>
                     <a:xfrm>
                       <a:off x="0" y="0"/>
-                      <a:ext cx="3905358" cy="3022897"/>
+                      <a:ext cx="3515262" cy="3197070"/>
                     </a:xfrm>
                     <a:prstGeom prst="rect">
                       <a:avLst/>
@@ -2939,22 +3072,12 @@
           </wp:inline>
         </w:drawing>
       </w:r>
-    </w:p>
-    <w:p>
-      <w:pPr>
-        <w:tabs>
-          <w:tab w:val="left" w:pos="1567"/>
-        </w:tabs>
-        <w:spacing w:before="480"/>
-        <w:jc w:val="center"/>
-      </w:pPr>
-      <w:r>
-        <w:lastRenderedPageBreak/>
+      <w:r>
         <w:drawing>
-          <wp:inline distT="0" distB="0" distL="0" distR="0" wp14:anchorId="7DDE5E06" wp14:editId="1E184265">
-            <wp:extent cx="4056434" cy="3621193"/>
+          <wp:inline distT="0" distB="0" distL="0" distR="0" wp14:anchorId="012FF3D2" wp14:editId="27A96CD9">
+            <wp:extent cx="2768600" cy="2032000"/>
             <wp:effectExtent l="0" t="0" r="0" b="0"/>
-            <wp:docPr id="1983220691" name="Picture 1"/>
+            <wp:docPr id="1200475971" name="Picture 1"/>
             <wp:cNvGraphicFramePr>
               <a:graphicFrameLocks xmlns:a="http://schemas.openxmlformats.org/drawingml/2006/main" noChangeAspect="1"/>
             </wp:cNvGraphicFramePr>
@@ -2962,7 +3085,7 @@
               <a:graphicData uri="http://schemas.openxmlformats.org/drawingml/2006/picture">
                 <pic:pic xmlns:pic="http://schemas.openxmlformats.org/drawingml/2006/picture">
                   <pic:nvPicPr>
-                    <pic:cNvPr id="1983220691" name=""/>
+                    <pic:cNvPr id="1200475971" name=""/>
                     <pic:cNvPicPr/>
                   </pic:nvPicPr>
                   <pic:blipFill>
@@ -2974,7 +3097,7 @@
                   <pic:spPr>
                     <a:xfrm>
                       <a:off x="0" y="0"/>
-                      <a:ext cx="4171201" cy="3723646"/>
+                      <a:ext cx="2768600" cy="2032000"/>
                     </a:xfrm>
                     <a:prstGeom prst="rect">
                       <a:avLst/>
@@ -2993,8 +3116,1738 @@
           <w:tab w:val="left" w:pos="1567"/>
         </w:tabs>
         <w:spacing w:before="480"/>
+        <w:jc w:val="center"/>
+      </w:pPr>
+    </w:p>
+    <w:p>
+      <w:pPr>
+        <w:tabs>
+          <w:tab w:val="left" w:pos="1567"/>
+        </w:tabs>
+        <w:spacing w:before="480"/>
         <w:jc w:val="left"/>
       </w:pPr>
+      <w:r>
+        <w:t>The pay distribution is biased to the right and is regularly distributed, with the bulk of salaries falling between $</w:t>
+      </w:r>
+      <w:r>
+        <w:t>6</w:t>
+      </w:r>
+      <w:r>
+        <w:t>0,000 and $</w:t>
+      </w:r>
+      <w:r>
+        <w:t>5</w:t>
+      </w:r>
+      <w:r>
+        <w:t xml:space="preserve">00,000. The average pay is around </w:t>
+      </w:r>
+      <w:r>
+        <w:t>$</w:t>
+      </w:r>
+      <w:r>
+        <w:t>305</w:t>
+      </w:r>
+      <w:r>
+        <w:t xml:space="preserve">,000 </w:t>
+      </w:r>
+      <w:r>
+        <w:t xml:space="preserve">when the standard deviation is about </w:t>
+      </w:r>
+      <w:r>
+        <w:t>$</w:t>
+      </w:r>
+      <w:r>
+        <w:t>212</w:t>
+      </w:r>
+      <w:r>
+        <w:t>500.</w:t>
+      </w:r>
+    </w:p>
+    <w:p>
+      <w:pPr>
+        <w:tabs>
+          <w:tab w:val="left" w:pos="1567"/>
+        </w:tabs>
+        <w:spacing w:before="480"/>
+        <w:jc w:val="left"/>
+        <w:rPr>
+          <w:b/>
+        </w:rPr>
+      </w:pPr>
+      <w:r>
+        <w:rPr>
+          <w:b/>
+        </w:rPr>
+        <w:t>Distribution and Descriptive Statistics of Important Features</w:t>
+      </w:r>
+    </w:p>
+    <w:p>
+      <w:pPr>
+        <w:tabs>
+          <w:tab w:val="left" w:pos="1567"/>
+        </w:tabs>
+        <w:spacing w:before="480"/>
+        <w:jc w:val="center"/>
+        <w:rPr>
+          <w:b/>
+        </w:rPr>
+      </w:pPr>
+      <w:r>
+        <w:rPr>
+          <w:b/>
+        </w:rPr>
+        <w:t>‘Quant’</w:t>
+      </w:r>
+    </w:p>
+    <w:p>
+      <w:pPr>
+        <w:tabs>
+          <w:tab w:val="left" w:pos="1567"/>
+        </w:tabs>
+        <w:spacing w:before="480"/>
+        <w:jc w:val="center"/>
+        <w:rPr>
+          <w:b/>
+        </w:rPr>
+      </w:pPr>
+      <w:r>
+        <w:rPr>
+          <w:b/>
+        </w:rPr>
+        <w:drawing>
+          <wp:inline distT="0" distB="0" distL="0" distR="0" wp14:anchorId="43661EE4" wp14:editId="67835526">
+            <wp:extent cx="3326951" cy="3054485"/>
+            <wp:effectExtent l="0" t="0" r="635" b="0"/>
+            <wp:docPr id="359600522" name="Picture 1"/>
+            <wp:cNvGraphicFramePr>
+              <a:graphicFrameLocks xmlns:a="http://schemas.openxmlformats.org/drawingml/2006/main" noChangeAspect="1"/>
+            </wp:cNvGraphicFramePr>
+            <a:graphic xmlns:a="http://schemas.openxmlformats.org/drawingml/2006/main">
+              <a:graphicData uri="http://schemas.openxmlformats.org/drawingml/2006/picture">
+                <pic:pic xmlns:pic="http://schemas.openxmlformats.org/drawingml/2006/picture">
+                  <pic:nvPicPr>
+                    <pic:cNvPr id="359600522" name=""/>
+                    <pic:cNvPicPr/>
+                  </pic:nvPicPr>
+                  <pic:blipFill>
+                    <a:blip r:embed="rId20"/>
+                    <a:stretch>
+                      <a:fillRect/>
+                    </a:stretch>
+                  </pic:blipFill>
+                  <pic:spPr>
+                    <a:xfrm>
+                      <a:off x="0" y="0"/>
+                      <a:ext cx="3337221" cy="3063914"/>
+                    </a:xfrm>
+                    <a:prstGeom prst="rect">
+                      <a:avLst/>
+                    </a:prstGeom>
+                  </pic:spPr>
+                </pic:pic>
+              </a:graphicData>
+            </a:graphic>
+          </wp:inline>
+        </w:drawing>
+      </w:r>
+    </w:p>
+    <w:p>
+      <w:pPr>
+        <w:tabs>
+          <w:tab w:val="left" w:pos="1567"/>
+        </w:tabs>
+        <w:spacing w:before="480"/>
+        <w:jc w:val="center"/>
+      </w:pPr>
+      <w:r>
+        <w:rPr>
+          <w:noProof/>
+        </w:rPr>
+        <w:drawing>
+          <wp:inline distT="0" distB="0" distL="0" distR="0" wp14:anchorId="392797CE" wp14:editId="178F9B3D">
+            <wp:extent cx="2853987" cy="2173831"/>
+            <wp:effectExtent l="0" t="0" r="3810" b="0"/>
+            <wp:docPr id="709524935" name="Picture 1"/>
+            <wp:cNvGraphicFramePr>
+              <a:graphicFrameLocks xmlns:a="http://schemas.openxmlformats.org/drawingml/2006/main" noChangeAspect="1"/>
+            </wp:cNvGraphicFramePr>
+            <a:graphic xmlns:a="http://schemas.openxmlformats.org/drawingml/2006/main">
+              <a:graphicData uri="http://schemas.openxmlformats.org/drawingml/2006/picture">
+                <pic:pic xmlns:pic="http://schemas.openxmlformats.org/drawingml/2006/picture">
+                  <pic:nvPicPr>
+                    <pic:cNvPr id="709524935" name=""/>
+                    <pic:cNvPicPr/>
+                  </pic:nvPicPr>
+                  <pic:blipFill>
+                    <a:blip r:embed="rId21"/>
+                    <a:stretch>
+                      <a:fillRect/>
+                    </a:stretch>
+                  </pic:blipFill>
+                  <pic:spPr>
+                    <a:xfrm>
+                      <a:off x="0" y="0"/>
+                      <a:ext cx="2856377" cy="2175652"/>
+                    </a:xfrm>
+                    <a:prstGeom prst="rect">
+                      <a:avLst/>
+                    </a:prstGeom>
+                  </pic:spPr>
+                </pic:pic>
+              </a:graphicData>
+            </a:graphic>
+          </wp:inline>
+        </w:drawing>
+      </w:r>
+      <w:r>
+        <w:rPr>
+          <w:noProof/>
+        </w:rPr>
+        <w:t xml:space="preserve"> </w:t>
+      </w:r>
+      <w:r>
+        <w:rPr>
+          <w:noProof/>
+        </w:rPr>
+        <w:drawing>
+          <wp:inline distT="0" distB="0" distL="0" distR="0" wp14:anchorId="074A30C2" wp14:editId="05ED7A6F">
+            <wp:extent cx="2696574" cy="2172240"/>
+            <wp:effectExtent l="0" t="0" r="0" b="0"/>
+            <wp:docPr id="1006396997" name="Picture 1" descr="A graph with blue dots&#10;&#10;Description automatically generated"/>
+            <wp:cNvGraphicFramePr>
+              <a:graphicFrameLocks xmlns:a="http://schemas.openxmlformats.org/drawingml/2006/main" noChangeAspect="1"/>
+            </wp:cNvGraphicFramePr>
+            <a:graphic xmlns:a="http://schemas.openxmlformats.org/drawingml/2006/main">
+              <a:graphicData uri="http://schemas.openxmlformats.org/drawingml/2006/picture">
+                <pic:pic xmlns:pic="http://schemas.openxmlformats.org/drawingml/2006/picture">
+                  <pic:nvPicPr>
+                    <pic:cNvPr id="1006396997" name="Picture 1" descr="A graph with blue dots&#10;&#10;Description automatically generated"/>
+                    <pic:cNvPicPr/>
+                  </pic:nvPicPr>
+                  <pic:blipFill>
+                    <a:blip r:embed="rId22"/>
+                    <a:stretch>
+                      <a:fillRect/>
+                    </a:stretch>
+                  </pic:blipFill>
+                  <pic:spPr>
+                    <a:xfrm>
+                      <a:off x="0" y="0"/>
+                      <a:ext cx="2702432" cy="2176959"/>
+                    </a:xfrm>
+                    <a:prstGeom prst="rect">
+                      <a:avLst/>
+                    </a:prstGeom>
+                  </pic:spPr>
+                </pic:pic>
+              </a:graphicData>
+            </a:graphic>
+          </wp:inline>
+        </w:drawing>
+      </w:r>
+    </w:p>
+    <w:p>
+      <w:pPr>
+        <w:tabs>
+          <w:tab w:val="left" w:pos="1567"/>
+        </w:tabs>
+        <w:spacing w:before="480"/>
+        <w:jc w:val="center"/>
+        <w:rPr>
+          <w:b/>
+          <w:bCs/>
+        </w:rPr>
+      </w:pPr>
+      <w:r>
+        <w:rPr>
+          <w:b/>
+          <w:bCs/>
+        </w:rPr>
+        <w:lastRenderedPageBreak/>
+        <w:t>‘Logical’</w:t>
+      </w:r>
+    </w:p>
+    <w:p>
+      <w:pPr>
+        <w:tabs>
+          <w:tab w:val="left" w:pos="1567"/>
+        </w:tabs>
+        <w:spacing w:before="480"/>
+        <w:jc w:val="center"/>
+        <w:rPr>
+          <w:b/>
+          <w:bCs/>
+        </w:rPr>
+      </w:pPr>
+      <w:r>
+        <w:rPr>
+          <w:b/>
+          <w:bCs/>
+        </w:rPr>
+        <w:drawing>
+          <wp:inline distT="0" distB="0" distL="0" distR="0" wp14:anchorId="6DA2C8E3" wp14:editId="3636D3F0">
+            <wp:extent cx="3853491" cy="3550596"/>
+            <wp:effectExtent l="0" t="0" r="0" b="5715"/>
+            <wp:docPr id="1734518711" name="Picture 1"/>
+            <wp:cNvGraphicFramePr>
+              <a:graphicFrameLocks xmlns:a="http://schemas.openxmlformats.org/drawingml/2006/main" noChangeAspect="1"/>
+            </wp:cNvGraphicFramePr>
+            <a:graphic xmlns:a="http://schemas.openxmlformats.org/drawingml/2006/main">
+              <a:graphicData uri="http://schemas.openxmlformats.org/drawingml/2006/picture">
+                <pic:pic xmlns:pic="http://schemas.openxmlformats.org/drawingml/2006/picture">
+                  <pic:nvPicPr>
+                    <pic:cNvPr id="1734518711" name=""/>
+                    <pic:cNvPicPr/>
+                  </pic:nvPicPr>
+                  <pic:blipFill>
+                    <a:blip r:embed="rId23"/>
+                    <a:stretch>
+                      <a:fillRect/>
+                    </a:stretch>
+                  </pic:blipFill>
+                  <pic:spPr>
+                    <a:xfrm>
+                      <a:off x="0" y="0"/>
+                      <a:ext cx="3871021" cy="3566748"/>
+                    </a:xfrm>
+                    <a:prstGeom prst="rect">
+                      <a:avLst/>
+                    </a:prstGeom>
+                  </pic:spPr>
+                </pic:pic>
+              </a:graphicData>
+            </a:graphic>
+          </wp:inline>
+        </w:drawing>
+      </w:r>
+    </w:p>
+    <w:p>
+      <w:pPr>
+        <w:tabs>
+          <w:tab w:val="left" w:pos="1567"/>
+        </w:tabs>
+        <w:spacing w:before="480"/>
+        <w:jc w:val="center"/>
+        <w:rPr>
+          <w:b/>
+          <w:bCs/>
+        </w:rPr>
+      </w:pPr>
+      <w:r>
+        <w:rPr>
+          <w:noProof/>
+        </w:rPr>
+        <w:drawing>
+          <wp:inline distT="0" distB="0" distL="0" distR="0" wp14:anchorId="0B82E697" wp14:editId="294070FD">
+            <wp:extent cx="3022749" cy="2221369"/>
+            <wp:effectExtent l="0" t="0" r="0" b="1270"/>
+            <wp:docPr id="1617846936" name="Picture 1"/>
+            <wp:cNvGraphicFramePr>
+              <a:graphicFrameLocks xmlns:a="http://schemas.openxmlformats.org/drawingml/2006/main" noChangeAspect="1"/>
+            </wp:cNvGraphicFramePr>
+            <a:graphic xmlns:a="http://schemas.openxmlformats.org/drawingml/2006/main">
+              <a:graphicData uri="http://schemas.openxmlformats.org/drawingml/2006/picture">
+                <pic:pic xmlns:pic="http://schemas.openxmlformats.org/drawingml/2006/picture">
+                  <pic:nvPicPr>
+                    <pic:cNvPr id="1617846936" name=""/>
+                    <pic:cNvPicPr/>
+                  </pic:nvPicPr>
+                  <pic:blipFill>
+                    <a:blip r:embed="rId24"/>
+                    <a:stretch>
+                      <a:fillRect/>
+                    </a:stretch>
+                  </pic:blipFill>
+                  <pic:spPr>
+                    <a:xfrm>
+                      <a:off x="0" y="0"/>
+                      <a:ext cx="3036864" cy="2231742"/>
+                    </a:xfrm>
+                    <a:prstGeom prst="rect">
+                      <a:avLst/>
+                    </a:prstGeom>
+                  </pic:spPr>
+                </pic:pic>
+              </a:graphicData>
+            </a:graphic>
+          </wp:inline>
+        </w:drawing>
+      </w:r>
+      <w:r>
+        <w:rPr>
+          <w:noProof/>
+        </w:rPr>
+        <w:t xml:space="preserve"> </w:t>
+      </w:r>
+      <w:r>
+        <w:rPr>
+          <w:noProof/>
+        </w:rPr>
+        <w:drawing>
+          <wp:inline distT="0" distB="0" distL="0" distR="0" wp14:anchorId="6C33B2D9" wp14:editId="460E4DC5">
+            <wp:extent cx="2869660" cy="2226731"/>
+            <wp:effectExtent l="0" t="0" r="635" b="0"/>
+            <wp:docPr id="1874079347" name="Picture 1" descr="A graph with blue dots&#10;&#10;Description automatically generated"/>
+            <wp:cNvGraphicFramePr>
+              <a:graphicFrameLocks xmlns:a="http://schemas.openxmlformats.org/drawingml/2006/main" noChangeAspect="1"/>
+            </wp:cNvGraphicFramePr>
+            <a:graphic xmlns:a="http://schemas.openxmlformats.org/drawingml/2006/main">
+              <a:graphicData uri="http://schemas.openxmlformats.org/drawingml/2006/picture">
+                <pic:pic xmlns:pic="http://schemas.openxmlformats.org/drawingml/2006/picture">
+                  <pic:nvPicPr>
+                    <pic:cNvPr id="1874079347" name="Picture 1" descr="A graph with blue dots&#10;&#10;Description automatically generated"/>
+                    <pic:cNvPicPr/>
+                  </pic:nvPicPr>
+                  <pic:blipFill>
+                    <a:blip r:embed="rId25"/>
+                    <a:stretch>
+                      <a:fillRect/>
+                    </a:stretch>
+                  </pic:blipFill>
+                  <pic:spPr>
+                    <a:xfrm>
+                      <a:off x="0" y="0"/>
+                      <a:ext cx="2890932" cy="2243237"/>
+                    </a:xfrm>
+                    <a:prstGeom prst="rect">
+                      <a:avLst/>
+                    </a:prstGeom>
+                  </pic:spPr>
+                </pic:pic>
+              </a:graphicData>
+            </a:graphic>
+          </wp:inline>
+        </w:drawing>
+      </w:r>
+    </w:p>
+    <w:p>
+      <w:pPr>
+        <w:tabs>
+          <w:tab w:val="left" w:pos="1567"/>
+        </w:tabs>
+        <w:spacing w:before="480"/>
+        <w:jc w:val="center"/>
+        <w:rPr>
+          <w:b/>
+          <w:bCs/>
+        </w:rPr>
+      </w:pPr>
+    </w:p>
+    <w:p>
+      <w:pPr>
+        <w:tabs>
+          <w:tab w:val="left" w:pos="1567"/>
+        </w:tabs>
+        <w:spacing w:before="480"/>
+        <w:jc w:val="center"/>
+        <w:rPr>
+          <w:b/>
+          <w:bCs/>
+        </w:rPr>
+      </w:pPr>
+    </w:p>
+    <w:p>
+      <w:pPr>
+        <w:tabs>
+          <w:tab w:val="left" w:pos="1567"/>
+        </w:tabs>
+        <w:spacing w:before="480"/>
+        <w:jc w:val="center"/>
+        <w:rPr>
+          <w:b/>
+          <w:bCs/>
+        </w:rPr>
+      </w:pPr>
+    </w:p>
+    <w:p>
+      <w:pPr>
+        <w:tabs>
+          <w:tab w:val="left" w:pos="1567"/>
+        </w:tabs>
+        <w:spacing w:before="480"/>
+        <w:jc w:val="center"/>
+        <w:rPr>
+          <w:b/>
+          <w:bCs/>
+        </w:rPr>
+      </w:pPr>
+      <w:r>
+        <w:rPr>
+          <w:b/>
+          <w:bCs/>
+        </w:rPr>
+        <w:lastRenderedPageBreak/>
+        <w:t>‘Age’</w:t>
+      </w:r>
+    </w:p>
+    <w:p>
+      <w:pPr>
+        <w:tabs>
+          <w:tab w:val="left" w:pos="1567"/>
+        </w:tabs>
+        <w:spacing w:before="480"/>
+        <w:jc w:val="center"/>
+        <w:rPr>
+          <w:b/>
+          <w:bCs/>
+        </w:rPr>
+      </w:pPr>
+      <w:r>
+        <w:rPr>
+          <w:b/>
+          <w:bCs/>
+        </w:rPr>
+        <w:drawing>
+          <wp:inline distT="0" distB="0" distL="0" distR="0" wp14:anchorId="7C1F1F27" wp14:editId="38311AC5">
+            <wp:extent cx="3861189" cy="3511685"/>
+            <wp:effectExtent l="0" t="0" r="0" b="0"/>
+            <wp:docPr id="2034588988" name="Picture 1"/>
+            <wp:cNvGraphicFramePr>
+              <a:graphicFrameLocks xmlns:a="http://schemas.openxmlformats.org/drawingml/2006/main" noChangeAspect="1"/>
+            </wp:cNvGraphicFramePr>
+            <a:graphic xmlns:a="http://schemas.openxmlformats.org/drawingml/2006/main">
+              <a:graphicData uri="http://schemas.openxmlformats.org/drawingml/2006/picture">
+                <pic:pic xmlns:pic="http://schemas.openxmlformats.org/drawingml/2006/picture">
+                  <pic:nvPicPr>
+                    <pic:cNvPr id="2034588988" name=""/>
+                    <pic:cNvPicPr/>
+                  </pic:nvPicPr>
+                  <pic:blipFill>
+                    <a:blip r:embed="rId26"/>
+                    <a:stretch>
+                      <a:fillRect/>
+                    </a:stretch>
+                  </pic:blipFill>
+                  <pic:spPr>
+                    <a:xfrm>
+                      <a:off x="0" y="0"/>
+                      <a:ext cx="3874066" cy="3523397"/>
+                    </a:xfrm>
+                    <a:prstGeom prst="rect">
+                      <a:avLst/>
+                    </a:prstGeom>
+                  </pic:spPr>
+                </pic:pic>
+              </a:graphicData>
+            </a:graphic>
+          </wp:inline>
+        </w:drawing>
+      </w:r>
+    </w:p>
+    <w:p>
+      <w:pPr>
+        <w:tabs>
+          <w:tab w:val="left" w:pos="1567"/>
+        </w:tabs>
+        <w:spacing w:before="480"/>
+        <w:jc w:val="center"/>
+        <w:rPr>
+          <w:noProof/>
+        </w:rPr>
+      </w:pPr>
+      <w:r>
+        <w:rPr>
+          <w:noProof/>
+        </w:rPr>
+        <w:drawing>
+          <wp:inline distT="0" distB="0" distL="0" distR="0" wp14:anchorId="779422F9" wp14:editId="6227A274">
+            <wp:extent cx="3015188" cy="2268436"/>
+            <wp:effectExtent l="0" t="0" r="0" b="5080"/>
+            <wp:docPr id="751334010" name="Picture 1"/>
+            <wp:cNvGraphicFramePr>
+              <a:graphicFrameLocks xmlns:a="http://schemas.openxmlformats.org/drawingml/2006/main" noChangeAspect="1"/>
+            </wp:cNvGraphicFramePr>
+            <a:graphic xmlns:a="http://schemas.openxmlformats.org/drawingml/2006/main">
+              <a:graphicData uri="http://schemas.openxmlformats.org/drawingml/2006/picture">
+                <pic:pic xmlns:pic="http://schemas.openxmlformats.org/drawingml/2006/picture">
+                  <pic:nvPicPr>
+                    <pic:cNvPr id="751334010" name=""/>
+                    <pic:cNvPicPr/>
+                  </pic:nvPicPr>
+                  <pic:blipFill>
+                    <a:blip r:embed="rId27"/>
+                    <a:stretch>
+                      <a:fillRect/>
+                    </a:stretch>
+                  </pic:blipFill>
+                  <pic:spPr>
+                    <a:xfrm>
+                      <a:off x="0" y="0"/>
+                      <a:ext cx="3029115" cy="2278914"/>
+                    </a:xfrm>
+                    <a:prstGeom prst="rect">
+                      <a:avLst/>
+                    </a:prstGeom>
+                  </pic:spPr>
+                </pic:pic>
+              </a:graphicData>
+            </a:graphic>
+          </wp:inline>
+        </w:drawing>
+      </w:r>
+      <w:r>
+        <w:rPr>
+          <w:noProof/>
+        </w:rPr>
+        <w:t xml:space="preserve"> </w:t>
+      </w:r>
+      <w:r>
+        <w:rPr>
+          <w:noProof/>
+        </w:rPr>
+        <w:drawing>
+          <wp:inline distT="0" distB="0" distL="0" distR="0" wp14:anchorId="4BBE4AA3" wp14:editId="610D565C">
+            <wp:extent cx="2772383" cy="2245785"/>
+            <wp:effectExtent l="0" t="0" r="0" b="2540"/>
+            <wp:docPr id="1572893321" name="Picture 1"/>
+            <wp:cNvGraphicFramePr>
+              <a:graphicFrameLocks xmlns:a="http://schemas.openxmlformats.org/drawingml/2006/main" noChangeAspect="1"/>
+            </wp:cNvGraphicFramePr>
+            <a:graphic xmlns:a="http://schemas.openxmlformats.org/drawingml/2006/main">
+              <a:graphicData uri="http://schemas.openxmlformats.org/drawingml/2006/picture">
+                <pic:pic xmlns:pic="http://schemas.openxmlformats.org/drawingml/2006/picture">
+                  <pic:nvPicPr>
+                    <pic:cNvPr id="1572893321" name=""/>
+                    <pic:cNvPicPr/>
+                  </pic:nvPicPr>
+                  <pic:blipFill>
+                    <a:blip r:embed="rId28"/>
+                    <a:stretch>
+                      <a:fillRect/>
+                    </a:stretch>
+                  </pic:blipFill>
+                  <pic:spPr>
+                    <a:xfrm>
+                      <a:off x="0" y="0"/>
+                      <a:ext cx="2778759" cy="2250950"/>
+                    </a:xfrm>
+                    <a:prstGeom prst="rect">
+                      <a:avLst/>
+                    </a:prstGeom>
+                  </pic:spPr>
+                </pic:pic>
+              </a:graphicData>
+            </a:graphic>
+          </wp:inline>
+        </w:drawing>
+      </w:r>
+    </w:p>
+    <w:p>
+      <w:pPr>
+        <w:tabs>
+          <w:tab w:val="left" w:pos="1567"/>
+        </w:tabs>
+        <w:spacing w:before="480"/>
+        <w:jc w:val="center"/>
+        <w:rPr>
+          <w:noProof/>
+        </w:rPr>
+      </w:pPr>
+    </w:p>
+    <w:p>
+      <w:pPr>
+        <w:tabs>
+          <w:tab w:val="left" w:pos="1567"/>
+        </w:tabs>
+        <w:spacing w:before="480"/>
+        <w:jc w:val="center"/>
+        <w:rPr>
+          <w:noProof/>
+        </w:rPr>
+      </w:pPr>
+    </w:p>
+    <w:p>
+      <w:pPr>
+        <w:tabs>
+          <w:tab w:val="left" w:pos="1567"/>
+        </w:tabs>
+        <w:spacing w:before="480"/>
+        <w:jc w:val="center"/>
+        <w:rPr>
+          <w:noProof/>
+        </w:rPr>
+      </w:pPr>
+    </w:p>
+    <w:p>
+      <w:pPr>
+        <w:tabs>
+          <w:tab w:val="left" w:pos="1567"/>
+        </w:tabs>
+        <w:spacing w:before="480"/>
+        <w:jc w:val="center"/>
+        <w:rPr>
+          <w:b/>
+          <w:bCs/>
+          <w:noProof/>
+        </w:rPr>
+      </w:pPr>
+      <w:r>
+        <w:rPr>
+          <w:b/>
+          <w:bCs/>
+          <w:noProof/>
+        </w:rPr>
+        <w:lastRenderedPageBreak/>
+        <w:t>‘CollegeGPA’</w:t>
+      </w:r>
+    </w:p>
+    <w:p>
+      <w:pPr>
+        <w:tabs>
+          <w:tab w:val="left" w:pos="1567"/>
+        </w:tabs>
+        <w:spacing w:before="480"/>
+        <w:jc w:val="center"/>
+        <w:rPr>
+          <w:b/>
+          <w:bCs/>
+        </w:rPr>
+      </w:pPr>
+      <w:r>
+        <w:rPr>
+          <w:b/>
+          <w:bCs/>
+        </w:rPr>
+        <w:drawing>
+          <wp:inline distT="0" distB="0" distL="0" distR="0" wp14:anchorId="0E95B064" wp14:editId="14EF75DB">
+            <wp:extent cx="3952288" cy="3657600"/>
+            <wp:effectExtent l="0" t="0" r="0" b="0"/>
+            <wp:docPr id="1358404075" name="Picture 1" descr="A screenshot of a graph&#10;&#10;Description automatically generated"/>
+            <wp:cNvGraphicFramePr>
+              <a:graphicFrameLocks xmlns:a="http://schemas.openxmlformats.org/drawingml/2006/main" noChangeAspect="1"/>
+            </wp:cNvGraphicFramePr>
+            <a:graphic xmlns:a="http://schemas.openxmlformats.org/drawingml/2006/main">
+              <a:graphicData uri="http://schemas.openxmlformats.org/drawingml/2006/picture">
+                <pic:pic xmlns:pic="http://schemas.openxmlformats.org/drawingml/2006/picture">
+                  <pic:nvPicPr>
+                    <pic:cNvPr id="1358404075" name="Picture 1" descr="A screenshot of a graph&#10;&#10;Description automatically generated"/>
+                    <pic:cNvPicPr/>
+                  </pic:nvPicPr>
+                  <pic:blipFill>
+                    <a:blip r:embed="rId29"/>
+                    <a:stretch>
+                      <a:fillRect/>
+                    </a:stretch>
+                  </pic:blipFill>
+                  <pic:spPr>
+                    <a:xfrm>
+                      <a:off x="0" y="0"/>
+                      <a:ext cx="3963771" cy="3668227"/>
+                    </a:xfrm>
+                    <a:prstGeom prst="rect">
+                      <a:avLst/>
+                    </a:prstGeom>
+                  </pic:spPr>
+                </pic:pic>
+              </a:graphicData>
+            </a:graphic>
+          </wp:inline>
+        </w:drawing>
+      </w:r>
+    </w:p>
+    <w:p>
+      <w:pPr>
+        <w:tabs>
+          <w:tab w:val="left" w:pos="1567"/>
+        </w:tabs>
+        <w:spacing w:before="480"/>
+        <w:jc w:val="center"/>
+        <w:rPr>
+          <w:noProof/>
+        </w:rPr>
+      </w:pPr>
+      <w:r>
+        <w:rPr>
+          <w:noProof/>
+        </w:rPr>
+        <w:drawing>
+          <wp:inline distT="0" distB="0" distL="0" distR="0" wp14:anchorId="71B83287" wp14:editId="245357A1">
+            <wp:extent cx="2992517" cy="2210070"/>
+            <wp:effectExtent l="0" t="0" r="5080" b="0"/>
+            <wp:docPr id="619755047" name="Picture 1"/>
+            <wp:cNvGraphicFramePr>
+              <a:graphicFrameLocks xmlns:a="http://schemas.openxmlformats.org/drawingml/2006/main" noChangeAspect="1"/>
+            </wp:cNvGraphicFramePr>
+            <a:graphic xmlns:a="http://schemas.openxmlformats.org/drawingml/2006/main">
+              <a:graphicData uri="http://schemas.openxmlformats.org/drawingml/2006/picture">
+                <pic:pic xmlns:pic="http://schemas.openxmlformats.org/drawingml/2006/picture">
+                  <pic:nvPicPr>
+                    <pic:cNvPr id="619755047" name=""/>
+                    <pic:cNvPicPr/>
+                  </pic:nvPicPr>
+                  <pic:blipFill>
+                    <a:blip r:embed="rId30"/>
+                    <a:stretch>
+                      <a:fillRect/>
+                    </a:stretch>
+                  </pic:blipFill>
+                  <pic:spPr>
+                    <a:xfrm>
+                      <a:off x="0" y="0"/>
+                      <a:ext cx="2997157" cy="2213497"/>
+                    </a:xfrm>
+                    <a:prstGeom prst="rect">
+                      <a:avLst/>
+                    </a:prstGeom>
+                  </pic:spPr>
+                </pic:pic>
+              </a:graphicData>
+            </a:graphic>
+          </wp:inline>
+        </w:drawing>
+      </w:r>
+      <w:r>
+        <w:rPr>
+          <w:noProof/>
+        </w:rPr>
+        <w:t xml:space="preserve"> </w:t>
+      </w:r>
+      <w:r>
+        <w:rPr>
+          <w:noProof/>
+        </w:rPr>
+        <w:drawing>
+          <wp:inline distT="0" distB="0" distL="0" distR="0" wp14:anchorId="207FC696" wp14:editId="1961D480">
+            <wp:extent cx="2714100" cy="2205206"/>
+            <wp:effectExtent l="0" t="0" r="3810" b="5080"/>
+            <wp:docPr id="603587217" name="Picture 1"/>
+            <wp:cNvGraphicFramePr>
+              <a:graphicFrameLocks xmlns:a="http://schemas.openxmlformats.org/drawingml/2006/main" noChangeAspect="1"/>
+            </wp:cNvGraphicFramePr>
+            <a:graphic xmlns:a="http://schemas.openxmlformats.org/drawingml/2006/main">
+              <a:graphicData uri="http://schemas.openxmlformats.org/drawingml/2006/picture">
+                <pic:pic xmlns:pic="http://schemas.openxmlformats.org/drawingml/2006/picture">
+                  <pic:nvPicPr>
+                    <pic:cNvPr id="603587217" name=""/>
+                    <pic:cNvPicPr/>
+                  </pic:nvPicPr>
+                  <pic:blipFill>
+                    <a:blip r:embed="rId31"/>
+                    <a:stretch>
+                      <a:fillRect/>
+                    </a:stretch>
+                  </pic:blipFill>
+                  <pic:spPr>
+                    <a:xfrm>
+                      <a:off x="0" y="0"/>
+                      <a:ext cx="2720344" cy="2210279"/>
+                    </a:xfrm>
+                    <a:prstGeom prst="rect">
+                      <a:avLst/>
+                    </a:prstGeom>
+                  </pic:spPr>
+                </pic:pic>
+              </a:graphicData>
+            </a:graphic>
+          </wp:inline>
+        </w:drawing>
+      </w:r>
+    </w:p>
+    <w:p>
+      <w:pPr>
+        <w:tabs>
+          <w:tab w:val="left" w:pos="1567"/>
+        </w:tabs>
+        <w:spacing w:before="480"/>
+        <w:jc w:val="center"/>
+        <w:rPr>
+          <w:noProof/>
+        </w:rPr>
+      </w:pPr>
+    </w:p>
+    <w:p>
+      <w:pPr>
+        <w:tabs>
+          <w:tab w:val="left" w:pos="1567"/>
+        </w:tabs>
+        <w:spacing w:before="480"/>
+        <w:jc w:val="center"/>
+        <w:rPr>
+          <w:noProof/>
+        </w:rPr>
+      </w:pPr>
+    </w:p>
+    <w:p>
+      <w:pPr>
+        <w:tabs>
+          <w:tab w:val="left" w:pos="1567"/>
+        </w:tabs>
+        <w:spacing w:before="480"/>
+        <w:jc w:val="center"/>
+        <w:rPr>
+          <w:b/>
+          <w:bCs/>
+          <w:noProof/>
+        </w:rPr>
+      </w:pPr>
+      <w:r>
+        <w:rPr>
+          <w:b/>
+          <w:bCs/>
+          <w:noProof/>
+        </w:rPr>
+        <w:lastRenderedPageBreak/>
+        <w:t>‘Domain’</w:t>
+      </w:r>
+    </w:p>
+    <w:p>
+      <w:pPr>
+        <w:tabs>
+          <w:tab w:val="left" w:pos="1567"/>
+        </w:tabs>
+        <w:spacing w:before="480"/>
+        <w:jc w:val="center"/>
+        <w:rPr>
+          <w:b/>
+          <w:bCs/>
+        </w:rPr>
+      </w:pPr>
+      <w:r>
+        <w:rPr>
+          <w:b/>
+          <w:bCs/>
+        </w:rPr>
+        <w:drawing>
+          <wp:inline distT="0" distB="0" distL="0" distR="0" wp14:anchorId="317AB209" wp14:editId="6F54A546">
+            <wp:extent cx="4010930" cy="3647872"/>
+            <wp:effectExtent l="0" t="0" r="2540" b="0"/>
+            <wp:docPr id="1441090610" name="Picture 1" descr="A screenshot of a table&#10;&#10;Description automatically generated"/>
+            <wp:cNvGraphicFramePr>
+              <a:graphicFrameLocks xmlns:a="http://schemas.openxmlformats.org/drawingml/2006/main" noChangeAspect="1"/>
+            </wp:cNvGraphicFramePr>
+            <a:graphic xmlns:a="http://schemas.openxmlformats.org/drawingml/2006/main">
+              <a:graphicData uri="http://schemas.openxmlformats.org/drawingml/2006/picture">
+                <pic:pic xmlns:pic="http://schemas.openxmlformats.org/drawingml/2006/picture">
+                  <pic:nvPicPr>
+                    <pic:cNvPr id="1441090610" name="Picture 1" descr="A screenshot of a table&#10;&#10;Description automatically generated"/>
+                    <pic:cNvPicPr/>
+                  </pic:nvPicPr>
+                  <pic:blipFill>
+                    <a:blip r:embed="rId32"/>
+                    <a:stretch>
+                      <a:fillRect/>
+                    </a:stretch>
+                  </pic:blipFill>
+                  <pic:spPr>
+                    <a:xfrm>
+                      <a:off x="0" y="0"/>
+                      <a:ext cx="4025640" cy="3661251"/>
+                    </a:xfrm>
+                    <a:prstGeom prst="rect">
+                      <a:avLst/>
+                    </a:prstGeom>
+                  </pic:spPr>
+                </pic:pic>
+              </a:graphicData>
+            </a:graphic>
+          </wp:inline>
+        </w:drawing>
+      </w:r>
+    </w:p>
+    <w:p>
+      <w:pPr>
+        <w:tabs>
+          <w:tab w:val="left" w:pos="1567"/>
+        </w:tabs>
+        <w:spacing w:before="480"/>
+        <w:jc w:val="center"/>
+        <w:rPr>
+          <w:noProof/>
+        </w:rPr>
+      </w:pPr>
+      <w:r>
+        <w:rPr>
+          <w:noProof/>
+        </w:rPr>
+        <w:drawing>
+          <wp:inline distT="0" distB="0" distL="0" distR="0" wp14:anchorId="2E69A7A3" wp14:editId="5EBB489A">
+            <wp:extent cx="2990308" cy="2239254"/>
+            <wp:effectExtent l="0" t="0" r="0" b="0"/>
+            <wp:docPr id="309570848" name="Picture 1"/>
+            <wp:cNvGraphicFramePr>
+              <a:graphicFrameLocks xmlns:a="http://schemas.openxmlformats.org/drawingml/2006/main" noChangeAspect="1"/>
+            </wp:cNvGraphicFramePr>
+            <a:graphic xmlns:a="http://schemas.openxmlformats.org/drawingml/2006/main">
+              <a:graphicData uri="http://schemas.openxmlformats.org/drawingml/2006/picture">
+                <pic:pic xmlns:pic="http://schemas.openxmlformats.org/drawingml/2006/picture">
+                  <pic:nvPicPr>
+                    <pic:cNvPr id="309570848" name=""/>
+                    <pic:cNvPicPr/>
+                  </pic:nvPicPr>
+                  <pic:blipFill>
+                    <a:blip r:embed="rId33"/>
+                    <a:stretch>
+                      <a:fillRect/>
+                    </a:stretch>
+                  </pic:blipFill>
+                  <pic:spPr>
+                    <a:xfrm>
+                      <a:off x="0" y="0"/>
+                      <a:ext cx="2991286" cy="2239986"/>
+                    </a:xfrm>
+                    <a:prstGeom prst="rect">
+                      <a:avLst/>
+                    </a:prstGeom>
+                  </pic:spPr>
+                </pic:pic>
+              </a:graphicData>
+            </a:graphic>
+          </wp:inline>
+        </w:drawing>
+      </w:r>
+      <w:r>
+        <w:rPr>
+          <w:noProof/>
+        </w:rPr>
+        <w:t xml:space="preserve"> </w:t>
+      </w:r>
+      <w:r>
+        <w:rPr>
+          <w:noProof/>
+        </w:rPr>
+        <w:drawing>
+          <wp:inline distT="0" distB="0" distL="0" distR="0" wp14:anchorId="272326CF" wp14:editId="6D6B460A">
+            <wp:extent cx="2743200" cy="2237470"/>
+            <wp:effectExtent l="0" t="0" r="0" b="0"/>
+            <wp:docPr id="904644949" name="Picture 1" descr="A graph with blue dots&#10;&#10;Description automatically generated"/>
+            <wp:cNvGraphicFramePr>
+              <a:graphicFrameLocks xmlns:a="http://schemas.openxmlformats.org/drawingml/2006/main" noChangeAspect="1"/>
+            </wp:cNvGraphicFramePr>
+            <a:graphic xmlns:a="http://schemas.openxmlformats.org/drawingml/2006/main">
+              <a:graphicData uri="http://schemas.openxmlformats.org/drawingml/2006/picture">
+                <pic:pic xmlns:pic="http://schemas.openxmlformats.org/drawingml/2006/picture">
+                  <pic:nvPicPr>
+                    <pic:cNvPr id="904644949" name="Picture 1" descr="A graph with blue dots&#10;&#10;Description automatically generated"/>
+                    <pic:cNvPicPr/>
+                  </pic:nvPicPr>
+                  <pic:blipFill>
+                    <a:blip r:embed="rId34"/>
+                    <a:stretch>
+                      <a:fillRect/>
+                    </a:stretch>
+                  </pic:blipFill>
+                  <pic:spPr>
+                    <a:xfrm>
+                      <a:off x="0" y="0"/>
+                      <a:ext cx="2753309" cy="2245715"/>
+                    </a:xfrm>
+                    <a:prstGeom prst="rect">
+                      <a:avLst/>
+                    </a:prstGeom>
+                  </pic:spPr>
+                </pic:pic>
+              </a:graphicData>
+            </a:graphic>
+          </wp:inline>
+        </w:drawing>
+      </w:r>
+    </w:p>
+    <w:p>
+      <w:pPr>
+        <w:tabs>
+          <w:tab w:val="left" w:pos="1567"/>
+        </w:tabs>
+        <w:spacing w:before="480"/>
+        <w:jc w:val="center"/>
+        <w:rPr>
+          <w:noProof/>
+        </w:rPr>
+      </w:pPr>
+    </w:p>
+    <w:p>
+      <w:pPr>
+        <w:tabs>
+          <w:tab w:val="left" w:pos="1567"/>
+        </w:tabs>
+        <w:spacing w:before="480"/>
+      </w:pPr>
+    </w:p>
+    <w:p>
+      <w:pPr>
+        <w:tabs>
+          <w:tab w:val="left" w:pos="1567"/>
+        </w:tabs>
+        <w:spacing w:before="480"/>
+        <w:jc w:val="center"/>
+        <w:rPr>
+          <w:b/>
+          <w:bCs/>
+        </w:rPr>
+      </w:pPr>
+      <w:r>
+        <w:rPr>
+          <w:b/>
+          <w:bCs/>
+        </w:rPr>
+        <w:lastRenderedPageBreak/>
+        <w:t>‘10percentage’</w:t>
+      </w:r>
+    </w:p>
+    <w:p>
+      <w:pPr>
+        <w:tabs>
+          <w:tab w:val="left" w:pos="1567"/>
+        </w:tabs>
+        <w:spacing w:before="480"/>
+        <w:jc w:val="center"/>
+        <w:rPr>
+          <w:b/>
+          <w:bCs/>
+        </w:rPr>
+      </w:pPr>
+      <w:r>
+        <w:rPr>
+          <w:b/>
+          <w:bCs/>
+        </w:rPr>
+        <w:drawing>
+          <wp:inline distT="0" distB="0" distL="0" distR="0" wp14:anchorId="171C4473" wp14:editId="111847C3">
+            <wp:extent cx="3917619" cy="3657600"/>
+            <wp:effectExtent l="0" t="0" r="0" b="0"/>
+            <wp:docPr id="1840715536" name="Picture 1" descr="A screenshot of a table&#10;&#10;Description automatically generated"/>
+            <wp:cNvGraphicFramePr>
+              <a:graphicFrameLocks xmlns:a="http://schemas.openxmlformats.org/drawingml/2006/main" noChangeAspect="1"/>
+            </wp:cNvGraphicFramePr>
+            <a:graphic xmlns:a="http://schemas.openxmlformats.org/drawingml/2006/main">
+              <a:graphicData uri="http://schemas.openxmlformats.org/drawingml/2006/picture">
+                <pic:pic xmlns:pic="http://schemas.openxmlformats.org/drawingml/2006/picture">
+                  <pic:nvPicPr>
+                    <pic:cNvPr id="1840715536" name="Picture 1" descr="A screenshot of a table&#10;&#10;Description automatically generated"/>
+                    <pic:cNvPicPr/>
+                  </pic:nvPicPr>
+                  <pic:blipFill>
+                    <a:blip r:embed="rId35"/>
+                    <a:stretch>
+                      <a:fillRect/>
+                    </a:stretch>
+                  </pic:blipFill>
+                  <pic:spPr>
+                    <a:xfrm>
+                      <a:off x="0" y="0"/>
+                      <a:ext cx="3934717" cy="3673563"/>
+                    </a:xfrm>
+                    <a:prstGeom prst="rect">
+                      <a:avLst/>
+                    </a:prstGeom>
+                  </pic:spPr>
+                </pic:pic>
+              </a:graphicData>
+            </a:graphic>
+          </wp:inline>
+        </w:drawing>
+      </w:r>
+    </w:p>
+    <w:p>
+      <w:pPr>
+        <w:tabs>
+          <w:tab w:val="left" w:pos="1567"/>
+        </w:tabs>
+        <w:spacing w:before="480"/>
+        <w:jc w:val="center"/>
+        <w:rPr>
+          <w:b/>
+          <w:bCs/>
+        </w:rPr>
+      </w:pPr>
+      <w:r>
+        <w:rPr>
+          <w:b/>
+          <w:bCs/>
+        </w:rPr>
+        <w:drawing>
+          <wp:inline distT="0" distB="0" distL="0" distR="0" wp14:anchorId="0D5F525E" wp14:editId="2A418412">
+            <wp:extent cx="3884857" cy="3073940"/>
+            <wp:effectExtent l="0" t="0" r="1905" b="0"/>
+            <wp:docPr id="785643884" name="Picture 1" descr="A graph of a number of percentages&#10;&#10;Description automatically generated"/>
+            <wp:cNvGraphicFramePr>
+              <a:graphicFrameLocks xmlns:a="http://schemas.openxmlformats.org/drawingml/2006/main" noChangeAspect="1"/>
+            </wp:cNvGraphicFramePr>
+            <a:graphic xmlns:a="http://schemas.openxmlformats.org/drawingml/2006/main">
+              <a:graphicData uri="http://schemas.openxmlformats.org/drawingml/2006/picture">
+                <pic:pic xmlns:pic="http://schemas.openxmlformats.org/drawingml/2006/picture">
+                  <pic:nvPicPr>
+                    <pic:cNvPr id="785643884" name="Picture 1" descr="A graph of a number of percentages&#10;&#10;Description automatically generated"/>
+                    <pic:cNvPicPr/>
+                  </pic:nvPicPr>
+                  <pic:blipFill>
+                    <a:blip r:embed="rId36"/>
+                    <a:stretch>
+                      <a:fillRect/>
+                    </a:stretch>
+                  </pic:blipFill>
+                  <pic:spPr>
+                    <a:xfrm>
+                      <a:off x="0" y="0"/>
+                      <a:ext cx="3897385" cy="3083853"/>
+                    </a:xfrm>
+                    <a:prstGeom prst="rect">
+                      <a:avLst/>
+                    </a:prstGeom>
+                  </pic:spPr>
+                </pic:pic>
+              </a:graphicData>
+            </a:graphic>
+          </wp:inline>
+        </w:drawing>
+      </w:r>
+    </w:p>
+    <w:p>
+      <w:pPr>
+        <w:tabs>
+          <w:tab w:val="left" w:pos="1567"/>
+        </w:tabs>
+        <w:spacing w:before="480"/>
+        <w:jc w:val="center"/>
+        <w:rPr>
+          <w:b/>
+          <w:bCs/>
+        </w:rPr>
+      </w:pPr>
+    </w:p>
+    <w:p>
+      <w:pPr>
+        <w:tabs>
+          <w:tab w:val="left" w:pos="1567"/>
+        </w:tabs>
+        <w:spacing w:before="480"/>
+        <w:jc w:val="center"/>
+        <w:rPr>
+          <w:b/>
+          <w:bCs/>
+        </w:rPr>
+      </w:pPr>
+      <w:r>
+        <w:rPr>
+          <w:b/>
+          <w:bCs/>
+        </w:rPr>
+        <w:lastRenderedPageBreak/>
+        <w:t>‘English’</w:t>
+      </w:r>
+    </w:p>
+    <w:p>
+      <w:pPr>
+        <w:tabs>
+          <w:tab w:val="left" w:pos="1567"/>
+        </w:tabs>
+        <w:spacing w:before="480"/>
+        <w:jc w:val="center"/>
+        <w:rPr>
+          <w:b/>
+          <w:bCs/>
+        </w:rPr>
+      </w:pPr>
+      <w:r>
+        <w:rPr>
+          <w:b/>
+          <w:bCs/>
+        </w:rPr>
+        <w:drawing>
+          <wp:inline distT="0" distB="0" distL="0" distR="0" wp14:anchorId="37FA9552" wp14:editId="385C2D90">
+            <wp:extent cx="4187526" cy="3891064"/>
+            <wp:effectExtent l="0" t="0" r="3810" b="0"/>
+            <wp:docPr id="50173363" name="Picture 1"/>
+            <wp:cNvGraphicFramePr>
+              <a:graphicFrameLocks xmlns:a="http://schemas.openxmlformats.org/drawingml/2006/main" noChangeAspect="1"/>
+            </wp:cNvGraphicFramePr>
+            <a:graphic xmlns:a="http://schemas.openxmlformats.org/drawingml/2006/main">
+              <a:graphicData uri="http://schemas.openxmlformats.org/drawingml/2006/picture">
+                <pic:pic xmlns:pic="http://schemas.openxmlformats.org/drawingml/2006/picture">
+                  <pic:nvPicPr>
+                    <pic:cNvPr id="50173363" name=""/>
+                    <pic:cNvPicPr/>
+                  </pic:nvPicPr>
+                  <pic:blipFill>
+                    <a:blip r:embed="rId37"/>
+                    <a:stretch>
+                      <a:fillRect/>
+                    </a:stretch>
+                  </pic:blipFill>
+                  <pic:spPr>
+                    <a:xfrm>
+                      <a:off x="0" y="0"/>
+                      <a:ext cx="4222948" cy="3923979"/>
+                    </a:xfrm>
+                    <a:prstGeom prst="rect">
+                      <a:avLst/>
+                    </a:prstGeom>
+                  </pic:spPr>
+                </pic:pic>
+              </a:graphicData>
+            </a:graphic>
+          </wp:inline>
+        </w:drawing>
+      </w:r>
+    </w:p>
+    <w:p>
+      <w:pPr>
+        <w:tabs>
+          <w:tab w:val="left" w:pos="1567"/>
+        </w:tabs>
+        <w:spacing w:before="480"/>
+        <w:jc w:val="center"/>
+        <w:rPr>
+          <w:b/>
+          <w:bCs/>
+        </w:rPr>
+      </w:pPr>
+      <w:r>
+        <w:rPr>
+          <w:b/>
+          <w:bCs/>
+        </w:rPr>
+        <w:drawing>
+          <wp:inline distT="0" distB="0" distL="0" distR="0" wp14:anchorId="04BA95AC" wp14:editId="6CC91AD8">
+            <wp:extent cx="4195143" cy="3190672"/>
+            <wp:effectExtent l="0" t="0" r="0" b="0"/>
+            <wp:docPr id="1683146651" name="Picture 1" descr="A graph of a number of english&#10;&#10;Description automatically generated"/>
+            <wp:cNvGraphicFramePr>
+              <a:graphicFrameLocks xmlns:a="http://schemas.openxmlformats.org/drawingml/2006/main" noChangeAspect="1"/>
+            </wp:cNvGraphicFramePr>
+            <a:graphic xmlns:a="http://schemas.openxmlformats.org/drawingml/2006/main">
+              <a:graphicData uri="http://schemas.openxmlformats.org/drawingml/2006/picture">
+                <pic:pic xmlns:pic="http://schemas.openxmlformats.org/drawingml/2006/picture">
+                  <pic:nvPicPr>
+                    <pic:cNvPr id="1683146651" name="Picture 1" descr="A graph of a number of english&#10;&#10;Description automatically generated"/>
+                    <pic:cNvPicPr/>
+                  </pic:nvPicPr>
+                  <pic:blipFill>
+                    <a:blip r:embed="rId38"/>
+                    <a:stretch>
+                      <a:fillRect/>
+                    </a:stretch>
+                  </pic:blipFill>
+                  <pic:spPr>
+                    <a:xfrm>
+                      <a:off x="0" y="0"/>
+                      <a:ext cx="4212715" cy="3204037"/>
+                    </a:xfrm>
+                    <a:prstGeom prst="rect">
+                      <a:avLst/>
+                    </a:prstGeom>
+                  </pic:spPr>
+                </pic:pic>
+              </a:graphicData>
+            </a:graphic>
+          </wp:inline>
+        </w:drawing>
+      </w:r>
+    </w:p>
+    <w:p>
+      <w:pPr>
+        <w:tabs>
+          <w:tab w:val="left" w:pos="1567"/>
+        </w:tabs>
+        <w:spacing w:before="480"/>
+        <w:jc w:val="center"/>
+        <w:rPr>
+          <w:b/>
+          <w:bCs/>
+        </w:rPr>
+      </w:pPr>
+      <w:r>
+        <w:rPr>
+          <w:b/>
+          <w:bCs/>
+        </w:rPr>
+        <w:lastRenderedPageBreak/>
+        <w:t>‘12percentage’</w:t>
+      </w:r>
+    </w:p>
+    <w:p>
+      <w:pPr>
+        <w:tabs>
+          <w:tab w:val="left" w:pos="1567"/>
+        </w:tabs>
+        <w:spacing w:before="480"/>
+        <w:jc w:val="center"/>
+        <w:rPr>
+          <w:b/>
+          <w:bCs/>
+        </w:rPr>
+      </w:pPr>
+      <w:r>
+        <w:rPr>
+          <w:b/>
+          <w:bCs/>
+        </w:rPr>
+        <w:drawing>
+          <wp:inline distT="0" distB="0" distL="0" distR="0" wp14:anchorId="7F136D24" wp14:editId="57B7021C">
+            <wp:extent cx="4073687" cy="3754877"/>
+            <wp:effectExtent l="0" t="0" r="3175" b="4445"/>
+            <wp:docPr id="995627329" name="Picture 1" descr="A screenshot of a table&#10;&#10;Description automatically generated"/>
+            <wp:cNvGraphicFramePr>
+              <a:graphicFrameLocks xmlns:a="http://schemas.openxmlformats.org/drawingml/2006/main" noChangeAspect="1"/>
+            </wp:cNvGraphicFramePr>
+            <a:graphic xmlns:a="http://schemas.openxmlformats.org/drawingml/2006/main">
+              <a:graphicData uri="http://schemas.openxmlformats.org/drawingml/2006/picture">
+                <pic:pic xmlns:pic="http://schemas.openxmlformats.org/drawingml/2006/picture">
+                  <pic:nvPicPr>
+                    <pic:cNvPr id="995627329" name="Picture 1" descr="A screenshot of a table&#10;&#10;Description automatically generated"/>
+                    <pic:cNvPicPr/>
+                  </pic:nvPicPr>
+                  <pic:blipFill>
+                    <a:blip r:embed="rId39"/>
+                    <a:stretch>
+                      <a:fillRect/>
+                    </a:stretch>
+                  </pic:blipFill>
+                  <pic:spPr>
+                    <a:xfrm>
+                      <a:off x="0" y="0"/>
+                      <a:ext cx="4089389" cy="3769350"/>
+                    </a:xfrm>
+                    <a:prstGeom prst="rect">
+                      <a:avLst/>
+                    </a:prstGeom>
+                  </pic:spPr>
+                </pic:pic>
+              </a:graphicData>
+            </a:graphic>
+          </wp:inline>
+        </w:drawing>
+      </w:r>
+    </w:p>
+    <w:p>
+      <w:pPr>
+        <w:tabs>
+          <w:tab w:val="left" w:pos="1567"/>
+        </w:tabs>
+        <w:spacing w:before="480"/>
+        <w:jc w:val="center"/>
+        <w:rPr>
+          <w:b/>
+          <w:bCs/>
+        </w:rPr>
+      </w:pPr>
+      <w:r>
+        <w:rPr>
+          <w:b/>
+          <w:bCs/>
+        </w:rPr>
+        <w:drawing>
+          <wp:inline distT="0" distB="0" distL="0" distR="0" wp14:anchorId="477FD0BF" wp14:editId="5AAEF1F7">
+            <wp:extent cx="4085617" cy="3151762"/>
+            <wp:effectExtent l="0" t="0" r="3810" b="0"/>
+            <wp:docPr id="113672841" name="Picture 1" descr="A graph of a graph&#10;&#10;Description automatically generated"/>
+            <wp:cNvGraphicFramePr>
+              <a:graphicFrameLocks xmlns:a="http://schemas.openxmlformats.org/drawingml/2006/main" noChangeAspect="1"/>
+            </wp:cNvGraphicFramePr>
+            <a:graphic xmlns:a="http://schemas.openxmlformats.org/drawingml/2006/main">
+              <a:graphicData uri="http://schemas.openxmlformats.org/drawingml/2006/picture">
+                <pic:pic xmlns:pic="http://schemas.openxmlformats.org/drawingml/2006/picture">
+                  <pic:nvPicPr>
+                    <pic:cNvPr id="113672841" name="Picture 1" descr="A graph of a graph&#10;&#10;Description automatically generated"/>
+                    <pic:cNvPicPr/>
+                  </pic:nvPicPr>
+                  <pic:blipFill>
+                    <a:blip r:embed="rId40"/>
+                    <a:stretch>
+                      <a:fillRect/>
+                    </a:stretch>
+                  </pic:blipFill>
+                  <pic:spPr>
+                    <a:xfrm>
+                      <a:off x="0" y="0"/>
+                      <a:ext cx="4099066" cy="3162137"/>
+                    </a:xfrm>
+                    <a:prstGeom prst="rect">
+                      <a:avLst/>
+                    </a:prstGeom>
+                  </pic:spPr>
+                </pic:pic>
+              </a:graphicData>
+            </a:graphic>
+          </wp:inline>
+        </w:drawing>
+      </w:r>
+    </w:p>
+    <w:p>
+      <w:pPr>
+        <w:tabs>
+          <w:tab w:val="left" w:pos="1567"/>
+        </w:tabs>
+        <w:spacing w:before="480"/>
+        <w:jc w:val="center"/>
+        <w:rPr>
+          <w:b/>
+          <w:bCs/>
+        </w:rPr>
+      </w:pPr>
+      <w:r>
+        <w:rPr>
+          <w:b/>
+          <w:bCs/>
+        </w:rPr>
+        <w:lastRenderedPageBreak/>
+        <w:t>‘</w:t>
+      </w:r>
+      <w:proofErr w:type="spellStart"/>
+      <w:r>
+        <w:rPr>
+          <w:b/>
+          <w:bCs/>
+        </w:rPr>
+        <w:t>Computerprogramming</w:t>
+      </w:r>
+      <w:proofErr w:type="spellEnd"/>
+      <w:r>
+        <w:rPr>
+          <w:b/>
+          <w:bCs/>
+        </w:rPr>
+        <w:t>’</w:t>
+      </w:r>
+    </w:p>
+    <w:p>
+      <w:pPr>
+        <w:tabs>
+          <w:tab w:val="left" w:pos="1567"/>
+        </w:tabs>
+        <w:spacing w:before="480"/>
+        <w:jc w:val="center"/>
+        <w:rPr>
+          <w:b/>
+          <w:bCs/>
+        </w:rPr>
+      </w:pPr>
+      <w:r>
+        <w:rPr>
+          <w:b/>
+          <w:bCs/>
+        </w:rPr>
+        <w:drawing>
+          <wp:inline distT="0" distB="0" distL="0" distR="0" wp14:anchorId="3B85A1F4" wp14:editId="02622CE0">
+            <wp:extent cx="3973269" cy="3647872"/>
+            <wp:effectExtent l="0" t="0" r="1905" b="0"/>
+            <wp:docPr id="384651196" name="Picture 1"/>
+            <wp:cNvGraphicFramePr>
+              <a:graphicFrameLocks xmlns:a="http://schemas.openxmlformats.org/drawingml/2006/main" noChangeAspect="1"/>
+            </wp:cNvGraphicFramePr>
+            <a:graphic xmlns:a="http://schemas.openxmlformats.org/drawingml/2006/main">
+              <a:graphicData uri="http://schemas.openxmlformats.org/drawingml/2006/picture">
+                <pic:pic xmlns:pic="http://schemas.openxmlformats.org/drawingml/2006/picture">
+                  <pic:nvPicPr>
+                    <pic:cNvPr id="384651196" name=""/>
+                    <pic:cNvPicPr/>
+                  </pic:nvPicPr>
+                  <pic:blipFill>
+                    <a:blip r:embed="rId41"/>
+                    <a:stretch>
+                      <a:fillRect/>
+                    </a:stretch>
+                  </pic:blipFill>
+                  <pic:spPr>
+                    <a:xfrm>
+                      <a:off x="0" y="0"/>
+                      <a:ext cx="3991354" cy="3664476"/>
+                    </a:xfrm>
+                    <a:prstGeom prst="rect">
+                      <a:avLst/>
+                    </a:prstGeom>
+                  </pic:spPr>
+                </pic:pic>
+              </a:graphicData>
+            </a:graphic>
+          </wp:inline>
+        </w:drawing>
+      </w:r>
+    </w:p>
+    <w:p>
+      <w:pPr>
+        <w:tabs>
+          <w:tab w:val="left" w:pos="1567"/>
+        </w:tabs>
+        <w:spacing w:before="480"/>
+        <w:jc w:val="center"/>
+        <w:rPr>
+          <w:b/>
+          <w:bCs/>
+        </w:rPr>
+      </w:pPr>
+      <w:r>
+        <w:rPr>
+          <w:b/>
+          <w:bCs/>
+        </w:rPr>
+        <w:drawing>
+          <wp:inline distT="0" distB="0" distL="0" distR="0" wp14:anchorId="5903C447" wp14:editId="1C48C115">
+            <wp:extent cx="3941373" cy="3044757"/>
+            <wp:effectExtent l="0" t="0" r="0" b="3810"/>
+            <wp:docPr id="1341001319" name="Picture 1"/>
+            <wp:cNvGraphicFramePr>
+              <a:graphicFrameLocks xmlns:a="http://schemas.openxmlformats.org/drawingml/2006/main" noChangeAspect="1"/>
+            </wp:cNvGraphicFramePr>
+            <a:graphic xmlns:a="http://schemas.openxmlformats.org/drawingml/2006/main">
+              <a:graphicData uri="http://schemas.openxmlformats.org/drawingml/2006/picture">
+                <pic:pic xmlns:pic="http://schemas.openxmlformats.org/drawingml/2006/picture">
+                  <pic:nvPicPr>
+                    <pic:cNvPr id="1341001319" name=""/>
+                    <pic:cNvPicPr/>
+                  </pic:nvPicPr>
+                  <pic:blipFill>
+                    <a:blip r:embed="rId42"/>
+                    <a:stretch>
+                      <a:fillRect/>
+                    </a:stretch>
+                  </pic:blipFill>
+                  <pic:spPr>
+                    <a:xfrm>
+                      <a:off x="0" y="0"/>
+                      <a:ext cx="3956679" cy="3056581"/>
+                    </a:xfrm>
+                    <a:prstGeom prst="rect">
+                      <a:avLst/>
+                    </a:prstGeom>
+                  </pic:spPr>
+                </pic:pic>
+              </a:graphicData>
+            </a:graphic>
+          </wp:inline>
+        </w:drawing>
+      </w:r>
+    </w:p>
+    <w:p>
+      <w:pPr>
+        <w:tabs>
+          <w:tab w:val="left" w:pos="1567"/>
+        </w:tabs>
+        <w:spacing w:before="480"/>
+        <w:rPr>
+          <w:b/>
+          <w:bCs/>
+        </w:rPr>
+      </w:pPr>
+    </w:p>
+    <w:p>
+      <w:pPr>
+        <w:tabs>
+          <w:tab w:val="left" w:pos="1567"/>
+        </w:tabs>
+        <w:spacing w:before="480"/>
+        <w:jc w:val="center"/>
+        <w:rPr>
+          <w:b/>
+          <w:bCs/>
+        </w:rPr>
+      </w:pPr>
+      <w:r>
+        <w:rPr>
+          <w:b/>
+          <w:bCs/>
+        </w:rPr>
+        <w:lastRenderedPageBreak/>
+        <w:t>‘Agreeableness’</w:t>
+      </w:r>
+    </w:p>
+    <w:p>
+      <w:pPr>
+        <w:tabs>
+          <w:tab w:val="left" w:pos="1567"/>
+        </w:tabs>
+        <w:spacing w:before="480"/>
+        <w:jc w:val="center"/>
+        <w:rPr>
+          <w:b/>
+          <w:bCs/>
+        </w:rPr>
+      </w:pPr>
+      <w:r>
+        <w:rPr>
+          <w:b/>
+          <w:bCs/>
+        </w:rPr>
+        <w:drawing>
+          <wp:inline distT="0" distB="0" distL="0" distR="0" wp14:anchorId="18498585" wp14:editId="24040EFA">
+            <wp:extent cx="3813381" cy="3453319"/>
+            <wp:effectExtent l="0" t="0" r="0" b="1270"/>
+            <wp:docPr id="1723399241" name="Picture 1" descr="A screenshot of a table&#10;&#10;Description automatically generated"/>
+            <wp:cNvGraphicFramePr>
+              <a:graphicFrameLocks xmlns:a="http://schemas.openxmlformats.org/drawingml/2006/main" noChangeAspect="1"/>
+            </wp:cNvGraphicFramePr>
+            <a:graphic xmlns:a="http://schemas.openxmlformats.org/drawingml/2006/main">
+              <a:graphicData uri="http://schemas.openxmlformats.org/drawingml/2006/picture">
+                <pic:pic xmlns:pic="http://schemas.openxmlformats.org/drawingml/2006/picture">
+                  <pic:nvPicPr>
+                    <pic:cNvPr id="1723399241" name="Picture 1" descr="A screenshot of a table&#10;&#10;Description automatically generated"/>
+                    <pic:cNvPicPr/>
+                  </pic:nvPicPr>
+                  <pic:blipFill>
+                    <a:blip r:embed="rId43"/>
+                    <a:stretch>
+                      <a:fillRect/>
+                    </a:stretch>
+                  </pic:blipFill>
+                  <pic:spPr>
+                    <a:xfrm>
+                      <a:off x="0" y="0"/>
+                      <a:ext cx="3835017" cy="3472912"/>
+                    </a:xfrm>
+                    <a:prstGeom prst="rect">
+                      <a:avLst/>
+                    </a:prstGeom>
+                  </pic:spPr>
+                </pic:pic>
+              </a:graphicData>
+            </a:graphic>
+          </wp:inline>
+        </w:drawing>
+      </w:r>
+    </w:p>
+    <w:p>
+      <w:pPr>
+        <w:tabs>
+          <w:tab w:val="left" w:pos="1567"/>
+        </w:tabs>
+        <w:spacing w:before="480"/>
+        <w:jc w:val="center"/>
+        <w:rPr>
+          <w:b/>
+          <w:bCs/>
+        </w:rPr>
+      </w:pPr>
+      <w:r>
+        <w:rPr>
+          <w:b/>
+          <w:bCs/>
+        </w:rPr>
+        <w:drawing>
+          <wp:inline distT="0" distB="0" distL="0" distR="0" wp14:anchorId="05137610" wp14:editId="34A7A9D8">
+            <wp:extent cx="3893963" cy="2957208"/>
+            <wp:effectExtent l="0" t="0" r="5080" b="1905"/>
+            <wp:docPr id="165492353" name="Picture 1" descr="A graph of a graph&#10;&#10;Description automatically generated"/>
+            <wp:cNvGraphicFramePr>
+              <a:graphicFrameLocks xmlns:a="http://schemas.openxmlformats.org/drawingml/2006/main" noChangeAspect="1"/>
+            </wp:cNvGraphicFramePr>
+            <a:graphic xmlns:a="http://schemas.openxmlformats.org/drawingml/2006/main">
+              <a:graphicData uri="http://schemas.openxmlformats.org/drawingml/2006/picture">
+                <pic:pic xmlns:pic="http://schemas.openxmlformats.org/drawingml/2006/picture">
+                  <pic:nvPicPr>
+                    <pic:cNvPr id="165492353" name="Picture 1" descr="A graph of a graph&#10;&#10;Description automatically generated"/>
+                    <pic:cNvPicPr/>
+                  </pic:nvPicPr>
+                  <pic:blipFill>
+                    <a:blip r:embed="rId44"/>
+                    <a:stretch>
+                      <a:fillRect/>
+                    </a:stretch>
+                  </pic:blipFill>
+                  <pic:spPr>
+                    <a:xfrm>
+                      <a:off x="0" y="0"/>
+                      <a:ext cx="3917615" cy="2975170"/>
+                    </a:xfrm>
+                    <a:prstGeom prst="rect">
+                      <a:avLst/>
+                    </a:prstGeom>
+                  </pic:spPr>
+                </pic:pic>
+              </a:graphicData>
+            </a:graphic>
+          </wp:inline>
+        </w:drawing>
+      </w:r>
     </w:p>
     <w:p>
       <w:pPr>
@@ -3104,6 +4957,362 @@
     </w:p>
     <w:p>
       <w:pPr>
+        <w:rPr>
+          <w:b/>
+          <w:bCs/>
+        </w:rPr>
+      </w:pPr>
+      <w:r>
+        <w:rPr>
+          <w:b/>
+          <w:bCs/>
+        </w:rPr>
+        <w:t>Data Cleaning</w:t>
+      </w:r>
+    </w:p>
+    <w:p>
+      <w:pPr>
+        <w:pStyle w:val="ListParagraph"/>
+        <w:numPr>
+          <w:ilvl w:val="0"/>
+          <w:numId w:val="16"/>
+        </w:numPr>
+      </w:pPr>
+      <w:r>
+        <w:t>Handling Missing Values: There is no null value in the dataset, only ‘Zero’ value</w:t>
+      </w:r>
+      <w:r>
+        <w:t xml:space="preserve"> and ‘-1’ value</w:t>
+      </w:r>
+      <w:r>
+        <w:t xml:space="preserve"> that can be dealt by replacing with nan value and using back fill null value method. Depend on the proportion of missingness, we would consider drop the whole column from the dataset for the predictive model (</w:t>
+      </w:r>
+      <w:proofErr w:type="spellStart"/>
+      <w:r>
+        <w:t>civilengg</w:t>
+      </w:r>
+      <w:proofErr w:type="spellEnd"/>
+      <w:r>
+        <w:t xml:space="preserve"> and mechanicalengg columns)</w:t>
+      </w:r>
+    </w:p>
+    <w:p>
+      <w:pPr>
+        <w:pStyle w:val="ListParagraph"/>
+      </w:pPr>
+      <w:r>
+        <w:t xml:space="preserve">Ex: </w:t>
+      </w:r>
+      <w:r>
+        <w:drawing>
+          <wp:inline distT="0" distB="0" distL="0" distR="0" wp14:anchorId="09B59900" wp14:editId="12EDBE99">
+            <wp:extent cx="5435515" cy="622570"/>
+            <wp:effectExtent l="0" t="0" r="635" b="0"/>
+            <wp:docPr id="992393585" name="Picture 1" descr="A close-up of a sign&#10;&#10;Description automatically generated"/>
+            <wp:cNvGraphicFramePr>
+              <a:graphicFrameLocks xmlns:a="http://schemas.openxmlformats.org/drawingml/2006/main" noChangeAspect="1"/>
+            </wp:cNvGraphicFramePr>
+            <a:graphic xmlns:a="http://schemas.openxmlformats.org/drawingml/2006/main">
+              <a:graphicData uri="http://schemas.openxmlformats.org/drawingml/2006/picture">
+                <pic:pic xmlns:pic="http://schemas.openxmlformats.org/drawingml/2006/picture">
+                  <pic:nvPicPr>
+                    <pic:cNvPr id="992393585" name="Picture 1" descr="A close-up of a sign&#10;&#10;Description automatically generated"/>
+                    <pic:cNvPicPr/>
+                  </pic:nvPicPr>
+                  <pic:blipFill>
+                    <a:blip r:embed="rId45"/>
+                    <a:stretch>
+                      <a:fillRect/>
+                    </a:stretch>
+                  </pic:blipFill>
+                  <pic:spPr>
+                    <a:xfrm>
+                      <a:off x="0" y="0"/>
+                      <a:ext cx="5700032" cy="652867"/>
+                    </a:xfrm>
+                    <a:prstGeom prst="rect">
+                      <a:avLst/>
+                    </a:prstGeom>
+                  </pic:spPr>
+                </pic:pic>
+              </a:graphicData>
+            </a:graphic>
+          </wp:inline>
+        </w:drawing>
+      </w:r>
+    </w:p>
+    <w:p>
+      <w:pPr>
+        <w:pStyle w:val="ListParagraph"/>
+      </w:pPr>
+    </w:p>
+    <w:p>
+      <w:pPr>
+        <w:pStyle w:val="ListParagraph"/>
+        <w:numPr>
+          <w:ilvl w:val="0"/>
+          <w:numId w:val="16"/>
+        </w:numPr>
+      </w:pPr>
+      <w:r>
+        <w:t>No record of duplicated value.</w:t>
+      </w:r>
+    </w:p>
+    <w:p>
+      <w:pPr>
+        <w:rPr>
+          <w:b/>
+          <w:bCs/>
+        </w:rPr>
+      </w:pPr>
+      <w:r>
+        <w:rPr>
+          <w:b/>
+          <w:bCs/>
+        </w:rPr>
+        <w:t>Feature Engineering</w:t>
+      </w:r>
+    </w:p>
+    <w:p>
+      <w:pPr>
+        <w:pStyle w:val="ListParagraph"/>
+        <w:numPr>
+          <w:ilvl w:val="0"/>
+          <w:numId w:val="16"/>
+        </w:numPr>
+      </w:pPr>
+      <w:r>
+        <w:t>Feature Selection:</w:t>
+      </w:r>
+      <w:r>
+        <w:t xml:space="preserve"> </w:t>
+      </w:r>
+      <w:r>
+        <w:t>W</w:t>
+      </w:r>
+      <w:r>
+        <w:t>e must choose the important features that are highly correlated with the output variable ‘salary’. After the Exploratory Data Analysis, the features that are significant and reliable for the models are ‘quant’, ‘logical’, ‘10percentage’, ‘</w:t>
+      </w:r>
+      <w:proofErr w:type="spellStart"/>
+      <w:r>
+        <w:t>english</w:t>
+      </w:r>
+      <w:proofErr w:type="spellEnd"/>
+      <w:r>
+        <w:t>’, ‘12percentage’, ‘</w:t>
+      </w:r>
+      <w:proofErr w:type="spellStart"/>
+      <w:r>
+        <w:t>collegegpa</w:t>
+      </w:r>
+      <w:proofErr w:type="spellEnd"/>
+      <w:r>
+        <w:t>’, ‘domain’, ‘</w:t>
+      </w:r>
+      <w:proofErr w:type="spellStart"/>
+      <w:r>
+        <w:t>collegetier</w:t>
+      </w:r>
+      <w:proofErr w:type="spellEnd"/>
+      <w:r>
+        <w:t>’, ‘</w:t>
+      </w:r>
+      <w:proofErr w:type="spellStart"/>
+      <w:r>
+        <w:t>computerprogramming</w:t>
+      </w:r>
+      <w:proofErr w:type="spellEnd"/>
+      <w:r>
+        <w:t>’, ‘agreeableness’</w:t>
+      </w:r>
+      <w:r>
+        <w:t>, ‘Age’</w:t>
+      </w:r>
+      <w:r>
+        <w:t xml:space="preserve">. </w:t>
+      </w:r>
+    </w:p>
+    <w:p>
+      <w:pPr>
+        <w:pStyle w:val="ListParagraph"/>
+        <w:numPr>
+          <w:ilvl w:val="0"/>
+          <w:numId w:val="16"/>
+        </w:numPr>
+      </w:pPr>
+      <w:r>
+        <w:t xml:space="preserve">Feature Creation: We have created ‘Age’ feature from ‘DOB’ and would be beneficial for the visualization part to see difference of salary between ages. </w:t>
+      </w:r>
+    </w:p>
+    <w:p>
+      <w:pPr>
+        <w:rPr>
+          <w:b/>
+          <w:bCs/>
+        </w:rPr>
+      </w:pPr>
+      <w:r>
+        <w:rPr>
+          <w:b/>
+          <w:bCs/>
+        </w:rPr>
+        <w:t>Data Preprocessing</w:t>
+      </w:r>
+    </w:p>
+    <w:p>
+      <w:pPr>
+        <w:pStyle w:val="ListParagraph"/>
+        <w:numPr>
+          <w:ilvl w:val="0"/>
+          <w:numId w:val="16"/>
+        </w:numPr>
+      </w:pPr>
+      <w:r>
+        <w:t xml:space="preserve">Data Encoding: </w:t>
+      </w:r>
+      <w:r>
+        <w:t>Categorical data are mostly uncorrelated with the output value, which should only be used for data visualization and analysis.</w:t>
+      </w:r>
+    </w:p>
+    <w:p>
+      <w:pPr>
+        <w:pStyle w:val="ListParagraph"/>
+        <w:numPr>
+          <w:ilvl w:val="0"/>
+          <w:numId w:val="16"/>
+        </w:numPr>
+      </w:pPr>
+      <w:r>
+        <w:t xml:space="preserve">Feature Scaling: We scaled the data using </w:t>
+      </w:r>
+      <w:proofErr w:type="spellStart"/>
+      <w:r>
+        <w:t>MinMaxScaler</w:t>
+      </w:r>
+      <w:proofErr w:type="spellEnd"/>
+      <w:r>
+        <w:t xml:space="preserve"> from the </w:t>
+      </w:r>
+      <w:proofErr w:type="spellStart"/>
+      <w:r>
+        <w:t>sklearn.preprocessing</w:t>
+      </w:r>
+      <w:proofErr w:type="spellEnd"/>
+      <w:r>
+        <w:t xml:space="preserve"> module to generalize the weight of each feature in the predictive models.</w:t>
+      </w:r>
+    </w:p>
+    <w:p>
+      <w:pPr>
+        <w:rPr>
+          <w:b/>
+          <w:bCs/>
+        </w:rPr>
+      </w:pPr>
+      <w:r>
+        <w:rPr>
+          <w:b/>
+          <w:bCs/>
+        </w:rPr>
+        <w:lastRenderedPageBreak/>
+        <w:t>Data Splitting</w:t>
+      </w:r>
+    </w:p>
+    <w:p>
+      <w:r>
+        <w:t>The project provided 3 different datasets:</w:t>
+      </w:r>
+    </w:p>
+    <w:p>
+      <w:pPr>
+        <w:pStyle w:val="ListParagraph"/>
+        <w:numPr>
+          <w:ilvl w:val="0"/>
+          <w:numId w:val="16"/>
+        </w:numPr>
+      </w:pPr>
+      <w:r>
+        <w:t>Training Dataset: 2998 records</w:t>
+      </w:r>
+    </w:p>
+    <w:p>
+      <w:pPr>
+        <w:pStyle w:val="ListParagraph"/>
+        <w:numPr>
+          <w:ilvl w:val="0"/>
+          <w:numId w:val="16"/>
+        </w:numPr>
+      </w:pPr>
+      <w:r>
+        <w:t>Validation Dataset: 599 records</w:t>
+      </w:r>
+    </w:p>
+    <w:p>
+      <w:pPr>
+        <w:pStyle w:val="ListParagraph"/>
+        <w:numPr>
+          <w:ilvl w:val="0"/>
+          <w:numId w:val="16"/>
+        </w:numPr>
+      </w:pPr>
+      <w:r>
+        <w:t>Testing Dataset: 599 records</w:t>
+      </w:r>
+    </w:p>
+    <w:p>
+      <w:r>
+        <w:t>Given that the validation and testing data each represent approximately 20% of the dataset in comparison to the training data, it's important to split the data accurately to ensure that the model is trained, validated, and tested properly.</w:t>
+      </w:r>
+      <w:r>
+        <w:t xml:space="preserve"> </w:t>
+      </w:r>
+      <w:r>
+        <w:t xml:space="preserve">We just need to apply the previous data manipulation step to the validation and the test set and split the column ‘salary’ of 3 dataframes into </w:t>
+      </w:r>
+      <w:proofErr w:type="spellStart"/>
+      <w:r>
+        <w:t>y_train</w:t>
+      </w:r>
+      <w:proofErr w:type="spellEnd"/>
+      <w:r>
+        <w:t xml:space="preserve">, </w:t>
+      </w:r>
+      <w:proofErr w:type="spellStart"/>
+      <w:r>
+        <w:t>y_valid</w:t>
+      </w:r>
+      <w:proofErr w:type="spellEnd"/>
+      <w:r>
+        <w:t xml:space="preserve"> and </w:t>
+      </w:r>
+      <w:proofErr w:type="spellStart"/>
+      <w:r>
+        <w:t>y_test</w:t>
+      </w:r>
+      <w:proofErr w:type="spellEnd"/>
+      <w:r>
+        <w:t xml:space="preserve"> and the dataframes containing all the chosen features into </w:t>
+      </w:r>
+      <w:proofErr w:type="spellStart"/>
+      <w:r>
+        <w:t>X_train</w:t>
+      </w:r>
+      <w:proofErr w:type="spellEnd"/>
+      <w:r>
+        <w:t xml:space="preserve">, </w:t>
+      </w:r>
+      <w:proofErr w:type="spellStart"/>
+      <w:r>
+        <w:t>X_valid</w:t>
+      </w:r>
+      <w:proofErr w:type="spellEnd"/>
+      <w:r>
+        <w:t xml:space="preserve">, X _test. </w:t>
+      </w:r>
+    </w:p>
+    <w:p/>
+    <w:p>
+      <w:pPr>
         <w:spacing w:before="480"/>
       </w:pPr>
       <w:r>
@@ -3204,6 +5413,346 @@
         <w:t>Instructions: Describe the machine learning algorithms used for modeling, providing a rationale for their selection based on the project goals. Explain the process of parameter tuning and model selection. Include details about the algorithms' implementation and any considerations made during the modeling phase.</w:t>
       </w:r>
     </w:p>
+    <w:p>
+      <w:r>
+        <w:t>In this assignment, we need to run multiple experiments on the dataset with 5 different machine learning models: Multivariate Linear Regression, Ridge Regression, Lasso Regression, ElasticNet Regression, and k-Nearest Neighbors (kNN). First and foremost, we have to create a baseline model that the performance of this model is the Root Mean Squared Error of the difference between sum of the mean of target variables and the real output variables that are provided.</w:t>
+      </w:r>
+    </w:p>
+    <w:p>
+      <w:r>
+        <w:t xml:space="preserve">Here is the performance of the baseline model: </w:t>
+      </w:r>
+    </w:p>
+    <w:p/>
+    <w:p>
+      <w:pPr>
+        <w:shd w:val="clear" w:color="auto" w:fill="FFFFFF"/>
+        <w:tabs>
+          <w:tab w:val="left" w:pos="916"/>
+          <w:tab w:val="left" w:pos="1832"/>
+          <w:tab w:val="left" w:pos="2748"/>
+          <w:tab w:val="left" w:pos="3664"/>
+          <w:tab w:val="left" w:pos="4580"/>
+          <w:tab w:val="left" w:pos="5496"/>
+          <w:tab w:val="left" w:pos="6412"/>
+          <w:tab w:val="left" w:pos="7328"/>
+          <w:tab w:val="left" w:pos="8244"/>
+          <w:tab w:val="left" w:pos="9160"/>
+          <w:tab w:val="left" w:pos="10076"/>
+          <w:tab w:val="left" w:pos="10992"/>
+          <w:tab w:val="left" w:pos="11908"/>
+          <w:tab w:val="left" w:pos="12824"/>
+          <w:tab w:val="left" w:pos="13740"/>
+          <w:tab w:val="left" w:pos="14656"/>
+        </w:tabs>
+        <w:wordWrap w:val="0"/>
+        <w:spacing w:before="0" w:line="240" w:lineRule="auto"/>
+        <w:jc w:val="left"/>
+        <w:textAlignment w:val="baseline"/>
+        <w:rPr>
+          <w:rFonts w:ascii="Courier New" w:eastAsia="Times New Roman" w:hAnsi="Courier New" w:cs="Courier New"/>
+          <w:color w:val="000000"/>
+          <w:sz w:val="21"/>
+          <w:szCs w:val="21"/>
+          <w:lang w:val="en-VN"/>
+        </w:rPr>
+      </w:pPr>
+      <w:r>
+        <w:rPr>
+          <w:rFonts w:ascii="Courier New" w:eastAsia="Times New Roman" w:hAnsi="Courier New" w:cs="Courier New"/>
+          <w:color w:val="000000"/>
+          <w:sz w:val="21"/>
+          <w:szCs w:val="21"/>
+          <w:lang w:val="en-VN"/>
+        </w:rPr>
+        <w:t>RMSE value of baseline model performance on training set: 212295.77905147275</w:t>
+      </w:r>
+    </w:p>
+    <w:p>
+      <w:pPr>
+        <w:shd w:val="clear" w:color="auto" w:fill="FFFFFF"/>
+        <w:tabs>
+          <w:tab w:val="left" w:pos="916"/>
+          <w:tab w:val="left" w:pos="1832"/>
+          <w:tab w:val="left" w:pos="2748"/>
+          <w:tab w:val="left" w:pos="3664"/>
+          <w:tab w:val="left" w:pos="4580"/>
+          <w:tab w:val="left" w:pos="5496"/>
+          <w:tab w:val="left" w:pos="6412"/>
+          <w:tab w:val="left" w:pos="7328"/>
+          <w:tab w:val="left" w:pos="8244"/>
+          <w:tab w:val="left" w:pos="9160"/>
+          <w:tab w:val="left" w:pos="10076"/>
+          <w:tab w:val="left" w:pos="10992"/>
+          <w:tab w:val="left" w:pos="11908"/>
+          <w:tab w:val="left" w:pos="12824"/>
+          <w:tab w:val="left" w:pos="13740"/>
+          <w:tab w:val="left" w:pos="14656"/>
+        </w:tabs>
+        <w:wordWrap w:val="0"/>
+        <w:spacing w:before="0" w:line="240" w:lineRule="auto"/>
+        <w:jc w:val="left"/>
+        <w:textAlignment w:val="baseline"/>
+        <w:rPr>
+          <w:rFonts w:ascii="Courier New" w:eastAsia="Times New Roman" w:hAnsi="Courier New" w:cs="Courier New"/>
+          <w:color w:val="000000"/>
+          <w:sz w:val="21"/>
+          <w:szCs w:val="21"/>
+          <w:lang w:val="en-VN"/>
+        </w:rPr>
+      </w:pPr>
+      <w:r>
+        <w:rPr>
+          <w:rFonts w:ascii="Courier New" w:eastAsia="Times New Roman" w:hAnsi="Courier New" w:cs="Courier New"/>
+          <w:color w:val="000000"/>
+          <w:sz w:val="21"/>
+          <w:szCs w:val="21"/>
+          <w:lang w:val="en-VN"/>
+        </w:rPr>
+        <w:t>RMSE value of baseline model performance on validation set: 286019.14519087254</w:t>
+      </w:r>
+    </w:p>
+    <w:p>
+      <w:pPr>
+        <w:shd w:val="clear" w:color="auto" w:fill="FFFFFF"/>
+        <w:tabs>
+          <w:tab w:val="left" w:pos="916"/>
+          <w:tab w:val="left" w:pos="1832"/>
+          <w:tab w:val="left" w:pos="2748"/>
+          <w:tab w:val="left" w:pos="3664"/>
+          <w:tab w:val="left" w:pos="4580"/>
+          <w:tab w:val="left" w:pos="5496"/>
+          <w:tab w:val="left" w:pos="6412"/>
+          <w:tab w:val="left" w:pos="7328"/>
+          <w:tab w:val="left" w:pos="8244"/>
+          <w:tab w:val="left" w:pos="9160"/>
+          <w:tab w:val="left" w:pos="10076"/>
+          <w:tab w:val="left" w:pos="10992"/>
+          <w:tab w:val="left" w:pos="11908"/>
+          <w:tab w:val="left" w:pos="12824"/>
+          <w:tab w:val="left" w:pos="13740"/>
+          <w:tab w:val="left" w:pos="14656"/>
+        </w:tabs>
+        <w:wordWrap w:val="0"/>
+        <w:spacing w:before="0" w:line="240" w:lineRule="auto"/>
+        <w:jc w:val="left"/>
+        <w:textAlignment w:val="baseline"/>
+        <w:rPr>
+          <w:rFonts w:ascii="Courier New" w:eastAsia="Times New Roman" w:hAnsi="Courier New" w:cs="Courier New"/>
+          <w:color w:val="000000"/>
+          <w:sz w:val="21"/>
+          <w:szCs w:val="21"/>
+          <w:lang w:val="en-VN"/>
+        </w:rPr>
+      </w:pPr>
+      <w:r>
+        <w:rPr>
+          <w:rFonts w:ascii="Courier New" w:eastAsia="Times New Roman" w:hAnsi="Courier New" w:cs="Courier New"/>
+          <w:color w:val="000000"/>
+          <w:sz w:val="21"/>
+          <w:szCs w:val="21"/>
+          <w:lang w:val="en-VN"/>
+        </w:rPr>
+        <w:t>RMSE value of baseline model performance on test set: 169575.84318922673</w:t>
+      </w:r>
+    </w:p>
+    <w:p>
+      <w:r>
+        <w:t>The breakdown of each algorithm and the rationale for its selection are:</w:t>
+      </w:r>
+    </w:p>
+    <w:p>
+      <w:r>
+        <w:rPr>
+          <w:b/>
+          <w:bCs/>
+        </w:rPr>
+        <w:t>Multivariate Linear Regression</w:t>
+      </w:r>
+      <w:r>
+        <w:rPr>
+          <w:b/>
+          <w:bCs/>
+        </w:rPr>
+        <w:t xml:space="preserve">: </w:t>
+      </w:r>
+      <w:r>
+        <w:rPr>
+          <w:b/>
+          <w:bCs/>
+        </w:rPr>
+        <w:t xml:space="preserve"> </w:t>
+      </w:r>
+      <w:r>
+        <w:t>A</w:t>
+      </w:r>
+      <w:r>
+        <w:t xml:space="preserve"> straightforward linear method for simulating the connection between a continuous dependent variable and many independent variables.</w:t>
+      </w:r>
+    </w:p>
+    <w:p>
+      <w:r>
+        <w:t xml:space="preserve">Rationale: </w:t>
+      </w:r>
+      <w:r>
+        <w:t>It offers a clear description of how each aspect affects pay as a baseline model. Setting a performance standard for models with greater complexity might be beneficial.</w:t>
+      </w:r>
+    </w:p>
+    <w:p>
+      <w:r>
+        <w:rPr>
+          <w:b/>
+          <w:bCs/>
+        </w:rPr>
+        <w:t xml:space="preserve">Ridge </w:t>
+      </w:r>
+      <w:r>
+        <w:rPr>
+          <w:b/>
+          <w:bCs/>
+        </w:rPr>
+        <w:t>Regression</w:t>
+      </w:r>
+      <w:r>
+        <w:rPr>
+          <w:b/>
+          <w:bCs/>
+        </w:rPr>
+        <w:t>:</w:t>
+      </w:r>
+      <w:r>
+        <w:rPr>
+          <w:b/>
+          <w:bCs/>
+        </w:rPr>
+        <w:t xml:space="preserve"> </w:t>
+      </w:r>
+      <w:r>
+        <w:t>we are obligated to generate a regression model with the regularization terms</w:t>
+      </w:r>
+      <w:r>
+        <w:t xml:space="preserve"> (L2 regularization)</w:t>
+      </w:r>
+      <w:r>
+        <w:t xml:space="preserve"> in the cost function to reduce overfitting and enhance the model performance at the same time</w:t>
+      </w:r>
+      <w:r>
+        <w:t>.</w:t>
+      </w:r>
+    </w:p>
+    <w:p>
+      <w:r>
+        <w:t>Rationale: Chosen to minimize the possibility of multicollinearity across features and to avoid overfitting, which is prone to occur when there are a lot of features.</w:t>
+      </w:r>
+    </w:p>
+    <w:p/>
+    <w:p>
+      <w:r>
+        <w:rPr>
+          <w:b/>
+          <w:bCs/>
+        </w:rPr>
+        <w:lastRenderedPageBreak/>
+        <w:t>Lasso Regression:</w:t>
+      </w:r>
+      <w:r>
+        <w:rPr>
+          <w:b/>
+          <w:bCs/>
+        </w:rPr>
+        <w:t xml:space="preserve"> </w:t>
+      </w:r>
+      <w:r>
+        <w:t xml:space="preserve">Similar to the Ridge Regression model, The Lasso regression applies the regularization terms (L1 regularization) which </w:t>
+      </w:r>
+      <w:r>
+        <w:t xml:space="preserve">is the absolute value of the weights that can shrink some unimportant coefficients to zero, effectively performing feature selection. </w:t>
+      </w:r>
+    </w:p>
+    <w:p>
+      <w:r>
+        <w:t xml:space="preserve">Rationale: Selected due to its capacity to generate more comprehensible </w:t>
+      </w:r>
+      <w:r>
+        <w:t>models by removing uninformative elements, which is beneficial in comprehending the most significant pay predictors.</w:t>
+      </w:r>
+    </w:p>
+    <w:p>
+      <w:r>
+        <w:rPr>
+          <w:b/>
+          <w:bCs/>
+        </w:rPr>
+        <w:t>ElasticNet Regression:</w:t>
+      </w:r>
+      <w:r>
+        <w:rPr>
+          <w:b/>
+          <w:bCs/>
+        </w:rPr>
+        <w:t xml:space="preserve"> </w:t>
+      </w:r>
+      <w:r>
+        <w:t>Combining both L1 and L2 Regularizations, offering a balance between Ridge and Lasso Regression’s properties.</w:t>
+      </w:r>
+    </w:p>
+    <w:p>
+      <w:r>
+        <w:t>Rationale: Chosen for its adaptability to a range of data situations and its capacity to optimize model complexity and performance by combining the shrinkage approach of L2 regularization with feature reduction of L1 regularization.</w:t>
+      </w:r>
+    </w:p>
+    <w:p>
+      <w:r>
+        <w:rPr>
+          <w:b/>
+          <w:bCs/>
+        </w:rPr>
+        <w:t>k-Nearest Neighbors (kNN)</w:t>
+      </w:r>
+      <w:r>
+        <w:rPr>
+          <w:b/>
+          <w:bCs/>
+        </w:rPr>
+        <w:t xml:space="preserve">: </w:t>
+      </w:r>
+      <w:r>
+        <w:t xml:space="preserve">A non-parametric approach that </w:t>
+      </w:r>
+      <w:r>
+        <w:t>anticipates the output variable base on the ‘k’</w:t>
+      </w:r>
+      <w:r>
+        <w:t xml:space="preserve"> </w:t>
+      </w:r>
+      <w:r>
+        <w:t>most similar instances in the training set.</w:t>
+      </w:r>
+    </w:p>
+    <w:p>
+      <w:r>
+        <w:t xml:space="preserve">Rationale: Offering an alternative method to linear models by capturing nonlinear interactions between the target and features. The purpose of choosing </w:t>
+      </w:r>
+      <w:r>
+        <w:t>it is to assess performance against linear models and determine whether pay is commensurate with feature space similarity.</w:t>
+      </w:r>
+    </w:p>
+    <w:p>
+      <w:pPr>
+        <w:rPr>
+          <w:b/>
+          <w:bCs/>
+        </w:rPr>
+      </w:pPr>
+      <w:r>
+        <w:rPr>
+          <w:b/>
+          <w:bCs/>
+        </w:rPr>
+        <w:t>Parameter Tuning and Model Selection Process</w:t>
+      </w:r>
+    </w:p>
+    <w:p/>
     <w:p>
       <w:pPr>
         <w:spacing w:before="480"/>
@@ -3674,10 +6223,10 @@
       </w:pPr>
     </w:p>
     <w:sectPr>
-      <w:headerReference w:type="default" r:id="rId20"/>
-      <w:footerReference w:type="default" r:id="rId21"/>
-      <w:headerReference w:type="first" r:id="rId22"/>
-      <w:footerReference w:type="first" r:id="rId23"/>
+      <w:headerReference w:type="default" r:id="rId46"/>
+      <w:footerReference w:type="default" r:id="rId47"/>
+      <w:headerReference w:type="first" r:id="rId48"/>
+      <w:footerReference w:type="first" r:id="rId49"/>
       <w:pgSz w:w="12240" w:h="15840"/>
       <w:pgMar w:top="1440" w:right="1440" w:bottom="1440" w:left="1440" w:header="0" w:footer="720" w:gutter="0"/>
       <w:pgNumType w:start="0"/>
@@ -7005,6 +9554,57 @@
     <w:uiPriority w:val="99"/>
     <w:rsid w:val="00E3467A"/>
   </w:style>
+  <w:style w:type="paragraph" w:styleId="HTMLPreformatted">
+    <w:name w:val="HTML Preformatted"/>
+    <w:basedOn w:val="Normal"/>
+    <w:link w:val="HTMLPreformattedChar"/>
+    <w:uiPriority w:val="99"/>
+    <w:semiHidden/>
+    <w:unhideWhenUsed/>
+    <w:rsid w:val="002C41FE"/>
+    <w:pPr>
+      <w:tabs>
+        <w:tab w:val="left" w:pos="916"/>
+        <w:tab w:val="left" w:pos="1832"/>
+        <w:tab w:val="left" w:pos="2748"/>
+        <w:tab w:val="left" w:pos="3664"/>
+        <w:tab w:val="left" w:pos="4580"/>
+        <w:tab w:val="left" w:pos="5496"/>
+        <w:tab w:val="left" w:pos="6412"/>
+        <w:tab w:val="left" w:pos="7328"/>
+        <w:tab w:val="left" w:pos="8244"/>
+        <w:tab w:val="left" w:pos="9160"/>
+        <w:tab w:val="left" w:pos="10076"/>
+        <w:tab w:val="left" w:pos="10992"/>
+        <w:tab w:val="left" w:pos="11908"/>
+        <w:tab w:val="left" w:pos="12824"/>
+        <w:tab w:val="left" w:pos="13740"/>
+        <w:tab w:val="left" w:pos="14656"/>
+      </w:tabs>
+      <w:spacing w:before="0" w:line="240" w:lineRule="auto"/>
+      <w:jc w:val="left"/>
+    </w:pPr>
+    <w:rPr>
+      <w:rFonts w:ascii="Courier New" w:eastAsia="Times New Roman" w:hAnsi="Courier New" w:cs="Courier New"/>
+      <w:sz w:val="20"/>
+      <w:szCs w:val="20"/>
+      <w:lang w:val="en-VN"/>
+    </w:rPr>
+  </w:style>
+  <w:style w:type="character" w:customStyle="1" w:styleId="HTMLPreformattedChar">
+    <w:name w:val="HTML Preformatted Char"/>
+    <w:basedOn w:val="DefaultParagraphFont"/>
+    <w:link w:val="HTMLPreformatted"/>
+    <w:uiPriority w:val="99"/>
+    <w:semiHidden/>
+    <w:rsid w:val="002C41FE"/>
+    <w:rPr>
+      <w:rFonts w:ascii="Courier New" w:eastAsia="Times New Roman" w:hAnsi="Courier New" w:cs="Courier New"/>
+      <w:sz w:val="20"/>
+      <w:szCs w:val="20"/>
+      <w:lang w:val="en-VN"/>
+    </w:rPr>
+  </w:style>
 </w:styles>
 </file>
 
@@ -7341,7 +9941,7 @@
 </file>
 
 <file path=customXml/itemProps1.xml><?xml version="1.0" encoding="utf-8"?>
-<ds:datastoreItem xmlns:ds="http://schemas.openxmlformats.org/officeDocument/2006/customXml" ds:itemID="{525E38A7-04E9-8D4E-BEB9-4B3CE642671B}">
+<ds:datastoreItem xmlns:ds="http://schemas.openxmlformats.org/officeDocument/2006/customXml" ds:itemID="{7F5CC3D5-FB4D-3443-828F-1B90F66295A9}">
   <ds:schemaRefs>
     <ds:schemaRef ds:uri="http://schemas.openxmlformats.org/officeDocument/2006/bibliography"/>
   </ds:schemaRefs>

</xml_diff>